<commit_message>
add h2 configure in application.properties
</commit_message>
<xml_diff>
--- a/src/main/resources/document/read.docx
+++ b/src/main/resources/document/read.docx
@@ -1,6 +1,6 @@
 
 <file path=word/document.xml><?xml version="1.0" encoding="utf-8"?>
-<w:document xmlns:wpc="http://schemas.microsoft.com/office/word/2010/wordprocessingCanvas" xmlns:cx="http://schemas.microsoft.com/office/drawing/2014/chartex" xmlns:cx1="http://schemas.microsoft.com/office/drawing/2015/9/8/chartex" xmlns:cx2="http://schemas.microsoft.com/office/drawing/2015/10/21/chartex" xmlns:cx3="http://schemas.microsoft.com/office/drawing/2016/5/9/chartex" xmlns:cx4="http://schemas.microsoft.com/office/drawing/2016/5/10/chartex" xmlns:cx5="http://schemas.microsoft.com/office/drawing/2016/5/11/chartex" xmlns:cx6="http://schemas.microsoft.com/office/drawing/2016/5/12/chartex" xmlns:cx7="http://schemas.microsoft.com/office/drawing/2016/5/13/chartex" xmlns:cx8="http://schemas.microsoft.com/office/drawing/2016/5/14/chartex" xmlns:mc="http://schemas.openxmlformats.org/markup-compatibility/2006" xmlns:aink="http://schemas.microsoft.com/office/drawing/2016/ink" xmlns:am3d="http://schemas.microsoft.com/office/drawing/2017/model3d" xmlns:o="urn:schemas-microsoft-com:office:office" xmlns:r="http://schemas.openxmlformats.org/officeDocument/2006/relationships" xmlns:m="http://schemas.openxmlformats.org/officeDocument/2006/math" xmlns:v="urn:schemas-microsoft-com:vml" xmlns:wp14="http://schemas.microsoft.com/office/word/2010/wordprocessingDrawing" xmlns:wp="http://schemas.openxmlformats.org/drawingml/2006/wordprocessingDrawing" xmlns:w10="urn:schemas-microsoft-com:office:word" xmlns:w="http://schemas.openxmlformats.org/wordprocessingml/2006/main" xmlns:w14="http://schemas.microsoft.com/office/word/2010/wordml" xmlns:w15="http://schemas.microsoft.com/office/word/2012/wordml" xmlns:w16cid="http://schemas.microsoft.com/office/word/2016/wordml/cid" xmlns:w16se="http://schemas.microsoft.com/office/word/2015/wordml/symex" xmlns:wpg="http://schemas.microsoft.com/office/word/2010/wordprocessingGroup" xmlns:wpi="http://schemas.microsoft.com/office/word/2010/wordprocessingInk" xmlns:wne="http://schemas.microsoft.com/office/word/2006/wordml" xmlns:wps="http://schemas.microsoft.com/office/word/2010/wordprocessingShape" mc:Ignorable="w14 w15 w16se w16cid wp14">
+<w:document xmlns:wpc="http://schemas.microsoft.com/office/word/2010/wordprocessingCanvas" xmlns:mc="http://schemas.openxmlformats.org/markup-compatibility/2006" xmlns:o="urn:schemas-microsoft-com:office:office" xmlns:r="http://schemas.openxmlformats.org/officeDocument/2006/relationships" xmlns:m="http://schemas.openxmlformats.org/officeDocument/2006/math" xmlns:v="urn:schemas-microsoft-com:vml" xmlns:wp14="http://schemas.microsoft.com/office/word/2010/wordprocessingDrawing" xmlns:wp="http://schemas.openxmlformats.org/drawingml/2006/wordprocessingDrawing" xmlns:w10="urn:schemas-microsoft-com:office:word" xmlns:w="http://schemas.openxmlformats.org/wordprocessingml/2006/main" xmlns:w14="http://schemas.microsoft.com/office/word/2010/wordml" xmlns:w15="http://schemas.microsoft.com/office/word/2012/wordml" xmlns:wpg="http://schemas.microsoft.com/office/word/2010/wordprocessingGroup" xmlns:wpi="http://schemas.microsoft.com/office/word/2010/wordprocessingInk" xmlns:wne="http://schemas.microsoft.com/office/word/2006/wordml" xmlns:wps="http://schemas.microsoft.com/office/word/2010/wordprocessingShape" mc:Ignorable="w14 w15 wp14">
   <w:body>
     <w:p>
       <w:pPr>
@@ -125,13 +125,8 @@
           <w:numId w:val="3"/>
         </w:numPr>
       </w:pPr>
-      <w:proofErr w:type="spellStart"/>
-      <w:r>
-        <w:t>properites</w:t>
-      </w:r>
-      <w:proofErr w:type="spellEnd"/>
-      <w:r>
-        <w:t>-code-assign</w:t>
+      <w:r>
+        <w:t>properites-code-assign</w:t>
       </w:r>
     </w:p>
     <w:p>
@@ -143,23 +138,13 @@
         </w:numPr>
       </w:pPr>
       <w:r>
-        <w:t>profile-</w:t>
-      </w:r>
-      <w:proofErr w:type="spellStart"/>
-      <w:r>
-        <w:t>yaml</w:t>
-      </w:r>
-      <w:proofErr w:type="spellEnd"/>
-      <w:r>
-        <w:t>-props</w:t>
-      </w:r>
-    </w:p>
-    <w:p>
-      <w:proofErr w:type="spellStart"/>
+        <w:t>profile-yaml-props</w:t>
+      </w:r>
+    </w:p>
+    <w:p>
       <w:r>
         <w:t>mysql</w:t>
       </w:r>
-      <w:proofErr w:type="spellEnd"/>
     </w:p>
     <w:p>
       <w:pPr>
@@ -169,13 +154,8 @@
           <w:numId w:val="3"/>
         </w:numPr>
       </w:pPr>
-      <w:proofErr w:type="spellStart"/>
-      <w:r>
-        <w:t>mysql</w:t>
-      </w:r>
-      <w:proofErr w:type="spellEnd"/>
-      <w:r>
-        <w:t>-maven</w:t>
+      <w:r>
+        <w:t>mysql-maven</w:t>
       </w:r>
     </w:p>
     <w:p>
@@ -186,11 +166,9 @@
           <w:numId w:val="3"/>
         </w:numPr>
       </w:pPr>
-      <w:proofErr w:type="spellStart"/>
       <w:r>
         <w:t>mysql-qa-datasource</w:t>
       </w:r>
-      <w:proofErr w:type="spellEnd"/>
     </w:p>
     <w:p>
       <w:pPr>
@@ -253,11 +231,9 @@
       </w:hyperlink>
     </w:p>
     <w:p>
-      <w:proofErr w:type="spellStart"/>
       <w:r>
         <w:t>artifactory</w:t>
       </w:r>
-      <w:proofErr w:type="spellEnd"/>
     </w:p>
     <w:p>
       <w:pPr>
@@ -296,13 +272,8 @@
           <w:numId w:val="3"/>
         </w:numPr>
       </w:pPr>
-      <w:proofErr w:type="spellStart"/>
-      <w:r>
-        <w:t>artifactory</w:t>
-      </w:r>
-      <w:proofErr w:type="spellEnd"/>
-      <w:r>
-        <w:t>-distro-config</w:t>
+      <w:r>
+        <w:t>artifactory-distro-config</w:t>
       </w:r>
     </w:p>
     <w:p>
@@ -313,13 +284,8 @@
           <w:numId w:val="3"/>
         </w:numPr>
       </w:pPr>
-      <w:proofErr w:type="spellStart"/>
-      <w:r>
-        <w:t>artifactory</w:t>
-      </w:r>
-      <w:proofErr w:type="spellEnd"/>
-      <w:r>
-        <w:t>-docker</w:t>
+      <w:r>
+        <w:t>artifactory-docker</w:t>
       </w:r>
     </w:p>
     <w:p>
@@ -330,13 +296,8 @@
           <w:numId w:val="3"/>
         </w:numPr>
       </w:pPr>
-      <w:proofErr w:type="spellStart"/>
-      <w:r>
-        <w:t>artifactory</w:t>
-      </w:r>
-      <w:proofErr w:type="spellEnd"/>
-      <w:r>
-        <w:t>-resolving</w:t>
+      <w:r>
+        <w:t>artifactory-resolving</w:t>
       </w:r>
     </w:p>
     <w:p>
@@ -353,15 +314,7 @@
         </w:numPr>
       </w:pPr>
       <w:r>
-        <w:t>prod-</w:t>
-      </w:r>
-      <w:proofErr w:type="spellStart"/>
-      <w:r>
-        <w:t>mysql</w:t>
-      </w:r>
-      <w:proofErr w:type="spellEnd"/>
-      <w:r>
-        <w:t>-config</w:t>
+        <w:t>prod-mysql-config</w:t>
       </w:r>
     </w:p>
     <w:p>
@@ -384,18 +337,14 @@
           <w:numId w:val="3"/>
         </w:numPr>
       </w:pPr>
-      <w:proofErr w:type="spellStart"/>
       <w:r>
         <w:t>springbootservice</w:t>
       </w:r>
-      <w:proofErr w:type="spellEnd"/>
-    </w:p>
-    <w:p>
-      <w:proofErr w:type="spellStart"/>
+    </w:p>
+    <w:p>
       <w:r>
         <w:t>rds</w:t>
       </w:r>
-      <w:proofErr w:type="spellEnd"/>
     </w:p>
     <w:p>
       <w:pPr>
@@ -405,13 +354,8 @@
           <w:numId w:val="3"/>
         </w:numPr>
       </w:pPr>
-      <w:proofErr w:type="spellStart"/>
-      <w:r>
-        <w:t>rds</w:t>
-      </w:r>
-      <w:proofErr w:type="spellEnd"/>
-      <w:r>
-        <w:t>-profile</w:t>
+      <w:r>
+        <w:t>rds-profile</w:t>
       </w:r>
     </w:p>
     <w:p/>
@@ -424,19 +368,15 @@
     </w:p>
     <w:p>
       <w:r>
-        <w:t>1.</w:t>
-      </w:r>
-    </w:p>
-    <w:p>
-      <w:r>
         <w:rPr>
           <w:noProof/>
+          <w:lang w:val="en-CA"/>
         </w:rPr>
         <w:drawing>
-          <wp:inline distT="0" distB="0" distL="0" distR="0" wp14:anchorId="3A290B28" wp14:editId="539DD100">
-            <wp:extent cx="4133333" cy="2990476"/>
-            <wp:effectExtent l="0" t="0" r="635" b="635"/>
-            <wp:docPr id="7" name="Picture 7"/>
+          <wp:inline distT="0" distB="0" distL="0" distR="0" wp14:anchorId="3EDCBE7E" wp14:editId="3584BC85">
+            <wp:extent cx="1590476" cy="1942857"/>
+            <wp:effectExtent l="0" t="0" r="0" b="635"/>
+            <wp:docPr id="4" name="Picture 4"/>
             <wp:cNvGraphicFramePr>
               <a:graphicFrameLocks xmlns:a="http://schemas.openxmlformats.org/drawingml/2006/main" noChangeAspect="1"/>
             </wp:cNvGraphicFramePr>
@@ -456,7 +396,7 @@
                   <pic:spPr>
                     <a:xfrm>
                       <a:off x="0" y="0"/>
-                      <a:ext cx="4133333" cy="2990476"/>
+                      <a:ext cx="1590476" cy="1942857"/>
                     </a:xfrm>
                     <a:prstGeom prst="rect">
                       <a:avLst/>
@@ -470,21 +410,84 @@
       </w:r>
     </w:p>
     <w:p>
-      <w:r>
-        <w:t>2</w:t>
-      </w:r>
-    </w:p>
-    <w:p>
-      <w:bookmarkStart w:id="0" w:name="_GoBack"/>
+      <w:pPr>
+        <w:outlineLvl w:val="2"/>
+      </w:pPr>
+      <w:r>
+        <w:t>E</w:t>
+      </w:r>
+      <w:r>
+        <w:t>x</w:t>
+      </w:r>
+      <w:r>
+        <w:t>er</w:t>
+      </w:r>
+      <w:r>
+        <w:t>c</w:t>
+      </w:r>
+      <w:r>
+        <w:t>ise</w:t>
+      </w:r>
+      <w:r>
+        <w:t xml:space="preserve"> </w:t>
+      </w:r>
+      <w:r>
+        <w:t>1</w:t>
+      </w:r>
+      <w:r>
+        <w:rPr>
+          <w:rFonts w:hint="eastAsia"/>
+        </w:rPr>
+        <w:t>（</w:t>
+      </w:r>
+      <w:r>
+        <w:rPr>
+          <w:rFonts w:hint="eastAsia"/>
+        </w:rPr>
+        <w:t>specify the properties file name</w:t>
+      </w:r>
+      <w:r>
+        <w:rPr>
+          <w:rFonts w:hint="eastAsia"/>
+        </w:rPr>
+        <w:t>）</w:t>
+      </w:r>
+    </w:p>
+    <w:p>
+      <w:r>
+        <w:t xml:space="preserve">external properties </w:t>
+      </w:r>
+      <w:r>
+        <w:rPr>
+          <w:rFonts w:hint="eastAsia"/>
+        </w:rPr>
+        <w:t>@</w:t>
+      </w:r>
+      <w:r>
+        <w:t>Value @propertysource @configure @bean</w:t>
+      </w:r>
+    </w:p>
+    <w:p>
+      <w:r>
+        <w:t>load the specified testing.properties file into the bean class fakejmsbroker, in the config class externalpropsproperty source config, assembly the bean using the @value</w:t>
+      </w:r>
+    </w:p>
+    <w:p>
+      <w:r>
+        <w:t>bean fakejmsbroker</w:t>
+      </w:r>
+    </w:p>
+    <w:p>
       <w:r>
         <w:rPr>
           <w:noProof/>
+          <w:lang w:val="en-CA"/>
         </w:rPr>
         <w:drawing>
-          <wp:inline distT="0" distB="0" distL="0" distR="0" wp14:anchorId="3EDCBE7E" wp14:editId="3584BC85">
-            <wp:extent cx="1590476" cy="1942857"/>
-            <wp:effectExtent l="0" t="0" r="0" b="635"/>
-            <wp:docPr id="4" name="Picture 4"/>
+          <wp:inline distT="0" distB="0" distL="0" distR="0" wp14:anchorId="623B9E7E" wp14:editId="488EB376">
+            <wp:extent cx="2819400" cy="1934588"/>
+            <wp:effectExtent l="0" t="0" r="0" b="8890"/>
+            <wp:docPr id="5" name="Picture 5"/>
             <wp:cNvGraphicFramePr>
               <a:graphicFrameLocks xmlns:a="http://schemas.openxmlformats.org/drawingml/2006/main" noChangeAspect="1"/>
             </wp:cNvGraphicFramePr>
@@ -504,7 +507,7 @@
                   <pic:spPr>
                     <a:xfrm>
                       <a:off x="0" y="0"/>
-                      <a:ext cx="1590476" cy="1942857"/>
+                      <a:ext cx="2828713" cy="1940978"/>
                     </a:xfrm>
                     <a:prstGeom prst="rect">
                       <a:avLst/>
@@ -516,29 +519,32 @@
           </wp:inline>
         </w:drawing>
       </w:r>
-      <w:bookmarkEnd w:id="0"/>
-    </w:p>
-    <w:p>
-      <w:r>
-        <w:t>Properties load hierarchy</w:t>
-      </w:r>
-    </w:p>
-    <w:p>
-      <w:r>
-        <w:t>https://docs.spring.io/spring-boot/docs/current/reference/html/boot-features-external-config.html</w:t>
+    </w:p>
+    <w:p>
+      <w:r>
+        <w:t>Config class using @propertysource@configure @bean</w:t>
+      </w:r>
+    </w:p>
+    <w:p>
+      <w:r>
+        <w:rPr>
+          <w:highlight w:val="yellow"/>
+        </w:rPr>
+        <w:t>Need to specify the propertysourceplaceholderconfigure class</w:t>
       </w:r>
     </w:p>
     <w:p>
       <w:r>
         <w:rPr>
           <w:noProof/>
+          <w:lang w:val="en-CA"/>
         </w:rPr>
         <w:lastRenderedPageBreak/>
         <w:drawing>
-          <wp:inline distT="0" distB="0" distL="0" distR="0" wp14:anchorId="6D8DC6A7" wp14:editId="5DCB0F57">
-            <wp:extent cx="5486400" cy="2178050"/>
-            <wp:effectExtent l="0" t="0" r="0" b="0"/>
-            <wp:docPr id="3" name="Picture 3"/>
+          <wp:inline distT="0" distB="0" distL="0" distR="0" wp14:anchorId="6D2BC225" wp14:editId="59236AD9">
+            <wp:extent cx="3472554" cy="3004724"/>
+            <wp:effectExtent l="0" t="0" r="0" b="5715"/>
+            <wp:docPr id="6" name="Picture 6"/>
             <wp:cNvGraphicFramePr>
               <a:graphicFrameLocks xmlns:a="http://schemas.openxmlformats.org/drawingml/2006/main" noChangeAspect="1"/>
             </wp:cNvGraphicFramePr>
@@ -558,7 +564,7 @@
                   <pic:spPr>
                     <a:xfrm>
                       <a:off x="0" y="0"/>
-                      <a:ext cx="5486400" cy="2178050"/>
+                      <a:ext cx="3488785" cy="3018769"/>
                     </a:xfrm>
                     <a:prstGeom prst="rect">
                       <a:avLst/>
@@ -573,29 +579,20 @@
     </w:p>
     <w:p>
       <w:r>
-        <w:t>Load external properties when integration test</w:t>
-      </w:r>
-    </w:p>
-    <w:p>
-      <w:r>
-        <w:t>runtime</w:t>
-      </w:r>
-    </w:p>
-    <w:p>
-      <w:r>
-        <w:t>@value properties</w:t>
+        <w:t>Test the config file using @contextconfiguration</w:t>
       </w:r>
     </w:p>
     <w:p>
       <w:r>
         <w:rPr>
           <w:noProof/>
+          <w:lang w:val="en-CA"/>
         </w:rPr>
         <w:drawing>
-          <wp:inline distT="0" distB="0" distL="0" distR="0" wp14:anchorId="4E4F8B43" wp14:editId="007BFF22">
-            <wp:extent cx="5486400" cy="3865245"/>
-            <wp:effectExtent l="0" t="0" r="0" b="1905"/>
-            <wp:docPr id="2" name="Picture 2"/>
+          <wp:inline distT="0" distB="0" distL="0" distR="0" wp14:anchorId="0B7DE7CE" wp14:editId="7C4BAA70">
+            <wp:extent cx="5486400" cy="2616835"/>
+            <wp:effectExtent l="0" t="0" r="0" b="0"/>
+            <wp:docPr id="8" name="Picture 8"/>
             <wp:cNvGraphicFramePr>
               <a:graphicFrameLocks xmlns:a="http://schemas.openxmlformats.org/drawingml/2006/main" noChangeAspect="1"/>
             </wp:cNvGraphicFramePr>
@@ -615,7 +612,7 @@
                   <pic:spPr>
                     <a:xfrm>
                       <a:off x="0" y="0"/>
-                      <a:ext cx="5486400" cy="3865245"/>
+                      <a:ext cx="5486400" cy="2616835"/>
                     </a:xfrm>
                     <a:prstGeom prst="rect">
                       <a:avLst/>
@@ -629,22 +626,42 @@
       </w:r>
     </w:p>
     <w:p>
-      <w:r>
-        <w:t>Environment property</w:t>
-      </w:r>
-    </w:p>
-    <w:p/>
+      <w:pPr>
+        <w:outlineLvl w:val="2"/>
+      </w:pPr>
+      <w:r>
+        <w:t>Exercise</w:t>
+      </w:r>
+      <w:r>
+        <w:t xml:space="preserve"> 2 </w:t>
+      </w:r>
+      <w:r>
+        <w:t xml:space="preserve"> </w:t>
+      </w:r>
+      <w:r>
+        <w:t>(using Emviroment class)</w:t>
+      </w:r>
+    </w:p>
+    <w:p>
+      <w:r>
+        <w:t xml:space="preserve">Instead of using </w:t>
+      </w:r>
+      <w:r>
+        <w:t>@value and placeholder bean,using environment class</w:t>
+      </w:r>
+    </w:p>
     <w:p>
       <w:r>
         <w:rPr>
           <w:noProof/>
+          <w:lang w:val="en-CA"/>
         </w:rPr>
         <w:lastRenderedPageBreak/>
         <w:drawing>
-          <wp:inline distT="0" distB="0" distL="0" distR="0" wp14:anchorId="55F68C06" wp14:editId="3304F347">
-            <wp:extent cx="5486400" cy="2111375"/>
-            <wp:effectExtent l="0" t="0" r="0" b="3175"/>
-            <wp:docPr id="1" name="Picture 1"/>
+          <wp:inline distT="0" distB="0" distL="0" distR="0" wp14:anchorId="151BE60F" wp14:editId="6C747E12">
+            <wp:extent cx="5486400" cy="2104390"/>
+            <wp:effectExtent l="0" t="0" r="0" b="0"/>
+            <wp:docPr id="10" name="Picture 10"/>
             <wp:cNvGraphicFramePr>
               <a:graphicFrameLocks xmlns:a="http://schemas.openxmlformats.org/drawingml/2006/main" noChangeAspect="1"/>
             </wp:cNvGraphicFramePr>
@@ -664,6 +681,925 @@
                   <pic:spPr>
                     <a:xfrm>
                       <a:off x="0" y="0"/>
+                      <a:ext cx="5486400" cy="2104390"/>
+                    </a:xfrm>
+                    <a:prstGeom prst="rect">
+                      <a:avLst/>
+                    </a:prstGeom>
+                  </pic:spPr>
+                </pic:pic>
+              </a:graphicData>
+            </a:graphic>
+          </wp:inline>
+        </w:drawing>
+      </w:r>
+    </w:p>
+    <w:p>
+      <w:r>
+        <w:t xml:space="preserve">Change Environment variable </w:t>
+      </w:r>
+    </w:p>
+    <w:p>
+      <w:r>
+        <w:rPr>
+          <w:noProof/>
+          <w:lang w:val="en-CA"/>
+        </w:rPr>
+        <w:drawing>
+          <wp:inline distT="0" distB="0" distL="0" distR="0" wp14:anchorId="0DE9E928" wp14:editId="53C7AA51">
+            <wp:extent cx="2303253" cy="886912"/>
+            <wp:effectExtent l="0" t="0" r="1905" b="8890"/>
+            <wp:docPr id="11" name="Picture 11"/>
+            <wp:cNvGraphicFramePr>
+              <a:graphicFrameLocks xmlns:a="http://schemas.openxmlformats.org/drawingml/2006/main" noChangeAspect="1"/>
+            </wp:cNvGraphicFramePr>
+            <a:graphic xmlns:a="http://schemas.openxmlformats.org/drawingml/2006/main">
+              <a:graphicData uri="http://schemas.openxmlformats.org/drawingml/2006/picture">
+                <pic:pic xmlns:pic="http://schemas.openxmlformats.org/drawingml/2006/picture">
+                  <pic:nvPicPr>
+                    <pic:cNvPr id="1" name=""/>
+                    <pic:cNvPicPr/>
+                  </pic:nvPicPr>
+                  <pic:blipFill>
+                    <a:blip r:embed="rId13"/>
+                    <a:stretch>
+                      <a:fillRect/>
+                    </a:stretch>
+                  </pic:blipFill>
+                  <pic:spPr>
+                    <a:xfrm>
+                      <a:off x="0" y="0"/>
+                      <a:ext cx="2346049" cy="903391"/>
+                    </a:xfrm>
+                    <a:prstGeom prst="rect">
+                      <a:avLst/>
+                    </a:prstGeom>
+                  </pic:spPr>
+                </pic:pic>
+              </a:graphicData>
+            </a:graphic>
+          </wp:inline>
+        </w:drawing>
+      </w:r>
+    </w:p>
+    <w:p>
+      <w:r>
+        <w:rPr>
+          <w:noProof/>
+          <w:lang w:val="en-CA"/>
+        </w:rPr>
+        <w:drawing>
+          <wp:inline distT="0" distB="0" distL="0" distR="0" wp14:anchorId="32D687DF" wp14:editId="3ED008AD">
+            <wp:extent cx="2717321" cy="1600514"/>
+            <wp:effectExtent l="0" t="0" r="6985" b="0"/>
+            <wp:docPr id="12" name="Picture 12"/>
+            <wp:cNvGraphicFramePr>
+              <a:graphicFrameLocks xmlns:a="http://schemas.openxmlformats.org/drawingml/2006/main" noChangeAspect="1"/>
+            </wp:cNvGraphicFramePr>
+            <a:graphic xmlns:a="http://schemas.openxmlformats.org/drawingml/2006/main">
+              <a:graphicData uri="http://schemas.openxmlformats.org/drawingml/2006/picture">
+                <pic:pic xmlns:pic="http://schemas.openxmlformats.org/drawingml/2006/picture">
+                  <pic:nvPicPr>
+                    <pic:cNvPr id="1" name=""/>
+                    <pic:cNvPicPr/>
+                  </pic:nvPicPr>
+                  <pic:blipFill>
+                    <a:blip r:embed="rId14"/>
+                    <a:stretch>
+                      <a:fillRect/>
+                    </a:stretch>
+                  </pic:blipFill>
+                  <pic:spPr>
+                    <a:xfrm>
+                      <a:off x="0" y="0"/>
+                      <a:ext cx="2750258" cy="1619914"/>
+                    </a:xfrm>
+                    <a:prstGeom prst="rect">
+                      <a:avLst/>
+                    </a:prstGeom>
+                  </pic:spPr>
+                </pic:pic>
+              </a:graphicData>
+            </a:graphic>
+          </wp:inline>
+        </w:drawing>
+      </w:r>
+      <w:r>
+        <w:rPr>
+          <w:noProof/>
+          <w:lang w:val="en-CA"/>
+        </w:rPr>
+        <w:drawing>
+          <wp:inline distT="0" distB="0" distL="0" distR="0" wp14:anchorId="145D76DE" wp14:editId="2C8EBC2B">
+            <wp:extent cx="1846053" cy="417449"/>
+            <wp:effectExtent l="0" t="0" r="1905" b="1905"/>
+            <wp:docPr id="13" name="Picture 13"/>
+            <wp:cNvGraphicFramePr>
+              <a:graphicFrameLocks xmlns:a="http://schemas.openxmlformats.org/drawingml/2006/main" noChangeAspect="1"/>
+            </wp:cNvGraphicFramePr>
+            <a:graphic xmlns:a="http://schemas.openxmlformats.org/drawingml/2006/main">
+              <a:graphicData uri="http://schemas.openxmlformats.org/drawingml/2006/picture">
+                <pic:pic xmlns:pic="http://schemas.openxmlformats.org/drawingml/2006/picture">
+                  <pic:nvPicPr>
+                    <pic:cNvPr id="1" name=""/>
+                    <pic:cNvPicPr/>
+                  </pic:nvPicPr>
+                  <pic:blipFill>
+                    <a:blip r:embed="rId15"/>
+                    <a:stretch>
+                      <a:fillRect/>
+                    </a:stretch>
+                  </pic:blipFill>
+                  <pic:spPr>
+                    <a:xfrm>
+                      <a:off x="0" y="0"/>
+                      <a:ext cx="1897634" cy="429113"/>
+                    </a:xfrm>
+                    <a:prstGeom prst="rect">
+                      <a:avLst/>
+                    </a:prstGeom>
+                  </pic:spPr>
+                </pic:pic>
+              </a:graphicData>
+            </a:graphic>
+          </wp:inline>
+        </w:drawing>
+      </w:r>
+    </w:p>
+    <w:p>
+      <w:pPr>
+        <w:outlineLvl w:val="2"/>
+      </w:pPr>
+      <w:r>
+        <w:t>Exercise</w:t>
+      </w:r>
+      <w:r>
+        <w:t xml:space="preserve"> 3  (</w:t>
+      </w:r>
+      <w:r>
+        <w:t>Multiple property file using using propertysource</w:t>
+      </w:r>
+      <w:r>
+        <w:t>s(propertysource(classpath:))</w:t>
+      </w:r>
+    </w:p>
+    <w:p>
+      <w:r>
+        <w:rPr>
+          <w:noProof/>
+          <w:lang w:val="en-CA"/>
+        </w:rPr>
+        <w:drawing>
+          <wp:inline distT="0" distB="0" distL="0" distR="0" wp14:anchorId="4ACC0F96" wp14:editId="694CCD35">
+            <wp:extent cx="3510964" cy="1699404"/>
+            <wp:effectExtent l="0" t="0" r="0" b="0"/>
+            <wp:docPr id="14" name="Picture 14"/>
+            <wp:cNvGraphicFramePr>
+              <a:graphicFrameLocks xmlns:a="http://schemas.openxmlformats.org/drawingml/2006/main" noChangeAspect="1"/>
+            </wp:cNvGraphicFramePr>
+            <a:graphic xmlns:a="http://schemas.openxmlformats.org/drawingml/2006/main">
+              <a:graphicData uri="http://schemas.openxmlformats.org/drawingml/2006/picture">
+                <pic:pic xmlns:pic="http://schemas.openxmlformats.org/drawingml/2006/picture">
+                  <pic:nvPicPr>
+                    <pic:cNvPr id="1" name=""/>
+                    <pic:cNvPicPr/>
+                  </pic:nvPicPr>
+                  <pic:blipFill>
+                    <a:blip r:embed="rId16"/>
+                    <a:stretch>
+                      <a:fillRect/>
+                    </a:stretch>
+                  </pic:blipFill>
+                  <pic:spPr>
+                    <a:xfrm>
+                      <a:off x="0" y="0"/>
+                      <a:ext cx="3523555" cy="1705499"/>
+                    </a:xfrm>
+                    <a:prstGeom prst="rect">
+                      <a:avLst/>
+                    </a:prstGeom>
+                  </pic:spPr>
+                </pic:pic>
+              </a:graphicData>
+            </a:graphic>
+          </wp:inline>
+        </w:drawing>
+      </w:r>
+    </w:p>
+    <w:p>
+      <w:pPr>
+        <w:outlineLvl w:val="2"/>
+      </w:pPr>
+      <w:r>
+        <w:t>Exercise 4 (Springboot integration test)</w:t>
+      </w:r>
+    </w:p>
+    <w:p>
+      <w:r>
+        <w:t>Set the properties file in the runtime instead of in the config file</w:t>
+      </w:r>
+    </w:p>
+    <w:p>
+      <w:r>
+        <w:rPr>
+          <w:noProof/>
+          <w:lang w:val="en-CA"/>
+        </w:rPr>
+        <w:lastRenderedPageBreak/>
+        <w:drawing>
+          <wp:inline distT="0" distB="0" distL="0" distR="0" wp14:anchorId="678CD624" wp14:editId="055B0B6E">
+            <wp:extent cx="2277374" cy="1857325"/>
+            <wp:effectExtent l="0" t="0" r="8890" b="0"/>
+            <wp:docPr id="15" name="Picture 15"/>
+            <wp:cNvGraphicFramePr>
+              <a:graphicFrameLocks xmlns:a="http://schemas.openxmlformats.org/drawingml/2006/main" noChangeAspect="1"/>
+            </wp:cNvGraphicFramePr>
+            <a:graphic xmlns:a="http://schemas.openxmlformats.org/drawingml/2006/main">
+              <a:graphicData uri="http://schemas.openxmlformats.org/drawingml/2006/picture">
+                <pic:pic xmlns:pic="http://schemas.openxmlformats.org/drawingml/2006/picture">
+                  <pic:nvPicPr>
+                    <pic:cNvPr id="1" name=""/>
+                    <pic:cNvPicPr/>
+                  </pic:nvPicPr>
+                  <pic:blipFill>
+                    <a:blip r:embed="rId17"/>
+                    <a:stretch>
+                      <a:fillRect/>
+                    </a:stretch>
+                  </pic:blipFill>
+                  <pic:spPr>
+                    <a:xfrm>
+                      <a:off x="0" y="0"/>
+                      <a:ext cx="2301430" cy="1876944"/>
+                    </a:xfrm>
+                    <a:prstGeom prst="rect">
+                      <a:avLst/>
+                    </a:prstGeom>
+                  </pic:spPr>
+                </pic:pic>
+              </a:graphicData>
+            </a:graphic>
+          </wp:inline>
+        </w:drawing>
+      </w:r>
+    </w:p>
+    <w:p>
+      <w:r>
+        <w:t>There is no propertysource under the @configuration</w:t>
+      </w:r>
+    </w:p>
+    <w:p>
+      <w:r>
+        <w:rPr>
+          <w:highlight w:val="yellow"/>
+        </w:rPr>
+        <w:t>Need to specify the endpoint of real class and specify the real property file</w:t>
+      </w:r>
+    </w:p>
+    <w:p>
+      <w:r>
+        <w:rPr>
+          <w:noProof/>
+          <w:lang w:val="en-CA"/>
+        </w:rPr>
+        <w:drawing>
+          <wp:inline distT="0" distB="0" distL="0" distR="0" wp14:anchorId="27E97C7D" wp14:editId="11114B12">
+            <wp:extent cx="5486400" cy="1535430"/>
+            <wp:effectExtent l="0" t="0" r="0" b="7620"/>
+            <wp:docPr id="16" name="Picture 16"/>
+            <wp:cNvGraphicFramePr>
+              <a:graphicFrameLocks xmlns:a="http://schemas.openxmlformats.org/drawingml/2006/main" noChangeAspect="1"/>
+            </wp:cNvGraphicFramePr>
+            <a:graphic xmlns:a="http://schemas.openxmlformats.org/drawingml/2006/main">
+              <a:graphicData uri="http://schemas.openxmlformats.org/drawingml/2006/picture">
+                <pic:pic xmlns:pic="http://schemas.openxmlformats.org/drawingml/2006/picture">
+                  <pic:nvPicPr>
+                    <pic:cNvPr id="1" name=""/>
+                    <pic:cNvPicPr/>
+                  </pic:nvPicPr>
+                  <pic:blipFill>
+                    <a:blip r:embed="rId18"/>
+                    <a:stretch>
+                      <a:fillRect/>
+                    </a:stretch>
+                  </pic:blipFill>
+                  <pic:spPr>
+                    <a:xfrm>
+                      <a:off x="0" y="0"/>
+                      <a:ext cx="5486400" cy="1535430"/>
+                    </a:xfrm>
+                    <a:prstGeom prst="rect">
+                      <a:avLst/>
+                    </a:prstGeom>
+                  </pic:spPr>
+                </pic:pic>
+              </a:graphicData>
+            </a:graphic>
+          </wp:inline>
+        </w:drawing>
+      </w:r>
+    </w:p>
+    <w:p>
+      <w:pPr>
+        <w:outlineLvl w:val="2"/>
+      </w:pPr>
+      <w:r>
+        <w:t xml:space="preserve">Exercise 5 (Profile @activeprofiles) </w:t>
+      </w:r>
+    </w:p>
+    <w:p>
+      <w:r>
+        <w:t>Define multiple class, each class mapping one profile</w:t>
+      </w:r>
+    </w:p>
+    <w:p>
+      <w:r>
+        <w:rPr>
+          <w:noProof/>
+          <w:lang w:val="en-CA"/>
+        </w:rPr>
+        <w:drawing>
+          <wp:inline distT="0" distB="0" distL="0" distR="0" wp14:anchorId="60E76851" wp14:editId="44A06631">
+            <wp:extent cx="2010294" cy="802256"/>
+            <wp:effectExtent l="0" t="0" r="0" b="0"/>
+            <wp:docPr id="17" name="Picture 17"/>
+            <wp:cNvGraphicFramePr>
+              <a:graphicFrameLocks xmlns:a="http://schemas.openxmlformats.org/drawingml/2006/main" noChangeAspect="1"/>
+            </wp:cNvGraphicFramePr>
+            <a:graphic xmlns:a="http://schemas.openxmlformats.org/drawingml/2006/main">
+              <a:graphicData uri="http://schemas.openxmlformats.org/drawingml/2006/picture">
+                <pic:pic xmlns:pic="http://schemas.openxmlformats.org/drawingml/2006/picture">
+                  <pic:nvPicPr>
+                    <pic:cNvPr id="1" name=""/>
+                    <pic:cNvPicPr/>
+                  </pic:nvPicPr>
+                  <pic:blipFill>
+                    <a:blip r:embed="rId19"/>
+                    <a:stretch>
+                      <a:fillRect/>
+                    </a:stretch>
+                  </pic:blipFill>
+                  <pic:spPr>
+                    <a:xfrm>
+                      <a:off x="0" y="0"/>
+                      <a:ext cx="2041303" cy="814631"/>
+                    </a:xfrm>
+                    <a:prstGeom prst="rect">
+                      <a:avLst/>
+                    </a:prstGeom>
+                  </pic:spPr>
+                </pic:pic>
+              </a:graphicData>
+            </a:graphic>
+          </wp:inline>
+        </w:drawing>
+      </w:r>
+    </w:p>
+    <w:p>
+      <w:r>
+        <w:t>In the config file scan the class folder path</w:t>
+      </w:r>
+    </w:p>
+    <w:p>
+      <w:r>
+        <w:rPr>
+          <w:noProof/>
+          <w:lang w:val="en-CA"/>
+        </w:rPr>
+        <w:drawing>
+          <wp:inline distT="0" distB="0" distL="0" distR="0" wp14:anchorId="2C457EA8" wp14:editId="7447C807">
+            <wp:extent cx="2846717" cy="1121883"/>
+            <wp:effectExtent l="0" t="0" r="0" b="2540"/>
+            <wp:docPr id="18" name="Picture 18"/>
+            <wp:cNvGraphicFramePr>
+              <a:graphicFrameLocks xmlns:a="http://schemas.openxmlformats.org/drawingml/2006/main" noChangeAspect="1"/>
+            </wp:cNvGraphicFramePr>
+            <a:graphic xmlns:a="http://schemas.openxmlformats.org/drawingml/2006/main">
+              <a:graphicData uri="http://schemas.openxmlformats.org/drawingml/2006/picture">
+                <pic:pic xmlns:pic="http://schemas.openxmlformats.org/drawingml/2006/picture">
+                  <pic:nvPicPr>
+                    <pic:cNvPr id="1" name=""/>
+                    <pic:cNvPicPr/>
+                  </pic:nvPicPr>
+                  <pic:blipFill>
+                    <a:blip r:embed="rId20"/>
+                    <a:stretch>
+                      <a:fillRect/>
+                    </a:stretch>
+                  </pic:blipFill>
+                  <pic:spPr>
+                    <a:xfrm>
+                      <a:off x="0" y="0"/>
+                      <a:ext cx="2861570" cy="1127736"/>
+                    </a:xfrm>
+                    <a:prstGeom prst="rect">
+                      <a:avLst/>
+                    </a:prstGeom>
+                  </pic:spPr>
+                </pic:pic>
+              </a:graphicData>
+            </a:graphic>
+          </wp:inline>
+        </w:drawing>
+      </w:r>
+    </w:p>
+    <w:p>
+      <w:r>
+        <w:t>In the test file, specify the config file and active profile</w:t>
+      </w:r>
+      <w:r>
+        <w:t xml:space="preserve"> value</w:t>
+      </w:r>
+      <w:r>
+        <w:t>.</w:t>
+      </w:r>
+    </w:p>
+    <w:p>
+      <w:r>
+        <w:rPr>
+          <w:noProof/>
+          <w:lang w:val="en-CA"/>
+        </w:rPr>
+        <w:lastRenderedPageBreak/>
+        <w:drawing>
+          <wp:inline distT="0" distB="0" distL="0" distR="0" wp14:anchorId="22919F03" wp14:editId="6A14CB71">
+            <wp:extent cx="3347049" cy="1732244"/>
+            <wp:effectExtent l="0" t="0" r="6350" b="1905"/>
+            <wp:docPr id="19" name="Picture 19"/>
+            <wp:cNvGraphicFramePr>
+              <a:graphicFrameLocks xmlns:a="http://schemas.openxmlformats.org/drawingml/2006/main" noChangeAspect="1"/>
+            </wp:cNvGraphicFramePr>
+            <a:graphic xmlns:a="http://schemas.openxmlformats.org/drawingml/2006/main">
+              <a:graphicData uri="http://schemas.openxmlformats.org/drawingml/2006/picture">
+                <pic:pic xmlns:pic="http://schemas.openxmlformats.org/drawingml/2006/picture">
+                  <pic:nvPicPr>
+                    <pic:cNvPr id="1" name=""/>
+                    <pic:cNvPicPr/>
+                  </pic:nvPicPr>
+                  <pic:blipFill>
+                    <a:blip r:embed="rId21"/>
+                    <a:stretch>
+                      <a:fillRect/>
+                    </a:stretch>
+                  </pic:blipFill>
+                  <pic:spPr>
+                    <a:xfrm>
+                      <a:off x="0" y="0"/>
+                      <a:ext cx="3388146" cy="1753513"/>
+                    </a:xfrm>
+                    <a:prstGeom prst="rect">
+                      <a:avLst/>
+                    </a:prstGeom>
+                  </pic:spPr>
+                </pic:pic>
+              </a:graphicData>
+            </a:graphic>
+          </wp:inline>
+        </w:drawing>
+      </w:r>
+    </w:p>
+    <w:p>
+      <w:pPr>
+        <w:pStyle w:val="ListParagraph"/>
+        <w:numPr>
+          <w:ilvl w:val="0"/>
+          <w:numId w:val="1"/>
+        </w:numPr>
+      </w:pPr>
+      <w:r>
+        <w:t>Set default profile</w:t>
+      </w:r>
+    </w:p>
+    <w:p>
+      <w:pPr>
+        <w:ind w:left="360" w:firstLine="360"/>
+      </w:pPr>
+      <w:r>
+        <w:t>@profile(“dev”,”default”)</w:t>
+      </w:r>
+    </w:p>
+    <w:p>
+      <w:pPr>
+        <w:ind w:left="360" w:firstLine="360"/>
+      </w:pPr>
+      <w:r>
+        <w:t>@activeprofile(“dev”)</w:t>
+      </w:r>
+      <w:r>
+        <w:t xml:space="preserve"> for unittest only</w:t>
+      </w:r>
+    </w:p>
+    <w:p>
+      <w:pPr>
+        <w:shd w:val="clear" w:color="auto" w:fill="FFFFFF"/>
+        <w:tabs>
+          <w:tab w:val="left" w:pos="916"/>
+          <w:tab w:val="left" w:pos="1832"/>
+          <w:tab w:val="left" w:pos="2748"/>
+          <w:tab w:val="left" w:pos="3664"/>
+          <w:tab w:val="left" w:pos="4580"/>
+          <w:tab w:val="left" w:pos="5496"/>
+          <w:tab w:val="left" w:pos="6412"/>
+          <w:tab w:val="left" w:pos="7328"/>
+          <w:tab w:val="left" w:pos="8244"/>
+          <w:tab w:val="left" w:pos="9160"/>
+          <w:tab w:val="left" w:pos="10076"/>
+          <w:tab w:val="left" w:pos="10992"/>
+          <w:tab w:val="left" w:pos="11908"/>
+          <w:tab w:val="left" w:pos="12824"/>
+          <w:tab w:val="left" w:pos="13740"/>
+          <w:tab w:val="left" w:pos="14656"/>
+        </w:tabs>
+        <w:spacing w:after="0" w:line="240" w:lineRule="auto"/>
+        <w:rPr>
+          <w:rFonts w:ascii="Courier New" w:eastAsia="Times New Roman" w:hAnsi="Courier New" w:cs="Courier New"/>
+          <w:color w:val="000000"/>
+          <w:sz w:val="18"/>
+          <w:szCs w:val="18"/>
+          <w:lang w:val="en-CA"/>
+        </w:rPr>
+      </w:pPr>
+      <w:r>
+        <w:rPr>
+          <w:rFonts w:ascii="Courier New" w:eastAsia="Times New Roman" w:hAnsi="Courier New" w:cs="Courier New"/>
+          <w:b/>
+          <w:bCs/>
+          <w:color w:val="000080"/>
+          <w:sz w:val="18"/>
+          <w:szCs w:val="18"/>
+          <w:lang w:val="en-CA"/>
+        </w:rPr>
+        <w:tab/>
+      </w:r>
+      <w:r>
+        <w:rPr>
+          <w:rFonts w:ascii="Courier New" w:eastAsia="Times New Roman" w:hAnsi="Courier New" w:cs="Courier New"/>
+          <w:b/>
+          <w:bCs/>
+          <w:color w:val="000080"/>
+          <w:sz w:val="18"/>
+          <w:szCs w:val="18"/>
+          <w:lang w:val="en-CA"/>
+        </w:rPr>
+        <w:t>spring.profiles.active</w:t>
+      </w:r>
+      <w:r>
+        <w:rPr>
+          <w:rFonts w:ascii="Courier New" w:eastAsia="Times New Roman" w:hAnsi="Courier New" w:cs="Courier New"/>
+          <w:color w:val="000000"/>
+          <w:sz w:val="18"/>
+          <w:szCs w:val="18"/>
+          <w:lang w:val="en-CA"/>
+        </w:rPr>
+        <w:t>=</w:t>
+      </w:r>
+      <w:r>
+        <w:rPr>
+          <w:rFonts w:ascii="Courier New" w:eastAsia="Times New Roman" w:hAnsi="Courier New" w:cs="Courier New"/>
+          <w:b/>
+          <w:bCs/>
+          <w:color w:val="008000"/>
+          <w:sz w:val="18"/>
+          <w:szCs w:val="18"/>
+          <w:lang w:val="en-CA"/>
+        </w:rPr>
+        <w:t>dev</w:t>
+      </w:r>
+    </w:p>
+    <w:p/>
+    <w:p>
+      <w:pPr>
+        <w:ind w:left="360" w:firstLine="360"/>
+      </w:pPr>
+      <w:r>
+        <w:t xml:space="preserve">Hierarchy </w:t>
+      </w:r>
+    </w:p>
+    <w:p>
+      <w:pPr>
+        <w:ind w:left="360" w:firstLine="360"/>
+      </w:pPr>
+      <w:r>
+        <w:t>Profile value in properties file is higher than default</w:t>
+      </w:r>
+    </w:p>
+    <w:p>
+      <w:pPr>
+        <w:outlineLvl w:val="2"/>
+      </w:pPr>
+      <w:r>
+        <w:t>Exercise 6</w:t>
+      </w:r>
+      <w:r>
+        <w:t xml:space="preserve">  (profile properties)</w:t>
+      </w:r>
+    </w:p>
+    <w:p>
+      <w:pPr>
+        <w:outlineLvl w:val="2"/>
+      </w:pPr>
+      <w:r>
+        <w:t>Create multiple properties files when profile value in the middle of file name</w:t>
+      </w:r>
+    </w:p>
+    <w:p>
+      <w:r>
+        <w:rPr>
+          <w:noProof/>
+          <w:lang w:val="en-CA"/>
+        </w:rPr>
+        <w:drawing>
+          <wp:inline distT="0" distB="0" distL="0" distR="0" wp14:anchorId="2F57154B" wp14:editId="7B88CC0B">
+            <wp:extent cx="5486400" cy="2112010"/>
+            <wp:effectExtent l="0" t="0" r="0" b="2540"/>
+            <wp:docPr id="7" name="Picture 7"/>
+            <wp:cNvGraphicFramePr>
+              <a:graphicFrameLocks xmlns:a="http://schemas.openxmlformats.org/drawingml/2006/main" noChangeAspect="1"/>
+            </wp:cNvGraphicFramePr>
+            <a:graphic xmlns:a="http://schemas.openxmlformats.org/drawingml/2006/main">
+              <a:graphicData uri="http://schemas.openxmlformats.org/drawingml/2006/picture">
+                <pic:pic xmlns:pic="http://schemas.openxmlformats.org/drawingml/2006/picture">
+                  <pic:nvPicPr>
+                    <pic:cNvPr id="1" name=""/>
+                    <pic:cNvPicPr/>
+                  </pic:nvPicPr>
+                  <pic:blipFill>
+                    <a:blip r:embed="rId22"/>
+                    <a:stretch>
+                      <a:fillRect/>
+                    </a:stretch>
+                  </pic:blipFill>
+                  <pic:spPr>
+                    <a:xfrm>
+                      <a:off x="0" y="0"/>
+                      <a:ext cx="5486400" cy="2112010"/>
+                    </a:xfrm>
+                    <a:prstGeom prst="rect">
+                      <a:avLst/>
+                    </a:prstGeom>
+                  </pic:spPr>
+                </pic:pic>
+              </a:graphicData>
+            </a:graphic>
+          </wp:inline>
+        </w:drawing>
+      </w:r>
+    </w:p>
+    <w:p>
+      <w:r>
+        <w:t>Each class will mapping one properties</w:t>
+      </w:r>
+    </w:p>
+    <w:p>
+      <w:r>
+        <w:rPr>
+          <w:noProof/>
+          <w:lang w:val="en-CA"/>
+        </w:rPr>
+        <w:drawing>
+          <wp:inline distT="0" distB="0" distL="0" distR="0" wp14:anchorId="4F1553AF" wp14:editId="24124971">
+            <wp:extent cx="5486400" cy="1433195"/>
+            <wp:effectExtent l="0" t="0" r="0" b="0"/>
+            <wp:docPr id="20" name="Picture 20"/>
+            <wp:cNvGraphicFramePr>
+              <a:graphicFrameLocks xmlns:a="http://schemas.openxmlformats.org/drawingml/2006/main" noChangeAspect="1"/>
+            </wp:cNvGraphicFramePr>
+            <a:graphic xmlns:a="http://schemas.openxmlformats.org/drawingml/2006/main">
+              <a:graphicData uri="http://schemas.openxmlformats.org/drawingml/2006/picture">
+                <pic:pic xmlns:pic="http://schemas.openxmlformats.org/drawingml/2006/picture">
+                  <pic:nvPicPr>
+                    <pic:cNvPr id="1" name=""/>
+                    <pic:cNvPicPr/>
+                  </pic:nvPicPr>
+                  <pic:blipFill>
+                    <a:blip r:embed="rId23"/>
+                    <a:stretch>
+                      <a:fillRect/>
+                    </a:stretch>
+                  </pic:blipFill>
+                  <pic:spPr>
+                    <a:xfrm>
+                      <a:off x="0" y="0"/>
+                      <a:ext cx="5486400" cy="1433195"/>
+                    </a:xfrm>
+                    <a:prstGeom prst="rect">
+                      <a:avLst/>
+                    </a:prstGeom>
+                  </pic:spPr>
+                </pic:pic>
+              </a:graphicData>
+            </a:graphic>
+          </wp:inline>
+        </w:drawing>
+      </w:r>
+    </w:p>
+    <w:p>
+      <w:r>
+        <w:lastRenderedPageBreak/>
+        <w:t>When run spring boot, set spring.profile.active in the application.properties file</w:t>
+      </w:r>
+    </w:p>
+    <w:p>
+      <w:r>
+        <w:rPr>
+          <w:noProof/>
+          <w:lang w:val="en-CA"/>
+        </w:rPr>
+        <w:drawing>
+          <wp:inline distT="0" distB="0" distL="0" distR="0" wp14:anchorId="35D2A197" wp14:editId="6C8DFFEF">
+            <wp:extent cx="4428571" cy="523810"/>
+            <wp:effectExtent l="0" t="0" r="0" b="0"/>
+            <wp:docPr id="21" name="Picture 21"/>
+            <wp:cNvGraphicFramePr>
+              <a:graphicFrameLocks xmlns:a="http://schemas.openxmlformats.org/drawingml/2006/main" noChangeAspect="1"/>
+            </wp:cNvGraphicFramePr>
+            <a:graphic xmlns:a="http://schemas.openxmlformats.org/drawingml/2006/main">
+              <a:graphicData uri="http://schemas.openxmlformats.org/drawingml/2006/picture">
+                <pic:pic xmlns:pic="http://schemas.openxmlformats.org/drawingml/2006/picture">
+                  <pic:nvPicPr>
+                    <pic:cNvPr id="1" name=""/>
+                    <pic:cNvPicPr/>
+                  </pic:nvPicPr>
+                  <pic:blipFill>
+                    <a:blip r:embed="rId24"/>
+                    <a:stretch>
+                      <a:fillRect/>
+                    </a:stretch>
+                  </pic:blipFill>
+                  <pic:spPr>
+                    <a:xfrm>
+                      <a:off x="0" y="0"/>
+                      <a:ext cx="4428571" cy="523810"/>
+                    </a:xfrm>
+                    <a:prstGeom prst="rect">
+                      <a:avLst/>
+                    </a:prstGeom>
+                  </pic:spPr>
+                </pic:pic>
+              </a:graphicData>
+            </a:graphic>
+          </wp:inline>
+        </w:drawing>
+      </w:r>
+      <w:r>
+        <w:t>higher than</w:t>
+      </w:r>
+    </w:p>
+    <w:p>
+      <w:r>
+        <w:t>Properties file value.</w:t>
+      </w:r>
+      <w:bookmarkStart w:id="0" w:name="_GoBack"/>
+      <w:bookmarkEnd w:id="0"/>
+    </w:p>
+    <w:p>
+      <w:r>
+        <w:t>Properties load hierarchy</w:t>
+      </w:r>
+    </w:p>
+    <w:p>
+      <w:r>
+        <w:t>https://docs.spring.io/spring-boot/docs/current/reference/html/boot-features-external-config.html</w:t>
+      </w:r>
+    </w:p>
+    <w:p>
+      <w:r>
+        <w:rPr>
+          <w:noProof/>
+          <w:lang w:val="en-CA"/>
+        </w:rPr>
+        <w:drawing>
+          <wp:inline distT="0" distB="0" distL="0" distR="0" wp14:anchorId="6D8DC6A7" wp14:editId="5DCB0F57">
+            <wp:extent cx="5486400" cy="2178050"/>
+            <wp:effectExtent l="0" t="0" r="0" b="0"/>
+            <wp:docPr id="3" name="Picture 3"/>
+            <wp:cNvGraphicFramePr>
+              <a:graphicFrameLocks xmlns:a="http://schemas.openxmlformats.org/drawingml/2006/main" noChangeAspect="1"/>
+            </wp:cNvGraphicFramePr>
+            <a:graphic xmlns:a="http://schemas.openxmlformats.org/drawingml/2006/main">
+              <a:graphicData uri="http://schemas.openxmlformats.org/drawingml/2006/picture">
+                <pic:pic xmlns:pic="http://schemas.openxmlformats.org/drawingml/2006/picture">
+                  <pic:nvPicPr>
+                    <pic:cNvPr id="1" name=""/>
+                    <pic:cNvPicPr/>
+                  </pic:nvPicPr>
+                  <pic:blipFill>
+                    <a:blip r:embed="rId25"/>
+                    <a:stretch>
+                      <a:fillRect/>
+                    </a:stretch>
+                  </pic:blipFill>
+                  <pic:spPr>
+                    <a:xfrm>
+                      <a:off x="0" y="0"/>
+                      <a:ext cx="5486400" cy="2178050"/>
+                    </a:xfrm>
+                    <a:prstGeom prst="rect">
+                      <a:avLst/>
+                    </a:prstGeom>
+                  </pic:spPr>
+                </pic:pic>
+              </a:graphicData>
+            </a:graphic>
+          </wp:inline>
+        </w:drawing>
+      </w:r>
+    </w:p>
+    <w:p>
+      <w:r>
+        <w:t>Load external properties when integration test</w:t>
+      </w:r>
+    </w:p>
+    <w:p>
+      <w:r>
+        <w:t>runtime</w:t>
+      </w:r>
+    </w:p>
+    <w:p>
+      <w:r>
+        <w:t>@value properties</w:t>
+      </w:r>
+    </w:p>
+    <w:p>
+      <w:r>
+        <w:rPr>
+          <w:noProof/>
+          <w:lang w:val="en-CA"/>
+        </w:rPr>
+        <w:lastRenderedPageBreak/>
+        <w:drawing>
+          <wp:inline distT="0" distB="0" distL="0" distR="0" wp14:anchorId="4E4F8B43" wp14:editId="007BFF22">
+            <wp:extent cx="5486400" cy="3865245"/>
+            <wp:effectExtent l="0" t="0" r="0" b="1905"/>
+            <wp:docPr id="2" name="Picture 2"/>
+            <wp:cNvGraphicFramePr>
+              <a:graphicFrameLocks xmlns:a="http://schemas.openxmlformats.org/drawingml/2006/main" noChangeAspect="1"/>
+            </wp:cNvGraphicFramePr>
+            <a:graphic xmlns:a="http://schemas.openxmlformats.org/drawingml/2006/main">
+              <a:graphicData uri="http://schemas.openxmlformats.org/drawingml/2006/picture">
+                <pic:pic xmlns:pic="http://schemas.openxmlformats.org/drawingml/2006/picture">
+                  <pic:nvPicPr>
+                    <pic:cNvPr id="1" name=""/>
+                    <pic:cNvPicPr/>
+                  </pic:nvPicPr>
+                  <pic:blipFill>
+                    <a:blip r:embed="rId26"/>
+                    <a:stretch>
+                      <a:fillRect/>
+                    </a:stretch>
+                  </pic:blipFill>
+                  <pic:spPr>
+                    <a:xfrm>
+                      <a:off x="0" y="0"/>
+                      <a:ext cx="5486400" cy="3865245"/>
+                    </a:xfrm>
+                    <a:prstGeom prst="rect">
+                      <a:avLst/>
+                    </a:prstGeom>
+                  </pic:spPr>
+                </pic:pic>
+              </a:graphicData>
+            </a:graphic>
+          </wp:inline>
+        </w:drawing>
+      </w:r>
+    </w:p>
+    <w:p>
+      <w:r>
+        <w:t>Environment property</w:t>
+      </w:r>
+    </w:p>
+    <w:p/>
+    <w:p>
+      <w:r>
+        <w:rPr>
+          <w:noProof/>
+          <w:lang w:val="en-CA"/>
+        </w:rPr>
+        <w:drawing>
+          <wp:inline distT="0" distB="0" distL="0" distR="0" wp14:anchorId="55F68C06" wp14:editId="3304F347">
+            <wp:extent cx="5486400" cy="2111375"/>
+            <wp:effectExtent l="0" t="0" r="0" b="3175"/>
+            <wp:docPr id="1" name="Picture 1"/>
+            <wp:cNvGraphicFramePr>
+              <a:graphicFrameLocks xmlns:a="http://schemas.openxmlformats.org/drawingml/2006/main" noChangeAspect="1"/>
+            </wp:cNvGraphicFramePr>
+            <a:graphic xmlns:a="http://schemas.openxmlformats.org/drawingml/2006/main">
+              <a:graphicData uri="http://schemas.openxmlformats.org/drawingml/2006/picture">
+                <pic:pic xmlns:pic="http://schemas.openxmlformats.org/drawingml/2006/picture">
+                  <pic:nvPicPr>
+                    <pic:cNvPr id="1" name=""/>
+                    <pic:cNvPicPr/>
+                  </pic:nvPicPr>
+                  <pic:blipFill>
+                    <a:blip r:embed="rId27"/>
+                    <a:stretch>
+                      <a:fillRect/>
+                    </a:stretch>
+                  </pic:blipFill>
+                  <pic:spPr>
+                    <a:xfrm>
+                      <a:off x="0" y="0"/>
                       <a:ext cx="5486400" cy="2111375"/>
                     </a:xfrm>
                     <a:prstGeom prst="rect">
@@ -697,28 +1633,7 @@
         </w:numPr>
       </w:pPr>
       <w:r>
-        <w:t xml:space="preserve">Define three </w:t>
-      </w:r>
-      <w:proofErr w:type="spellStart"/>
-      <w:r>
-        <w:t>datasource</w:t>
-      </w:r>
-      <w:proofErr w:type="spellEnd"/>
-      <w:r>
-        <w:t xml:space="preserve"> </w:t>
-      </w:r>
-      <w:proofErr w:type="gramStart"/>
-      <w:r>
-        <w:t>classes.(</w:t>
-      </w:r>
-      <w:proofErr w:type="spellStart"/>
-      <w:proofErr w:type="gramEnd"/>
-      <w:r>
-        <w:t>devdatasource,qadatasource,proddatasource</w:t>
-      </w:r>
-      <w:proofErr w:type="spellEnd"/>
-      <w:r>
-        <w:t>)</w:t>
+        <w:t>Define three datasource classes.(devdatasource,qadatasource,proddatasource)</w:t>
       </w:r>
     </w:p>
     <w:p>
@@ -730,21 +1645,8 @@
         </w:numPr>
       </w:pPr>
       <w:r>
-        <w:t>@profile(“dev</w:t>
-      </w:r>
-      <w:proofErr w:type="gramStart"/>
-      <w:r>
-        <w:t>”)  @</w:t>
-      </w:r>
-      <w:proofErr w:type="gramEnd"/>
-      <w:r>
-        <w:t xml:space="preserve">profile(“qa”)  @profile(“prod”)  in front of each </w:t>
-      </w:r>
-      <w:proofErr w:type="spellStart"/>
-      <w:r>
-        <w:t>datasource</w:t>
-      </w:r>
-      <w:proofErr w:type="spellEnd"/>
+        <w:t>@profile(“dev”)  @profile(“qa”)  @profile(“prod”)  in front of each datasource</w:t>
+      </w:r>
     </w:p>
     <w:p>
       <w:pPr>
@@ -755,78 +1657,7 @@
         </w:numPr>
       </w:pPr>
       <w:r>
-        <w:t>@</w:t>
-      </w:r>
-      <w:proofErr w:type="spellStart"/>
-      <w:proofErr w:type="gramStart"/>
-      <w:r>
-        <w:t>componentscan</w:t>
-      </w:r>
-      <w:proofErr w:type="spellEnd"/>
-      <w:r>
-        <w:t>(</w:t>
-      </w:r>
-      <w:proofErr w:type="gramEnd"/>
-      <w:r>
-        <w:t xml:space="preserve">“ all </w:t>
-      </w:r>
-      <w:proofErr w:type="spellStart"/>
-      <w:r>
-        <w:t>datasource</w:t>
-      </w:r>
-      <w:proofErr w:type="spellEnd"/>
-      <w:r>
-        <w:t xml:space="preserve"> class path”)</w:t>
-      </w:r>
-    </w:p>
-    <w:p>
-      <w:pPr>
-        <w:pStyle w:val="ListParagraph"/>
-        <w:numPr>
-          <w:ilvl w:val="0"/>
-          <w:numId w:val="1"/>
-        </w:numPr>
-      </w:pPr>
-      <w:r>
-        <w:t>Set default profile</w:t>
-      </w:r>
-    </w:p>
-    <w:p>
-      <w:pPr>
-        <w:ind w:left="360" w:firstLine="360"/>
-      </w:pPr>
-      <w:r>
-        <w:t>@profile(“</w:t>
-      </w:r>
-      <w:proofErr w:type="spellStart"/>
-      <w:r>
-        <w:t>dev”,”default</w:t>
-      </w:r>
-      <w:proofErr w:type="spellEnd"/>
-      <w:r>
-        <w:t>”)</w:t>
-      </w:r>
-    </w:p>
-    <w:p>
-      <w:pPr>
-        <w:ind w:left="360" w:firstLine="360"/>
-      </w:pPr>
-      <w:r>
-        <w:t>@</w:t>
-      </w:r>
-      <w:proofErr w:type="spellStart"/>
-      <w:r>
-        <w:t>activeprofile</w:t>
-      </w:r>
-      <w:proofErr w:type="spellEnd"/>
-      <w:r>
-        <w:t>(“</w:t>
-      </w:r>
-      <w:r>
-        <w:t>dev</w:t>
-      </w:r>
-      <w:r>
-        <w:t>”)</w:t>
+        <w:t>@componentscan(“ all datasource class path”)</w:t>
       </w:r>
     </w:p>
     <w:sectPr>
@@ -840,7 +1671,7 @@
 </file>
 
 <file path=word/numbering.xml><?xml version="1.0" encoding="utf-8"?>
-<w:numbering xmlns:wpc="http://schemas.microsoft.com/office/word/2010/wordprocessingCanvas" xmlns:cx="http://schemas.microsoft.com/office/drawing/2014/chartex" xmlns:cx1="http://schemas.microsoft.com/office/drawing/2015/9/8/chartex" xmlns:cx2="http://schemas.microsoft.com/office/drawing/2015/10/21/chartex" xmlns:cx3="http://schemas.microsoft.com/office/drawing/2016/5/9/chartex" xmlns:cx4="http://schemas.microsoft.com/office/drawing/2016/5/10/chartex" xmlns:cx5="http://schemas.microsoft.com/office/drawing/2016/5/11/chartex" xmlns:cx6="http://schemas.microsoft.com/office/drawing/2016/5/12/chartex" xmlns:cx7="http://schemas.microsoft.com/office/drawing/2016/5/13/chartex" xmlns:cx8="http://schemas.microsoft.com/office/drawing/2016/5/14/chartex" xmlns:mc="http://schemas.openxmlformats.org/markup-compatibility/2006" xmlns:aink="http://schemas.microsoft.com/office/drawing/2016/ink" xmlns:am3d="http://schemas.microsoft.com/office/drawing/2017/model3d" xmlns:o="urn:schemas-microsoft-com:office:office" xmlns:r="http://schemas.openxmlformats.org/officeDocument/2006/relationships" xmlns:m="http://schemas.openxmlformats.org/officeDocument/2006/math" xmlns:v="urn:schemas-microsoft-com:vml" xmlns:wp14="http://schemas.microsoft.com/office/word/2010/wordprocessingDrawing" xmlns:wp="http://schemas.openxmlformats.org/drawingml/2006/wordprocessingDrawing" xmlns:w10="urn:schemas-microsoft-com:office:word" xmlns:w="http://schemas.openxmlformats.org/wordprocessingml/2006/main" xmlns:w14="http://schemas.microsoft.com/office/word/2010/wordml" xmlns:w15="http://schemas.microsoft.com/office/word/2012/wordml" xmlns:w16cid="http://schemas.microsoft.com/office/word/2016/wordml/cid" xmlns:w16se="http://schemas.microsoft.com/office/word/2015/wordml/symex" xmlns:wpg="http://schemas.microsoft.com/office/word/2010/wordprocessingGroup" xmlns:wpi="http://schemas.microsoft.com/office/word/2010/wordprocessingInk" xmlns:wne="http://schemas.microsoft.com/office/word/2006/wordml" xmlns:wps="http://schemas.microsoft.com/office/word/2010/wordprocessingShape" mc:Ignorable="w14 w15 w16se w16cid wp14">
+<w:numbering xmlns:wpc="http://schemas.microsoft.com/office/word/2010/wordprocessingCanvas" xmlns:mc="http://schemas.openxmlformats.org/markup-compatibility/2006" xmlns:o="urn:schemas-microsoft-com:office:office" xmlns:r="http://schemas.openxmlformats.org/officeDocument/2006/relationships" xmlns:m="http://schemas.openxmlformats.org/officeDocument/2006/math" xmlns:v="urn:schemas-microsoft-com:vml" xmlns:wp14="http://schemas.microsoft.com/office/word/2010/wordprocessingDrawing" xmlns:wp="http://schemas.openxmlformats.org/drawingml/2006/wordprocessingDrawing" xmlns:w10="urn:schemas-microsoft-com:office:word" xmlns:w="http://schemas.openxmlformats.org/wordprocessingml/2006/main" xmlns:w14="http://schemas.microsoft.com/office/word/2010/wordml" xmlns:w15="http://schemas.microsoft.com/office/word/2012/wordml" xmlns:wpg="http://schemas.microsoft.com/office/word/2010/wordprocessingGroup" xmlns:wpi="http://schemas.microsoft.com/office/word/2010/wordprocessingInk" xmlns:wne="http://schemas.microsoft.com/office/word/2006/wordml" xmlns:wps="http://schemas.microsoft.com/office/word/2010/wordprocessingShape" mc:Ignorable="w14 w15 wp14">
   <w:abstractNum w:abstractNumId="0" w15:restartNumberingAfterBreak="0">
     <w:nsid w:val="00A61695"/>
     <w:multiLevelType w:val="hybridMultilevel"/>
@@ -1169,7 +2000,7 @@
 </file>
 
 <file path=word/styles.xml><?xml version="1.0" encoding="utf-8"?>
-<w:styles xmlns:mc="http://schemas.openxmlformats.org/markup-compatibility/2006" xmlns:r="http://schemas.openxmlformats.org/officeDocument/2006/relationships" xmlns:w="http://schemas.openxmlformats.org/wordprocessingml/2006/main" xmlns:w14="http://schemas.microsoft.com/office/word/2010/wordml" xmlns:w15="http://schemas.microsoft.com/office/word/2012/wordml" xmlns:w16cid="http://schemas.microsoft.com/office/word/2016/wordml/cid" xmlns:w16se="http://schemas.microsoft.com/office/word/2015/wordml/symex" mc:Ignorable="w14 w15 w16se w16cid">
+<w:styles xmlns:mc="http://schemas.openxmlformats.org/markup-compatibility/2006" xmlns:r="http://schemas.openxmlformats.org/officeDocument/2006/relationships" xmlns:w="http://schemas.openxmlformats.org/wordprocessingml/2006/main" xmlns:w14="http://schemas.microsoft.com/office/word/2010/wordml" xmlns:w15="http://schemas.microsoft.com/office/word/2012/wordml" mc:Ignorable="w14 w15">
   <w:docDefaults>
     <w:rPrDefault>
       <w:rPr>
@@ -1185,7 +2016,7 @@
       </w:pPr>
     </w:pPrDefault>
   </w:docDefaults>
-  <w:latentStyles w:defLockedState="0" w:defUIPriority="99" w:defSemiHidden="0" w:defUnhideWhenUsed="0" w:defQFormat="0" w:count="375">
+  <w:latentStyles w:defLockedState="0" w:defUIPriority="99" w:defSemiHidden="0" w:defUnhideWhenUsed="0" w:defQFormat="0" w:count="371">
     <w:lsdException w:name="Normal" w:uiPriority="0" w:qFormat="1"/>
     <w:lsdException w:name="heading 1" w:uiPriority="9" w:qFormat="1"/>
     <w:lsdException w:name="heading 2" w:semiHidden="1" w:uiPriority="9" w:unhideWhenUsed="1" w:qFormat="1"/>
@@ -1557,10 +2388,6 @@
     <w:lsdException w:name="List Table 5 Dark Accent 6" w:uiPriority="50"/>
     <w:lsdException w:name="List Table 6 Colorful Accent 6" w:uiPriority="51"/>
     <w:lsdException w:name="List Table 7 Colorful Accent 6" w:uiPriority="52"/>
-    <w:lsdException w:name="Mention" w:semiHidden="1" w:unhideWhenUsed="1"/>
-    <w:lsdException w:name="Smart Hyperlink" w:semiHidden="1" w:unhideWhenUsed="1"/>
-    <w:lsdException w:name="Hashtag" w:semiHidden="1" w:unhideWhenUsed="1"/>
-    <w:lsdException w:name="Unresolved Mention" w:semiHidden="1" w:unhideWhenUsed="1"/>
   </w:latentStyles>
   <w:style w:type="paragraph" w:default="1" w:styleId="Normal">
     <w:name w:val="Normal"/>
@@ -1615,7 +2442,7 @@
       <w:u w:val="single"/>
     </w:rPr>
   </w:style>
-  <w:style w:type="character" w:styleId="UnresolvedMention">
+  <w:style w:type="character" w:customStyle="1" w:styleId="UnresolvedMention">
     <w:name w:val="Unresolved Mention"/>
     <w:basedOn w:val="DefaultParagraphFont"/>
     <w:uiPriority w:val="99"/>
@@ -1625,6 +2452,56 @@
     <w:rPr>
       <w:color w:val="605E5C"/>
       <w:shd w:val="clear" w:color="auto" w:fill="E1DFDD"/>
+    </w:rPr>
+  </w:style>
+  <w:style w:type="paragraph" w:styleId="HTMLPreformatted">
+    <w:name w:val="HTML Preformatted"/>
+    <w:basedOn w:val="Normal"/>
+    <w:link w:val="HTMLPreformattedChar"/>
+    <w:uiPriority w:val="99"/>
+    <w:semiHidden/>
+    <w:unhideWhenUsed/>
+    <w:rsid w:val="007F7D91"/>
+    <w:pPr>
+      <w:tabs>
+        <w:tab w:val="left" w:pos="916"/>
+        <w:tab w:val="left" w:pos="1832"/>
+        <w:tab w:val="left" w:pos="2748"/>
+        <w:tab w:val="left" w:pos="3664"/>
+        <w:tab w:val="left" w:pos="4580"/>
+        <w:tab w:val="left" w:pos="5496"/>
+        <w:tab w:val="left" w:pos="6412"/>
+        <w:tab w:val="left" w:pos="7328"/>
+        <w:tab w:val="left" w:pos="8244"/>
+        <w:tab w:val="left" w:pos="9160"/>
+        <w:tab w:val="left" w:pos="10076"/>
+        <w:tab w:val="left" w:pos="10992"/>
+        <w:tab w:val="left" w:pos="11908"/>
+        <w:tab w:val="left" w:pos="12824"/>
+        <w:tab w:val="left" w:pos="13740"/>
+        <w:tab w:val="left" w:pos="14656"/>
+      </w:tabs>
+      <w:spacing w:after="0" w:line="240" w:lineRule="auto"/>
+    </w:pPr>
+    <w:rPr>
+      <w:rFonts w:ascii="Courier New" w:eastAsia="Times New Roman" w:hAnsi="Courier New" w:cs="Courier New"/>
+      <w:sz w:val="20"/>
+      <w:szCs w:val="20"/>
+      <w:lang w:val="en-CA"/>
+    </w:rPr>
+  </w:style>
+  <w:style w:type="character" w:customStyle="1" w:styleId="HTMLPreformattedChar">
+    <w:name w:val="HTML Preformatted Char"/>
+    <w:basedOn w:val="DefaultParagraphFont"/>
+    <w:link w:val="HTMLPreformatted"/>
+    <w:uiPriority w:val="99"/>
+    <w:semiHidden/>
+    <w:rsid w:val="007F7D91"/>
+    <w:rPr>
+      <w:rFonts w:ascii="Courier New" w:eastAsia="Times New Roman" w:hAnsi="Courier New" w:cs="Courier New"/>
+      <w:sz w:val="20"/>
+      <w:szCs w:val="20"/>
+      <w:lang w:val="en-CA"/>
     </w:rPr>
   </w:style>
 </w:styles>

</xml_diff>

<commit_message>
bootstrap some initial data into h2
</commit_message>
<xml_diff>
--- a/src/main/resources/document/read.docx
+++ b/src/main/resources/document/read.docx
@@ -31,8 +31,13 @@
         </w:numPr>
       </w:pPr>
       <w:r>
-        <w:t>property-source-env</w:t>
-      </w:r>
+        <w:t>property-source-</w:t>
+      </w:r>
+      <w:proofErr w:type="spellStart"/>
+      <w:r>
+        <w:t>env</w:t>
+      </w:r>
+      <w:proofErr w:type="spellEnd"/>
     </w:p>
     <w:p>
       <w:pPr>
@@ -43,8 +48,13 @@
         </w:numPr>
       </w:pPr>
       <w:r>
-        <w:t>property-source-multifile</w:t>
-      </w:r>
+        <w:t>property-source-</w:t>
+      </w:r>
+      <w:proofErr w:type="spellStart"/>
+      <w:r>
+        <w:t>multifile</w:t>
+      </w:r>
+      <w:proofErr w:type="spellEnd"/>
     </w:p>
     <w:p>
       <w:pPr>
@@ -125,8 +135,13 @@
           <w:numId w:val="3"/>
         </w:numPr>
       </w:pPr>
-      <w:r>
-        <w:t>properites-code-assign</w:t>
+      <w:proofErr w:type="spellStart"/>
+      <w:r>
+        <w:t>properites</w:t>
+      </w:r>
+      <w:proofErr w:type="spellEnd"/>
+      <w:r>
+        <w:t>-code-assign</w:t>
       </w:r>
     </w:p>
     <w:p>
@@ -138,13 +153,25 @@
         </w:numPr>
       </w:pPr>
       <w:r>
-        <w:t>profile-yaml-props</w:t>
-      </w:r>
-    </w:p>
-    <w:p>
+        <w:t>profile-</w:t>
+      </w:r>
+      <w:proofErr w:type="spellStart"/>
+      <w:r>
+        <w:t>yaml</w:t>
+      </w:r>
+      <w:proofErr w:type="spellEnd"/>
+      <w:r>
+        <w:t>-props</w:t>
+      </w:r>
+    </w:p>
+    <w:p>
+      <w:proofErr w:type="spellStart"/>
+      <w:proofErr w:type="gramStart"/>
       <w:r>
         <w:t>mysql</w:t>
       </w:r>
+      <w:proofErr w:type="spellEnd"/>
+      <w:proofErr w:type="gramEnd"/>
     </w:p>
     <w:p>
       <w:pPr>
@@ -154,8 +181,13 @@
           <w:numId w:val="3"/>
         </w:numPr>
       </w:pPr>
-      <w:r>
-        <w:t>mysql-maven</w:t>
+      <w:proofErr w:type="spellStart"/>
+      <w:r>
+        <w:t>mysql</w:t>
+      </w:r>
+      <w:proofErr w:type="spellEnd"/>
+      <w:r>
+        <w:t>-maven</w:t>
       </w:r>
     </w:p>
     <w:p>
@@ -166,9 +198,11 @@
           <w:numId w:val="3"/>
         </w:numPr>
       </w:pPr>
+      <w:proofErr w:type="spellStart"/>
       <w:r>
         <w:t>mysql-qa-datasource</w:t>
       </w:r>
+      <w:proofErr w:type="spellEnd"/>
     </w:p>
     <w:p>
       <w:pPr>
@@ -231,9 +265,13 @@
       </w:hyperlink>
     </w:p>
     <w:p>
+      <w:proofErr w:type="spellStart"/>
+      <w:proofErr w:type="gramStart"/>
       <w:r>
         <w:t>artifactory</w:t>
       </w:r>
+      <w:proofErr w:type="spellEnd"/>
+      <w:proofErr w:type="gramEnd"/>
     </w:p>
     <w:p>
       <w:pPr>
@@ -272,9 +310,19 @@
           <w:numId w:val="3"/>
         </w:numPr>
       </w:pPr>
-      <w:r>
-        <w:t>artifactory-distro-config</w:t>
-      </w:r>
+      <w:proofErr w:type="spellStart"/>
+      <w:r>
+        <w:t>artifactory</w:t>
+      </w:r>
+      <w:proofErr w:type="spellEnd"/>
+      <w:r>
+        <w:t>-distro-</w:t>
+      </w:r>
+      <w:proofErr w:type="spellStart"/>
+      <w:r>
+        <w:t>config</w:t>
+      </w:r>
+      <w:proofErr w:type="spellEnd"/>
     </w:p>
     <w:p>
       <w:pPr>
@@ -284,9 +332,11 @@
           <w:numId w:val="3"/>
         </w:numPr>
       </w:pPr>
+      <w:proofErr w:type="spellStart"/>
       <w:r>
         <w:t>artifactory-docker</w:t>
       </w:r>
+      <w:proofErr w:type="spellEnd"/>
     </w:p>
     <w:p>
       <w:pPr>
@@ -296,13 +346,23 @@
           <w:numId w:val="3"/>
         </w:numPr>
       </w:pPr>
-      <w:r>
-        <w:t>artifactory-resolving</w:t>
-      </w:r>
-    </w:p>
-    <w:p>
-      <w:r>
-        <w:t>virtual cloud deployment</w:t>
+      <w:proofErr w:type="spellStart"/>
+      <w:r>
+        <w:t>artifactory</w:t>
+      </w:r>
+      <w:proofErr w:type="spellEnd"/>
+      <w:r>
+        <w:t>-resolving</w:t>
+      </w:r>
+    </w:p>
+    <w:p>
+      <w:proofErr w:type="gramStart"/>
+      <w:r>
+        <w:t>virtual</w:t>
+      </w:r>
+      <w:proofErr w:type="gramEnd"/>
+      <w:r>
+        <w:t xml:space="preserve"> cloud deployment</w:t>
       </w:r>
     </w:p>
     <w:p>
@@ -314,8 +374,21 @@
         </w:numPr>
       </w:pPr>
       <w:r>
-        <w:t>prod-mysql-config</w:t>
-      </w:r>
+        <w:t>prod-</w:t>
+      </w:r>
+      <w:proofErr w:type="spellStart"/>
+      <w:r>
+        <w:t>mysql</w:t>
+      </w:r>
+      <w:proofErr w:type="spellEnd"/>
+      <w:r>
+        <w:t>-</w:t>
+      </w:r>
+      <w:proofErr w:type="spellStart"/>
+      <w:r>
+        <w:t>config</w:t>
+      </w:r>
+      <w:proofErr w:type="spellEnd"/>
     </w:p>
     <w:p>
       <w:pPr>
@@ -337,14 +410,20 @@
           <w:numId w:val="3"/>
         </w:numPr>
       </w:pPr>
+      <w:proofErr w:type="spellStart"/>
       <w:r>
         <w:t>springbootservice</w:t>
       </w:r>
-    </w:p>
-    <w:p>
+      <w:proofErr w:type="spellEnd"/>
+    </w:p>
+    <w:p>
+      <w:proofErr w:type="spellStart"/>
+      <w:proofErr w:type="gramStart"/>
       <w:r>
         <w:t>rds</w:t>
       </w:r>
+      <w:proofErr w:type="spellEnd"/>
+      <w:proofErr w:type="gramEnd"/>
     </w:p>
     <w:p>
       <w:pPr>
@@ -354,16 +433,26 @@
           <w:numId w:val="3"/>
         </w:numPr>
       </w:pPr>
-      <w:r>
-        <w:t>rds-profile</w:t>
+      <w:proofErr w:type="spellStart"/>
+      <w:r>
+        <w:t>rds</w:t>
+      </w:r>
+      <w:proofErr w:type="spellEnd"/>
+      <w:r>
+        <w:t>-profile</w:t>
       </w:r>
     </w:p>
     <w:p/>
     <w:p/>
     <w:p>
+      <w:proofErr w:type="gramStart"/>
       <w:r>
         <w:lastRenderedPageBreak/>
-        <w:t>start project</w:t>
+        <w:t>start</w:t>
+      </w:r>
+      <w:proofErr w:type="gramEnd"/>
+      <w:r>
+        <w:t xml:space="preserve"> project</w:t>
       </w:r>
     </w:p>
     <w:p>
@@ -454,8 +543,13 @@
       </w:r>
     </w:p>
     <w:p>
-      <w:r>
-        <w:t xml:space="preserve">external properties </w:t>
+      <w:proofErr w:type="gramStart"/>
+      <w:r>
+        <w:t>external</w:t>
+      </w:r>
+      <w:proofErr w:type="gramEnd"/>
+      <w:r>
+        <w:t xml:space="preserve"> properties </w:t>
       </w:r>
       <w:r>
         <w:rPr>
@@ -464,18 +558,81 @@
         <w:t>@</w:t>
       </w:r>
       <w:r>
-        <w:t>Value @propertysource @configure @bean</w:t>
-      </w:r>
-    </w:p>
-    <w:p>
-      <w:r>
-        <w:t>load the specified testing.properties file into the bean class fakejmsbroker, in the config class externalpropsproperty source config, assembly the bean using the @value</w:t>
-      </w:r>
-    </w:p>
-    <w:p>
-      <w:r>
-        <w:t>bean fakejmsbroker</w:t>
-      </w:r>
+        <w:t>Value @</w:t>
+      </w:r>
+      <w:proofErr w:type="spellStart"/>
+      <w:r>
+        <w:t>propertysource</w:t>
+      </w:r>
+      <w:proofErr w:type="spellEnd"/>
+      <w:r>
+        <w:t xml:space="preserve"> @configure @bean</w:t>
+      </w:r>
+    </w:p>
+    <w:p>
+      <w:proofErr w:type="gramStart"/>
+      <w:r>
+        <w:t>load</w:t>
+      </w:r>
+      <w:proofErr w:type="gramEnd"/>
+      <w:r>
+        <w:t xml:space="preserve"> the specified </w:t>
+      </w:r>
+      <w:proofErr w:type="spellStart"/>
+      <w:r>
+        <w:t>testing.properties</w:t>
+      </w:r>
+      <w:proofErr w:type="spellEnd"/>
+      <w:r>
+        <w:t xml:space="preserve"> file into the bean class </w:t>
+      </w:r>
+      <w:proofErr w:type="spellStart"/>
+      <w:r>
+        <w:t>fakejmsbroker</w:t>
+      </w:r>
+      <w:proofErr w:type="spellEnd"/>
+      <w:r>
+        <w:t xml:space="preserve">, in the </w:t>
+      </w:r>
+      <w:proofErr w:type="spellStart"/>
+      <w:r>
+        <w:t>config</w:t>
+      </w:r>
+      <w:proofErr w:type="spellEnd"/>
+      <w:r>
+        <w:t xml:space="preserve"> class </w:t>
+      </w:r>
+      <w:proofErr w:type="spellStart"/>
+      <w:r>
+        <w:t>externalpropsproperty</w:t>
+      </w:r>
+      <w:proofErr w:type="spellEnd"/>
+      <w:r>
+        <w:t xml:space="preserve"> source </w:t>
+      </w:r>
+      <w:proofErr w:type="spellStart"/>
+      <w:r>
+        <w:t>config</w:t>
+      </w:r>
+      <w:proofErr w:type="spellEnd"/>
+      <w:r>
+        <w:t>, assembly the bean using the @value</w:t>
+      </w:r>
+    </w:p>
+    <w:p>
+      <w:proofErr w:type="gramStart"/>
+      <w:r>
+        <w:t>bean</w:t>
+      </w:r>
+      <w:proofErr w:type="gramEnd"/>
+      <w:r>
+        <w:t xml:space="preserve"> </w:t>
+      </w:r>
+      <w:proofErr w:type="spellStart"/>
+      <w:r>
+        <w:t>fakejmsbroker</w:t>
+      </w:r>
+      <w:proofErr w:type="spellEnd"/>
     </w:p>
     <w:p>
       <w:r>
@@ -521,8 +678,21 @@
       </w:r>
     </w:p>
     <w:p>
-      <w:r>
-        <w:t>Config class using @propertysource@configure @bean</w:t>
+      <w:proofErr w:type="spellStart"/>
+      <w:r>
+        <w:t>Config</w:t>
+      </w:r>
+      <w:proofErr w:type="spellEnd"/>
+      <w:r>
+        <w:t xml:space="preserve"> class using @</w:t>
+      </w:r>
+      <w:proofErr w:type="spellStart"/>
+      <w:r>
+        <w:t>propertysource@configure</w:t>
+      </w:r>
+      <w:proofErr w:type="spellEnd"/>
+      <w:r>
+        <w:t xml:space="preserve"> @bean</w:t>
       </w:r>
     </w:p>
     <w:p>
@@ -530,7 +700,21 @@
         <w:rPr>
           <w:highlight w:val="yellow"/>
         </w:rPr>
-        <w:t>Need to specify the propertysourceplaceholderconfigure class</w:t>
+        <w:t xml:space="preserve">Need to specify the </w:t>
+      </w:r>
+      <w:proofErr w:type="spellStart"/>
+      <w:r>
+        <w:rPr>
+          <w:highlight w:val="yellow"/>
+        </w:rPr>
+        <w:t>propertysourceplaceholderconfigure</w:t>
+      </w:r>
+      <w:proofErr w:type="spellEnd"/>
+      <w:r>
+        <w:rPr>
+          <w:highlight w:val="yellow"/>
+        </w:rPr>
+        <w:t xml:space="preserve"> class</w:t>
       </w:r>
     </w:p>
     <w:p>
@@ -579,8 +763,21 @@
     </w:p>
     <w:p>
       <w:r>
-        <w:t>Test the config file using @contextconfiguration</w:t>
-      </w:r>
+        <w:t xml:space="preserve">Test the </w:t>
+      </w:r>
+      <w:proofErr w:type="spellStart"/>
+      <w:r>
+        <w:t>config</w:t>
+      </w:r>
+      <w:proofErr w:type="spellEnd"/>
+      <w:r>
+        <w:t xml:space="preserve"> file using @</w:t>
+      </w:r>
+      <w:proofErr w:type="spellStart"/>
+      <w:r>
+        <w:t>contextconfiguration</w:t>
+      </w:r>
+      <w:proofErr w:type="spellEnd"/>
     </w:p>
     <w:p>
       <w:r>
@@ -633,13 +830,29 @@
         <w:t>Exercise</w:t>
       </w:r>
       <w:r>
-        <w:t xml:space="preserve"> 2 </w:t>
-      </w:r>
-      <w:r>
         <w:t xml:space="preserve"> </w:t>
       </w:r>
-      <w:r>
-        <w:t>(using Emviroment class)</w:t>
+      <w:proofErr w:type="gramStart"/>
+      <w:r>
+        <w:t xml:space="preserve">2 </w:t>
+      </w:r>
+      <w:r>
+        <w:t xml:space="preserve"> </w:t>
+      </w:r>
+      <w:r>
+        <w:t>(</w:t>
+      </w:r>
+      <w:proofErr w:type="gramEnd"/>
+      <w:r>
+        <w:t xml:space="preserve">using </w:t>
+      </w:r>
+      <w:proofErr w:type="spellStart"/>
+      <w:r>
+        <w:t>Emviroment</w:t>
+      </w:r>
+      <w:proofErr w:type="spellEnd"/>
+      <w:r>
+        <w:t xml:space="preserve"> class)</w:t>
       </w:r>
     </w:p>
     <w:p>
@@ -647,7 +860,20 @@
         <w:t xml:space="preserve">Instead of using </w:t>
       </w:r>
       <w:r>
-        <w:t>@value and placeholder bean,using environment class</w:t>
+        <w:t xml:space="preserve">@value and placeholder </w:t>
+      </w:r>
+      <w:proofErr w:type="spellStart"/>
+      <w:r>
+        <w:t>bean</w:t>
+      </w:r>
+      <w:proofErr w:type="gramStart"/>
+      <w:r>
+        <w:t>,using</w:t>
+      </w:r>
+      <w:proofErr w:type="spellEnd"/>
+      <w:proofErr w:type="gramEnd"/>
+      <w:r>
+        <w:t xml:space="preserve"> environment class</w:t>
       </w:r>
     </w:p>
     <w:p>
@@ -834,13 +1060,50 @@
         <w:t>Exercise</w:t>
       </w:r>
       <w:r>
-        <w:t xml:space="preserve"> 3  (</w:t>
-      </w:r>
-      <w:r>
-        <w:t>Multiple property file using using propertysource</w:t>
-      </w:r>
-      <w:r>
-        <w:t>s(propertysource(classpath:))</w:t>
+        <w:t xml:space="preserve"> </w:t>
+      </w:r>
+      <w:proofErr w:type="gramStart"/>
+      <w:r>
+        <w:t>3  (</w:t>
+      </w:r>
+      <w:proofErr w:type="gramEnd"/>
+      <w:r>
+        <w:t xml:space="preserve">Multiple property file using </w:t>
+      </w:r>
+      <w:proofErr w:type="spellStart"/>
+      <w:r>
+        <w:t>using</w:t>
+      </w:r>
+      <w:proofErr w:type="spellEnd"/>
+      <w:r>
+        <w:t xml:space="preserve"> </w:t>
+      </w:r>
+      <w:proofErr w:type="spellStart"/>
+      <w:r>
+        <w:t>propertysource</w:t>
+      </w:r>
+      <w:r>
+        <w:t>s</w:t>
+      </w:r>
+      <w:proofErr w:type="spellEnd"/>
+      <w:r>
+        <w:t>(</w:t>
+      </w:r>
+      <w:proofErr w:type="spellStart"/>
+      <w:r>
+        <w:t>propertysource</w:t>
+      </w:r>
+      <w:proofErr w:type="spellEnd"/>
+      <w:r>
+        <w:t>(</w:t>
+      </w:r>
+      <w:proofErr w:type="spellStart"/>
+      <w:r>
+        <w:t>classpath</w:t>
+      </w:r>
+      <w:proofErr w:type="spellEnd"/>
+      <w:r>
+        <w:t>:))</w:t>
       </w:r>
     </w:p>
     <w:p>
@@ -891,12 +1154,28 @@
         <w:outlineLvl w:val="2"/>
       </w:pPr>
       <w:r>
-        <w:t>Exercise 4 (Springboot integration test)</w:t>
-      </w:r>
-    </w:p>
-    <w:p>
-      <w:r>
-        <w:t>Set the properties file in the runtime instead of in the config file</w:t>
+        <w:t>Exercise 4 (</w:t>
+      </w:r>
+      <w:proofErr w:type="spellStart"/>
+      <w:r>
+        <w:t>Springboot</w:t>
+      </w:r>
+      <w:proofErr w:type="spellEnd"/>
+      <w:r>
+        <w:t xml:space="preserve"> integration test)</w:t>
+      </w:r>
+    </w:p>
+    <w:p>
+      <w:r>
+        <w:t xml:space="preserve">Set the properties file in the runtime instead of in the </w:t>
+      </w:r>
+      <w:proofErr w:type="spellStart"/>
+      <w:r>
+        <w:t>config</w:t>
+      </w:r>
+      <w:proofErr w:type="spellEnd"/>
+      <w:r>
+        <w:t xml:space="preserve"> file</w:t>
       </w:r>
     </w:p>
     <w:p>
@@ -945,7 +1224,15 @@
     </w:p>
     <w:p>
       <w:r>
-        <w:t>There is no propertysource under the @configuration</w:t>
+        <w:t xml:space="preserve">There is no </w:t>
+      </w:r>
+      <w:proofErr w:type="spellStart"/>
+      <w:r>
+        <w:t>propertysource</w:t>
+      </w:r>
+      <w:proofErr w:type="spellEnd"/>
+      <w:r>
+        <w:t xml:space="preserve"> under the @configuration</w:t>
       </w:r>
     </w:p>
     <w:p>
@@ -1004,7 +1291,15 @@
         <w:outlineLvl w:val="2"/>
       </w:pPr>
       <w:r>
-        <w:t xml:space="preserve">Exercise 5 (Profile @activeprofiles) </w:t>
+        <w:t>Exercise 5 (Profile @</w:t>
+      </w:r>
+      <w:proofErr w:type="spellStart"/>
+      <w:r>
+        <w:t>activeprofiles</w:t>
+      </w:r>
+      <w:proofErr w:type="spellEnd"/>
+      <w:r>
+        <w:t xml:space="preserve">) </w:t>
       </w:r>
     </w:p>
     <w:p>
@@ -1057,7 +1352,15 @@
     </w:p>
     <w:p>
       <w:r>
-        <w:t>In the config file scan the class folder path</w:t>
+        <w:t xml:space="preserve">In the </w:t>
+      </w:r>
+      <w:proofErr w:type="spellStart"/>
+      <w:r>
+        <w:t>config</w:t>
+      </w:r>
+      <w:proofErr w:type="spellEnd"/>
+      <w:r>
+        <w:t xml:space="preserve"> file scan the class folder path</w:t>
       </w:r>
     </w:p>
     <w:p>
@@ -1105,7 +1408,15 @@
     </w:p>
     <w:p>
       <w:r>
-        <w:t>In the test file, specify the config file and active profile</w:t>
+        <w:t xml:space="preserve">In the test file, specify the </w:t>
+      </w:r>
+      <w:proofErr w:type="spellStart"/>
+      <w:r>
+        <w:t>config</w:t>
+      </w:r>
+      <w:proofErr w:type="spellEnd"/>
+      <w:r>
+        <w:t xml:space="preserve"> file and active profile</w:t>
       </w:r>
       <w:r>
         <w:t xml:space="preserve"> value</w:t>
@@ -1174,19 +1485,53 @@
       <w:pPr>
         <w:ind w:left="360" w:firstLine="360"/>
       </w:pPr>
-      <w:r>
-        <w:t>@profile(“dev”,”default”)</w:t>
+      <w:proofErr w:type="gramStart"/>
+      <w:r>
+        <w:t>@profile(</w:t>
+      </w:r>
+      <w:proofErr w:type="gramEnd"/>
+      <w:r>
+        <w:t>“</w:t>
+      </w:r>
+      <w:proofErr w:type="spellStart"/>
+      <w:r>
+        <w:t>dev”,”default</w:t>
+      </w:r>
+      <w:proofErr w:type="spellEnd"/>
+      <w:r>
+        <w:t>”)</w:t>
       </w:r>
     </w:p>
     <w:p>
       <w:pPr>
         <w:ind w:left="360" w:firstLine="360"/>
       </w:pPr>
-      <w:r>
-        <w:t>@activeprofile(“dev”)</w:t>
-      </w:r>
-      <w:r>
-        <w:t xml:space="preserve"> for unittest only</w:t>
+      <w:proofErr w:type="gramStart"/>
+      <w:r>
+        <w:t>@</w:t>
+      </w:r>
+      <w:proofErr w:type="spellStart"/>
+      <w:r>
+        <w:t>activeprofile</w:t>
+      </w:r>
+      <w:proofErr w:type="spellEnd"/>
+      <w:r>
+        <w:t>(</w:t>
+      </w:r>
+      <w:proofErr w:type="gramEnd"/>
+      <w:r>
+        <w:t>“dev”)</w:t>
+      </w:r>
+      <w:r>
+        <w:t xml:space="preserve"> for </w:t>
+      </w:r>
+      <w:proofErr w:type="spellStart"/>
+      <w:r>
+        <w:t>unittest</w:t>
+      </w:r>
+      <w:proofErr w:type="spellEnd"/>
+      <w:r>
+        <w:t xml:space="preserve"> only</w:t>
       </w:r>
     </w:p>
     <w:p>
@@ -1231,6 +1576,7 @@
         </w:rPr>
         <w:tab/>
       </w:r>
+      <w:proofErr w:type="spellStart"/>
       <w:r>
         <w:rPr>
           <w:rFonts w:ascii="Courier New" w:eastAsia="Times New Roman" w:hAnsi="Courier New" w:cs="Courier New"/>
@@ -1243,6 +1589,7 @@
         </w:rPr>
         <w:t>spring.profiles.active</w:t>
       </w:r>
+      <w:proofErr w:type="spellEnd"/>
       <w:r>
         <w:rPr>
           <w:rFonts w:ascii="Courier New" w:eastAsia="Times New Roman" w:hAnsi="Courier New" w:cs="Courier New"/>
@@ -1288,10 +1635,18 @@
         <w:outlineLvl w:val="2"/>
       </w:pPr>
       <w:r>
-        <w:t>Exercise 6</w:t>
-      </w:r>
-      <w:r>
-        <w:t xml:space="preserve">  (profile properties)</w:t>
+        <w:t xml:space="preserve">Exercise </w:t>
+      </w:r>
+      <w:proofErr w:type="gramStart"/>
+      <w:r>
+        <w:t>6</w:t>
+      </w:r>
+      <w:r>
+        <w:t xml:space="preserve">  (</w:t>
+      </w:r>
+      <w:proofErr w:type="gramEnd"/>
+      <w:r>
+        <w:t>profile properties)</w:t>
       </w:r>
     </w:p>
     <w:p>
@@ -1396,7 +1751,23 @@
     <w:p>
       <w:r>
         <w:lastRenderedPageBreak/>
-        <w:t>When run spring boot, set spring.profile.active in the application.properties file</w:t>
+        <w:t xml:space="preserve">When run spring boot, set </w:t>
+      </w:r>
+      <w:proofErr w:type="spellStart"/>
+      <w:r>
+        <w:t>spring.profile.active</w:t>
+      </w:r>
+      <w:proofErr w:type="spellEnd"/>
+      <w:r>
+        <w:t xml:space="preserve"> in the </w:t>
+      </w:r>
+      <w:proofErr w:type="spellStart"/>
+      <w:r>
+        <w:t>application.properties</w:t>
+      </w:r>
+      <w:proofErr w:type="spellEnd"/>
+      <w:r>
+        <w:t xml:space="preserve"> file</w:t>
       </w:r>
     </w:p>
     <w:p>
@@ -1441,25 +1812,44 @@
           </wp:inline>
         </w:drawing>
       </w:r>
-      <w:r>
-        <w:t>higher than</w:t>
+      <w:proofErr w:type="gramStart"/>
+      <w:r>
+        <w:t>higher</w:t>
+      </w:r>
+      <w:proofErr w:type="gramEnd"/>
+      <w:r>
+        <w:t xml:space="preserve"> than</w:t>
       </w:r>
     </w:p>
     <w:p>
       <w:r>
         <w:t>Properties file value.</w:t>
       </w:r>
-      <w:bookmarkStart w:id="0" w:name="_GoBack"/>
-      <w:bookmarkEnd w:id="0"/>
-    </w:p>
-    <w:p>
-      <w:r>
-        <w:t>Properties load hierarchy</w:t>
-      </w:r>
-    </w:p>
-    <w:p>
-      <w:r>
-        <w:t>https://docs.spring.io/spring-boot/docs/current/reference/html/boot-features-external-config.html</w:t>
+    </w:p>
+    <w:p>
+      <w:pPr>
+        <w:outlineLvl w:val="2"/>
+      </w:pPr>
+      <w:r>
+        <w:t>H2</w:t>
+      </w:r>
+    </w:p>
+    <w:p>
+      <w:proofErr w:type="gramStart"/>
+      <w:r>
+        <w:t>in</w:t>
+      </w:r>
+      <w:proofErr w:type="gramEnd"/>
+      <w:r>
+        <w:t xml:space="preserve"> the application-</w:t>
+      </w:r>
+      <w:proofErr w:type="spellStart"/>
+      <w:r>
+        <w:t>dev.properties</w:t>
+      </w:r>
+      <w:proofErr w:type="spellEnd"/>
+      <w:r>
+        <w:t xml:space="preserve"> file</w:t>
       </w:r>
     </w:p>
     <w:p>
@@ -1469,10 +1859,10 @@
           <w:lang w:val="en-CA"/>
         </w:rPr>
         <w:drawing>
-          <wp:inline distT="0" distB="0" distL="0" distR="0" wp14:anchorId="6D8DC6A7" wp14:editId="5DCB0F57">
-            <wp:extent cx="5486400" cy="2178050"/>
-            <wp:effectExtent l="0" t="0" r="0" b="0"/>
-            <wp:docPr id="3" name="Picture 3"/>
+          <wp:inline distT="0" distB="0" distL="0" distR="0" wp14:anchorId="455DC8B0" wp14:editId="6AABBDC2">
+            <wp:extent cx="2680350" cy="1500996"/>
+            <wp:effectExtent l="0" t="0" r="5715" b="4445"/>
+            <wp:docPr id="9" name="Picture 9"/>
             <wp:cNvGraphicFramePr>
               <a:graphicFrameLocks xmlns:a="http://schemas.openxmlformats.org/drawingml/2006/main" noChangeAspect="1"/>
             </wp:cNvGraphicFramePr>
@@ -1492,7 +1882,7 @@
                   <pic:spPr>
                     <a:xfrm>
                       <a:off x="0" y="0"/>
-                      <a:ext cx="5486400" cy="2178050"/>
+                      <a:ext cx="2691877" cy="1507451"/>
                     </a:xfrm>
                     <a:prstGeom prst="rect">
                       <a:avLst/>
@@ -1507,31 +1897,35 @@
     </w:p>
     <w:p>
       <w:r>
-        <w:t>Load external properties when integration test</w:t>
-      </w:r>
-    </w:p>
-    <w:p>
-      <w:r>
-        <w:t>runtime</w:t>
-      </w:r>
-    </w:p>
-    <w:p>
-      <w:r>
-        <w:t>@value properties</w:t>
-      </w:r>
-    </w:p>
-    <w:p>
+        <w:t xml:space="preserve">Start the server and access the </w:t>
+      </w:r>
+      <w:proofErr w:type="spellStart"/>
+      <w:proofErr w:type="gramStart"/>
+      <w:r>
+        <w:t>url</w:t>
+      </w:r>
+      <w:proofErr w:type="spellEnd"/>
+      <w:proofErr w:type="gramEnd"/>
+      <w:r>
+        <w:t xml:space="preserve"> </w:t>
+      </w:r>
+    </w:p>
+    <w:p>
+      <w:pPr>
+        <w:rPr>
+          <w:rFonts w:hint="eastAsia"/>
+        </w:rPr>
+      </w:pPr>
       <w:r>
         <w:rPr>
           <w:noProof/>
           <w:lang w:val="en-CA"/>
         </w:rPr>
-        <w:lastRenderedPageBreak/>
         <w:drawing>
-          <wp:inline distT="0" distB="0" distL="0" distR="0" wp14:anchorId="4E4F8B43" wp14:editId="007BFF22">
-            <wp:extent cx="5486400" cy="3865245"/>
-            <wp:effectExtent l="0" t="0" r="0" b="1905"/>
-            <wp:docPr id="2" name="Picture 2"/>
+          <wp:inline distT="0" distB="0" distL="0" distR="0" wp14:anchorId="76A7E544" wp14:editId="45A2EFC0">
+            <wp:extent cx="2469517" cy="1604514"/>
+            <wp:effectExtent l="0" t="0" r="6985" b="0"/>
+            <wp:docPr id="22" name="Picture 22"/>
             <wp:cNvGraphicFramePr>
               <a:graphicFrameLocks xmlns:a="http://schemas.openxmlformats.org/drawingml/2006/main" noChangeAspect="1"/>
             </wp:cNvGraphicFramePr>
@@ -1551,7 +1945,7 @@
                   <pic:spPr>
                     <a:xfrm>
                       <a:off x="0" y="0"/>
-                      <a:ext cx="5486400" cy="3865245"/>
+                      <a:ext cx="2491980" cy="1619109"/>
                     </a:xfrm>
                     <a:prstGeom prst="rect">
                       <a:avLst/>
@@ -1563,24 +1957,18 @@
           </wp:inline>
         </w:drawing>
       </w:r>
-    </w:p>
-    <w:p>
-      <w:r>
-        <w:t>Environment property</w:t>
-      </w:r>
-    </w:p>
-    <w:p/>
-    <w:p>
+      <w:bookmarkStart w:id="0" w:name="_GoBack"/>
+      <w:bookmarkEnd w:id="0"/>
       <w:r>
         <w:rPr>
           <w:noProof/>
           <w:lang w:val="en-CA"/>
         </w:rPr>
         <w:drawing>
-          <wp:inline distT="0" distB="0" distL="0" distR="0" wp14:anchorId="55F68C06" wp14:editId="3304F347">
-            <wp:extent cx="5486400" cy="2111375"/>
-            <wp:effectExtent l="0" t="0" r="0" b="3175"/>
-            <wp:docPr id="1" name="Picture 1"/>
+          <wp:inline distT="0" distB="0" distL="0" distR="0" wp14:anchorId="0A373FED" wp14:editId="0180CB0D">
+            <wp:extent cx="4045789" cy="506192"/>
+            <wp:effectExtent l="0" t="0" r="0" b="8255"/>
+            <wp:docPr id="23" name="Picture 23"/>
             <wp:cNvGraphicFramePr>
               <a:graphicFrameLocks xmlns:a="http://schemas.openxmlformats.org/drawingml/2006/main" noChangeAspect="1"/>
             </wp:cNvGraphicFramePr>
@@ -1600,6 +1988,170 @@
                   <pic:spPr>
                     <a:xfrm>
                       <a:off x="0" y="0"/>
+                      <a:ext cx="4120654" cy="515559"/>
+                    </a:xfrm>
+                    <a:prstGeom prst="rect">
+                      <a:avLst/>
+                    </a:prstGeom>
+                  </pic:spPr>
+                </pic:pic>
+              </a:graphicData>
+            </a:graphic>
+          </wp:inline>
+        </w:drawing>
+      </w:r>
+    </w:p>
+    <w:p>
+      <w:r>
+        <w:t>Properties load hierarchy</w:t>
+      </w:r>
+    </w:p>
+    <w:p>
+      <w:r>
+        <w:t>https://docs.spring.io/spring-boot/docs/current/reference/html/boot-features-external-config.html</w:t>
+      </w:r>
+    </w:p>
+    <w:p>
+      <w:r>
+        <w:rPr>
+          <w:noProof/>
+          <w:lang w:val="en-CA"/>
+        </w:rPr>
+        <w:lastRenderedPageBreak/>
+        <w:drawing>
+          <wp:inline distT="0" distB="0" distL="0" distR="0" wp14:anchorId="6D8DC6A7" wp14:editId="5DCB0F57">
+            <wp:extent cx="5486400" cy="2178050"/>
+            <wp:effectExtent l="0" t="0" r="0" b="0"/>
+            <wp:docPr id="3" name="Picture 3"/>
+            <wp:cNvGraphicFramePr>
+              <a:graphicFrameLocks xmlns:a="http://schemas.openxmlformats.org/drawingml/2006/main" noChangeAspect="1"/>
+            </wp:cNvGraphicFramePr>
+            <a:graphic xmlns:a="http://schemas.openxmlformats.org/drawingml/2006/main">
+              <a:graphicData uri="http://schemas.openxmlformats.org/drawingml/2006/picture">
+                <pic:pic xmlns:pic="http://schemas.openxmlformats.org/drawingml/2006/picture">
+                  <pic:nvPicPr>
+                    <pic:cNvPr id="1" name=""/>
+                    <pic:cNvPicPr/>
+                  </pic:nvPicPr>
+                  <pic:blipFill>
+                    <a:blip r:embed="rId28"/>
+                    <a:stretch>
+                      <a:fillRect/>
+                    </a:stretch>
+                  </pic:blipFill>
+                  <pic:spPr>
+                    <a:xfrm>
+                      <a:off x="0" y="0"/>
+                      <a:ext cx="5486400" cy="2178050"/>
+                    </a:xfrm>
+                    <a:prstGeom prst="rect">
+                      <a:avLst/>
+                    </a:prstGeom>
+                  </pic:spPr>
+                </pic:pic>
+              </a:graphicData>
+            </a:graphic>
+          </wp:inline>
+        </w:drawing>
+      </w:r>
+    </w:p>
+    <w:p>
+      <w:r>
+        <w:t>Load external properties when integration test</w:t>
+      </w:r>
+    </w:p>
+    <w:p>
+      <w:proofErr w:type="gramStart"/>
+      <w:r>
+        <w:t>runtime</w:t>
+      </w:r>
+      <w:proofErr w:type="gramEnd"/>
+    </w:p>
+    <w:p>
+      <w:r>
+        <w:t>@value properties</w:t>
+      </w:r>
+    </w:p>
+    <w:p>
+      <w:r>
+        <w:rPr>
+          <w:noProof/>
+          <w:lang w:val="en-CA"/>
+        </w:rPr>
+        <w:drawing>
+          <wp:inline distT="0" distB="0" distL="0" distR="0" wp14:anchorId="4E4F8B43" wp14:editId="007BFF22">
+            <wp:extent cx="5486400" cy="3865245"/>
+            <wp:effectExtent l="0" t="0" r="0" b="1905"/>
+            <wp:docPr id="2" name="Picture 2"/>
+            <wp:cNvGraphicFramePr>
+              <a:graphicFrameLocks xmlns:a="http://schemas.openxmlformats.org/drawingml/2006/main" noChangeAspect="1"/>
+            </wp:cNvGraphicFramePr>
+            <a:graphic xmlns:a="http://schemas.openxmlformats.org/drawingml/2006/main">
+              <a:graphicData uri="http://schemas.openxmlformats.org/drawingml/2006/picture">
+                <pic:pic xmlns:pic="http://schemas.openxmlformats.org/drawingml/2006/picture">
+                  <pic:nvPicPr>
+                    <pic:cNvPr id="1" name=""/>
+                    <pic:cNvPicPr/>
+                  </pic:nvPicPr>
+                  <pic:blipFill>
+                    <a:blip r:embed="rId29"/>
+                    <a:stretch>
+                      <a:fillRect/>
+                    </a:stretch>
+                  </pic:blipFill>
+                  <pic:spPr>
+                    <a:xfrm>
+                      <a:off x="0" y="0"/>
+                      <a:ext cx="5486400" cy="3865245"/>
+                    </a:xfrm>
+                    <a:prstGeom prst="rect">
+                      <a:avLst/>
+                    </a:prstGeom>
+                  </pic:spPr>
+                </pic:pic>
+              </a:graphicData>
+            </a:graphic>
+          </wp:inline>
+        </w:drawing>
+      </w:r>
+    </w:p>
+    <w:p>
+      <w:r>
+        <w:t>Environment property</w:t>
+      </w:r>
+    </w:p>
+    <w:p/>
+    <w:p>
+      <w:r>
+        <w:rPr>
+          <w:noProof/>
+          <w:lang w:val="en-CA"/>
+        </w:rPr>
+        <w:lastRenderedPageBreak/>
+        <w:drawing>
+          <wp:inline distT="0" distB="0" distL="0" distR="0" wp14:anchorId="55F68C06" wp14:editId="3304F347">
+            <wp:extent cx="5486400" cy="2111375"/>
+            <wp:effectExtent l="0" t="0" r="0" b="3175"/>
+            <wp:docPr id="1" name="Picture 1"/>
+            <wp:cNvGraphicFramePr>
+              <a:graphicFrameLocks xmlns:a="http://schemas.openxmlformats.org/drawingml/2006/main" noChangeAspect="1"/>
+            </wp:cNvGraphicFramePr>
+            <a:graphic xmlns:a="http://schemas.openxmlformats.org/drawingml/2006/main">
+              <a:graphicData uri="http://schemas.openxmlformats.org/drawingml/2006/picture">
+                <pic:pic xmlns:pic="http://schemas.openxmlformats.org/drawingml/2006/picture">
+                  <pic:nvPicPr>
+                    <pic:cNvPr id="1" name=""/>
+                    <pic:cNvPicPr/>
+                  </pic:nvPicPr>
+                  <pic:blipFill>
+                    <a:blip r:embed="rId30"/>
+                    <a:stretch>
+                      <a:fillRect/>
+                    </a:stretch>
+                  </pic:blipFill>
+                  <pic:spPr>
+                    <a:xfrm>
+                      <a:off x="0" y="0"/>
                       <a:ext cx="5486400" cy="2111375"/>
                     </a:xfrm>
                     <a:prstGeom prst="rect">
@@ -1633,7 +2185,23 @@
         </w:numPr>
       </w:pPr>
       <w:r>
-        <w:t>Define three datasource classes.(devdatasource,qadatasource,proddatasource)</w:t>
+        <w:t xml:space="preserve">Define three </w:t>
+      </w:r>
+      <w:proofErr w:type="spellStart"/>
+      <w:r>
+        <w:t>datasource</w:t>
+      </w:r>
+      <w:proofErr w:type="spellEnd"/>
+      <w:r>
+        <w:t xml:space="preserve"> classes.(</w:t>
+      </w:r>
+      <w:proofErr w:type="spellStart"/>
+      <w:r>
+        <w:t>devdatasource,qadatasource,proddatasource</w:t>
+      </w:r>
+      <w:proofErr w:type="spellEnd"/>
+      <w:r>
+        <w:t>)</w:t>
       </w:r>
     </w:p>
     <w:p>
@@ -1645,8 +2213,21 @@
         </w:numPr>
       </w:pPr>
       <w:r>
-        <w:t>@profile(“dev”)  @profile(“qa”)  @profile(“prod”)  in front of each datasource</w:t>
-      </w:r>
+        <w:t>@profile(“dev”)  @profile(“</w:t>
+      </w:r>
+      <w:proofErr w:type="spellStart"/>
+      <w:r>
+        <w:t>qa</w:t>
+      </w:r>
+      <w:proofErr w:type="spellEnd"/>
+      <w:r>
+        <w:t xml:space="preserve">”)  @profile(“prod”)  in front of each </w:t>
+      </w:r>
+      <w:proofErr w:type="spellStart"/>
+      <w:r>
+        <w:t>datasource</w:t>
+      </w:r>
+      <w:proofErr w:type="spellEnd"/>
     </w:p>
     <w:p>
       <w:pPr>
@@ -1657,7 +2238,23 @@
         </w:numPr>
       </w:pPr>
       <w:r>
-        <w:t>@componentscan(“ all datasource class path”)</w:t>
+        <w:t>@</w:t>
+      </w:r>
+      <w:proofErr w:type="spellStart"/>
+      <w:r>
+        <w:t>componentscan</w:t>
+      </w:r>
+      <w:proofErr w:type="spellEnd"/>
+      <w:r>
+        <w:t xml:space="preserve">(“ all </w:t>
+      </w:r>
+      <w:proofErr w:type="spellStart"/>
+      <w:r>
+        <w:t>datasource</w:t>
+      </w:r>
+      <w:proofErr w:type="spellEnd"/>
+      <w:r>
+        <w:t xml:space="preserve"> class path”)</w:t>
       </w:r>
     </w:p>
     <w:sectPr>

</xml_diff>

<commit_message>
change h2 from file to mem
</commit_message>
<xml_diff>
--- a/src/main/resources/document/read.docx
+++ b/src/main/resources/document/read.docx
@@ -4237,12 +4237,122 @@
         <w:t>ENC(wy2JvdAfFNaepDPIp+frFA==)</w:t>
       </w:r>
     </w:p>
-    <w:p>
+    <w:p/>
+    <w:p/>
+    <w:p>
+      <w:r>
+        <w:t xml:space="preserve">add </w:t>
+      </w:r>
+      <w:proofErr w:type="spellStart"/>
+      <w:r>
+        <w:t>webhooker</w:t>
+      </w:r>
+      <w:proofErr w:type="spellEnd"/>
+      <w:r>
+        <w:t xml:space="preserve"> in the </w:t>
+      </w:r>
+      <w:proofErr w:type="spellStart"/>
+      <w:r>
+        <w:t>github</w:t>
+      </w:r>
+      <w:proofErr w:type="spellEnd"/>
+    </w:p>
+    <w:p>
+      <w:r>
+        <w:rPr>
+          <w:noProof/>
+        </w:rPr>
+        <w:drawing>
+          <wp:inline distT="0" distB="0" distL="0" distR="0" wp14:anchorId="448103FE" wp14:editId="079A3F08">
+            <wp:extent cx="5486400" cy="2072005"/>
+            <wp:effectExtent l="0" t="0" r="0" b="4445"/>
+            <wp:docPr id="32" name="Picture 32"/>
+            <wp:cNvGraphicFramePr>
+              <a:graphicFrameLocks xmlns:a="http://schemas.openxmlformats.org/drawingml/2006/main" noChangeAspect="1"/>
+            </wp:cNvGraphicFramePr>
+            <a:graphic xmlns:a="http://schemas.openxmlformats.org/drawingml/2006/main">
+              <a:graphicData uri="http://schemas.openxmlformats.org/drawingml/2006/picture">
+                <pic:pic xmlns:pic="http://schemas.openxmlformats.org/drawingml/2006/picture">
+                  <pic:nvPicPr>
+                    <pic:cNvPr id="1" name=""/>
+                    <pic:cNvPicPr/>
+                  </pic:nvPicPr>
+                  <pic:blipFill>
+                    <a:blip r:embed="rId41"/>
+                    <a:stretch>
+                      <a:fillRect/>
+                    </a:stretch>
+                  </pic:blipFill>
+                  <pic:spPr>
+                    <a:xfrm>
+                      <a:off x="0" y="0"/>
+                      <a:ext cx="5486400" cy="2072005"/>
+                    </a:xfrm>
+                    <a:prstGeom prst="rect">
+                      <a:avLst/>
+                    </a:prstGeom>
+                  </pic:spPr>
+                </pic:pic>
+              </a:graphicData>
+            </a:graphic>
+          </wp:inline>
+        </w:drawing>
+      </w:r>
+    </w:p>
+    <w:p>
+      <w:proofErr w:type="spellStart"/>
+      <w:r>
+        <w:t>Github</w:t>
+      </w:r>
+      <w:proofErr w:type="spellEnd"/>
+      <w:r>
+        <w:t>-webhook is required</w:t>
+      </w:r>
       <w:bookmarkStart w:id="0" w:name="_GoBack"/>
       <w:bookmarkEnd w:id="0"/>
     </w:p>
-    <w:p/>
-    <w:p/>
+    <w:p>
+      <w:r>
+        <w:rPr>
+          <w:noProof/>
+        </w:rPr>
+        <w:drawing>
+          <wp:inline distT="0" distB="0" distL="0" distR="0" wp14:anchorId="278A2653" wp14:editId="4790E781">
+            <wp:extent cx="5486400" cy="2157095"/>
+            <wp:effectExtent l="0" t="0" r="0" b="0"/>
+            <wp:docPr id="33" name="Picture 33"/>
+            <wp:cNvGraphicFramePr>
+              <a:graphicFrameLocks xmlns:a="http://schemas.openxmlformats.org/drawingml/2006/main" noChangeAspect="1"/>
+            </wp:cNvGraphicFramePr>
+            <a:graphic xmlns:a="http://schemas.openxmlformats.org/drawingml/2006/main">
+              <a:graphicData uri="http://schemas.openxmlformats.org/drawingml/2006/picture">
+                <pic:pic xmlns:pic="http://schemas.openxmlformats.org/drawingml/2006/picture">
+                  <pic:nvPicPr>
+                    <pic:cNvPr id="1" name=""/>
+                    <pic:cNvPicPr/>
+                  </pic:nvPicPr>
+                  <pic:blipFill>
+                    <a:blip r:embed="rId42"/>
+                    <a:stretch>
+                      <a:fillRect/>
+                    </a:stretch>
+                  </pic:blipFill>
+                  <pic:spPr>
+                    <a:xfrm>
+                      <a:off x="0" y="0"/>
+                      <a:ext cx="5486400" cy="2157095"/>
+                    </a:xfrm>
+                    <a:prstGeom prst="rect">
+                      <a:avLst/>
+                    </a:prstGeom>
+                  </pic:spPr>
+                </pic:pic>
+              </a:graphicData>
+            </a:graphic>
+          </wp:inline>
+        </w:drawing>
+      </w:r>
+    </w:p>
     <w:sectPr>
       <w:pgSz w:w="12240" w:h="15840"/>
       <w:pgMar w:top="1440" w:right="1800" w:bottom="1440" w:left="1800" w:header="720" w:footer="720" w:gutter="0"/>

</xml_diff>

<commit_message>
add docker for mysql in read.doc
</commit_message>
<xml_diff>
--- a/src/main/resources/document/read.docx
+++ b/src/main/resources/document/read.docx
@@ -1,6 +1,6 @@
 
 <file path=word/document.xml><?xml version="1.0" encoding="utf-8"?>
-<w:document xmlns:wpc="http://schemas.microsoft.com/office/word/2010/wordprocessingCanvas" xmlns:mc="http://schemas.openxmlformats.org/markup-compatibility/2006" xmlns:o="urn:schemas-microsoft-com:office:office" xmlns:r="http://schemas.openxmlformats.org/officeDocument/2006/relationships" xmlns:m="http://schemas.openxmlformats.org/officeDocument/2006/math" xmlns:v="urn:schemas-microsoft-com:vml" xmlns:wp14="http://schemas.microsoft.com/office/word/2010/wordprocessingDrawing" xmlns:wp="http://schemas.openxmlformats.org/drawingml/2006/wordprocessingDrawing" xmlns:w10="urn:schemas-microsoft-com:office:word" xmlns:w="http://schemas.openxmlformats.org/wordprocessingml/2006/main" xmlns:w14="http://schemas.microsoft.com/office/word/2010/wordml" xmlns:w15="http://schemas.microsoft.com/office/word/2012/wordml" xmlns:wpg="http://schemas.microsoft.com/office/word/2010/wordprocessingGroup" xmlns:wpi="http://schemas.microsoft.com/office/word/2010/wordprocessingInk" xmlns:wne="http://schemas.microsoft.com/office/word/2006/wordml" xmlns:wps="http://schemas.microsoft.com/office/word/2010/wordprocessingShape" mc:Ignorable="w14 w15 wp14">
+<w:document xmlns:wpc="http://schemas.microsoft.com/office/word/2010/wordprocessingCanvas" xmlns:cx="http://schemas.microsoft.com/office/drawing/2014/chartex" xmlns:cx1="http://schemas.microsoft.com/office/drawing/2015/9/8/chartex" xmlns:cx2="http://schemas.microsoft.com/office/drawing/2015/10/21/chartex" xmlns:cx3="http://schemas.microsoft.com/office/drawing/2016/5/9/chartex" xmlns:cx4="http://schemas.microsoft.com/office/drawing/2016/5/10/chartex" xmlns:cx5="http://schemas.microsoft.com/office/drawing/2016/5/11/chartex" xmlns:cx6="http://schemas.microsoft.com/office/drawing/2016/5/12/chartex" xmlns:cx7="http://schemas.microsoft.com/office/drawing/2016/5/13/chartex" xmlns:cx8="http://schemas.microsoft.com/office/drawing/2016/5/14/chartex" xmlns:mc="http://schemas.openxmlformats.org/markup-compatibility/2006" xmlns:aink="http://schemas.microsoft.com/office/drawing/2016/ink" xmlns:am3d="http://schemas.microsoft.com/office/drawing/2017/model3d" xmlns:o="urn:schemas-microsoft-com:office:office" xmlns:r="http://schemas.openxmlformats.org/officeDocument/2006/relationships" xmlns:m="http://schemas.openxmlformats.org/officeDocument/2006/math" xmlns:v="urn:schemas-microsoft-com:vml" xmlns:wp14="http://schemas.microsoft.com/office/word/2010/wordprocessingDrawing" xmlns:wp="http://schemas.openxmlformats.org/drawingml/2006/wordprocessingDrawing" xmlns:w10="urn:schemas-microsoft-com:office:word" xmlns:w="http://schemas.openxmlformats.org/wordprocessingml/2006/main" xmlns:w14="http://schemas.microsoft.com/office/word/2010/wordml" xmlns:w15="http://schemas.microsoft.com/office/word/2012/wordml" xmlns:w16cid="http://schemas.microsoft.com/office/word/2016/wordml/cid" xmlns:w16se="http://schemas.microsoft.com/office/word/2015/wordml/symex" xmlns:wpg="http://schemas.microsoft.com/office/word/2010/wordprocessingGroup" xmlns:wpi="http://schemas.microsoft.com/office/word/2010/wordprocessingInk" xmlns:wne="http://schemas.microsoft.com/office/word/2006/wordml" xmlns:wps="http://schemas.microsoft.com/office/word/2010/wordprocessingShape" mc:Ignorable="w14 w15 w16se w16cid wp14">
   <w:body>
     <w:p>
       <w:pPr>
@@ -133,8 +133,13 @@
           <w:numId w:val="3"/>
         </w:numPr>
       </w:pPr>
-      <w:r>
-        <w:t>properites-code-assign</w:t>
+      <w:proofErr w:type="spellStart"/>
+      <w:r>
+        <w:t>properites</w:t>
+      </w:r>
+      <w:proofErr w:type="spellEnd"/>
+      <w:r>
+        <w:t>-code-assign</w:t>
       </w:r>
     </w:p>
     <w:p>
@@ -146,13 +151,23 @@
         </w:numPr>
       </w:pPr>
       <w:r>
-        <w:t>profile-yaml-props</w:t>
-      </w:r>
-    </w:p>
-    <w:p>
+        <w:t>profile-</w:t>
+      </w:r>
+      <w:proofErr w:type="spellStart"/>
+      <w:r>
+        <w:t>yaml</w:t>
+      </w:r>
+      <w:proofErr w:type="spellEnd"/>
+      <w:r>
+        <w:t>-props</w:t>
+      </w:r>
+    </w:p>
+    <w:p>
+      <w:proofErr w:type="spellStart"/>
       <w:r>
         <w:t>mysql</w:t>
       </w:r>
+      <w:proofErr w:type="spellEnd"/>
     </w:p>
     <w:p>
       <w:pPr>
@@ -162,8 +177,13 @@
           <w:numId w:val="3"/>
         </w:numPr>
       </w:pPr>
-      <w:r>
-        <w:t>mysql-maven</w:t>
+      <w:proofErr w:type="spellStart"/>
+      <w:r>
+        <w:t>mysql</w:t>
+      </w:r>
+      <w:proofErr w:type="spellEnd"/>
+      <w:r>
+        <w:t>-maven</w:t>
       </w:r>
     </w:p>
     <w:p>
@@ -174,9 +194,11 @@
           <w:numId w:val="3"/>
         </w:numPr>
       </w:pPr>
+      <w:proofErr w:type="spellStart"/>
       <w:r>
         <w:t>mysql-qa-datasource</w:t>
       </w:r>
+      <w:proofErr w:type="spellEnd"/>
     </w:p>
     <w:p>
       <w:pPr>
@@ -239,9 +261,11 @@
       </w:hyperlink>
     </w:p>
     <w:p>
+      <w:proofErr w:type="spellStart"/>
       <w:r>
         <w:t>artifactory</w:t>
       </w:r>
+      <w:proofErr w:type="spellEnd"/>
     </w:p>
     <w:p>
       <w:pPr>
@@ -280,8 +304,13 @@
           <w:numId w:val="3"/>
         </w:numPr>
       </w:pPr>
-      <w:r>
-        <w:t>artifactory-distro-config</w:t>
+      <w:proofErr w:type="spellStart"/>
+      <w:r>
+        <w:t>artifactory</w:t>
+      </w:r>
+      <w:proofErr w:type="spellEnd"/>
+      <w:r>
+        <w:t>-distro-config</w:t>
       </w:r>
     </w:p>
     <w:p>
@@ -292,8 +321,13 @@
           <w:numId w:val="3"/>
         </w:numPr>
       </w:pPr>
-      <w:r>
-        <w:t>artifactory-docker</w:t>
+      <w:proofErr w:type="spellStart"/>
+      <w:r>
+        <w:t>artifactory</w:t>
+      </w:r>
+      <w:proofErr w:type="spellEnd"/>
+      <w:r>
+        <w:t>-docker</w:t>
       </w:r>
     </w:p>
     <w:p>
@@ -304,8 +338,13 @@
           <w:numId w:val="3"/>
         </w:numPr>
       </w:pPr>
-      <w:r>
-        <w:t>artifactory-resolving</w:t>
+      <w:proofErr w:type="spellStart"/>
+      <w:r>
+        <w:t>artifactory</w:t>
+      </w:r>
+      <w:proofErr w:type="spellEnd"/>
+      <w:r>
+        <w:t>-resolving</w:t>
       </w:r>
     </w:p>
     <w:p>
@@ -322,7 +361,15 @@
         </w:numPr>
       </w:pPr>
       <w:r>
-        <w:t>prod-mysql-config</w:t>
+        <w:t>prod-</w:t>
+      </w:r>
+      <w:proofErr w:type="spellStart"/>
+      <w:r>
+        <w:t>mysql</w:t>
+      </w:r>
+      <w:proofErr w:type="spellEnd"/>
+      <w:r>
+        <w:t>-config</w:t>
       </w:r>
     </w:p>
     <w:p>
@@ -345,14 +392,18 @@
           <w:numId w:val="3"/>
         </w:numPr>
       </w:pPr>
+      <w:proofErr w:type="spellStart"/>
       <w:r>
         <w:t>springbootservice</w:t>
       </w:r>
-    </w:p>
-    <w:p>
+      <w:proofErr w:type="spellEnd"/>
+    </w:p>
+    <w:p>
+      <w:proofErr w:type="spellStart"/>
       <w:r>
         <w:t>rds</w:t>
       </w:r>
+      <w:proofErr w:type="spellEnd"/>
     </w:p>
     <w:p>
       <w:pPr>
@@ -362,8 +413,13 @@
           <w:numId w:val="3"/>
         </w:numPr>
       </w:pPr>
-      <w:r>
-        <w:t>rds-profile</w:t>
+      <w:proofErr w:type="spellStart"/>
+      <w:r>
+        <w:t>rds</w:t>
+      </w:r>
+      <w:proofErr w:type="spellEnd"/>
+      <w:r>
+        <w:t>-profile</w:t>
       </w:r>
     </w:p>
     <w:p/>
@@ -471,18 +527,57 @@
         <w:t>@</w:t>
       </w:r>
       <w:r>
-        <w:t>Value @propertysource @configure @bean</w:t>
-      </w:r>
-    </w:p>
-    <w:p>
-      <w:r>
-        <w:t>load the specified testing.properties file into the bean class fakejmsbroker, in the config class externalpropsproperty source config, assembly the bean using the @value</w:t>
-      </w:r>
-    </w:p>
-    <w:p>
-      <w:r>
-        <w:t>bean fakejmsbroker</w:t>
-      </w:r>
+        <w:t>Value @</w:t>
+      </w:r>
+      <w:proofErr w:type="spellStart"/>
+      <w:r>
+        <w:t>propertysource</w:t>
+      </w:r>
+      <w:proofErr w:type="spellEnd"/>
+      <w:r>
+        <w:t xml:space="preserve"> @configure @bean</w:t>
+      </w:r>
+    </w:p>
+    <w:p>
+      <w:r>
+        <w:t xml:space="preserve">load the specified </w:t>
+      </w:r>
+      <w:proofErr w:type="spellStart"/>
+      <w:proofErr w:type="gramStart"/>
+      <w:r>
+        <w:t>testing.properties</w:t>
+      </w:r>
+      <w:proofErr w:type="spellEnd"/>
+      <w:proofErr w:type="gramEnd"/>
+      <w:r>
+        <w:t xml:space="preserve"> file into the bean class </w:t>
+      </w:r>
+      <w:proofErr w:type="spellStart"/>
+      <w:r>
+        <w:t>fakejmsbroker</w:t>
+      </w:r>
+      <w:proofErr w:type="spellEnd"/>
+      <w:r>
+        <w:t xml:space="preserve">, in the config class </w:t>
+      </w:r>
+      <w:proofErr w:type="spellStart"/>
+      <w:r>
+        <w:t>externalpropsproperty</w:t>
+      </w:r>
+      <w:proofErr w:type="spellEnd"/>
+      <w:r>
+        <w:t xml:space="preserve"> source config, assembly the bean using the @value</w:t>
+      </w:r>
+    </w:p>
+    <w:p>
+      <w:r>
+        <w:t xml:space="preserve">bean </w:t>
+      </w:r>
+      <w:proofErr w:type="spellStart"/>
+      <w:r>
+        <w:t>fakejmsbroker</w:t>
+      </w:r>
+      <w:proofErr w:type="spellEnd"/>
     </w:p>
     <w:p>
       <w:r>
@@ -529,7 +624,15 @@
     </w:p>
     <w:p>
       <w:r>
-        <w:t>Config class using @propertysource@configure @bean</w:t>
+        <w:t>Config class using @</w:t>
+      </w:r>
+      <w:proofErr w:type="spellStart"/>
+      <w:r>
+        <w:t>propertysource@configure</w:t>
+      </w:r>
+      <w:proofErr w:type="spellEnd"/>
+      <w:r>
+        <w:t xml:space="preserve"> @bean</w:t>
       </w:r>
     </w:p>
     <w:p>
@@ -537,7 +640,21 @@
         <w:rPr>
           <w:highlight w:val="yellow"/>
         </w:rPr>
-        <w:t>Need to specify the propertysourceplaceholderconfigure class</w:t>
+        <w:t xml:space="preserve">Need to specify the </w:t>
+      </w:r>
+      <w:proofErr w:type="spellStart"/>
+      <w:r>
+        <w:rPr>
+          <w:highlight w:val="yellow"/>
+        </w:rPr>
+        <w:t>propertysourceplaceholderconfigure</w:t>
+      </w:r>
+      <w:proofErr w:type="spellEnd"/>
+      <w:r>
+        <w:rPr>
+          <w:highlight w:val="yellow"/>
+        </w:rPr>
+        <w:t xml:space="preserve"> class</w:t>
       </w:r>
     </w:p>
     <w:p>
@@ -586,8 +703,13 @@
     </w:p>
     <w:p>
       <w:r>
-        <w:t>Test the config file using @contextconfiguration</w:t>
-      </w:r>
+        <w:t>Test the config file using @</w:t>
+      </w:r>
+      <w:proofErr w:type="spellStart"/>
+      <w:r>
+        <w:t>contextconfiguration</w:t>
+      </w:r>
+      <w:proofErr w:type="spellEnd"/>
     </w:p>
     <w:p>
       <w:r>
@@ -640,13 +762,29 @@
         <w:t>Exercise</w:t>
       </w:r>
       <w:r>
-        <w:t xml:space="preserve"> 2 </w:t>
-      </w:r>
-      <w:r>
         <w:t xml:space="preserve"> </w:t>
       </w:r>
-      <w:r>
-        <w:t>(using Emviroment class)</w:t>
+      <w:proofErr w:type="gramStart"/>
+      <w:r>
+        <w:t xml:space="preserve">2 </w:t>
+      </w:r>
+      <w:r>
+        <w:t xml:space="preserve"> </w:t>
+      </w:r>
+      <w:r>
+        <w:t>(</w:t>
+      </w:r>
+      <w:proofErr w:type="gramEnd"/>
+      <w:r>
+        <w:t xml:space="preserve">using </w:t>
+      </w:r>
+      <w:proofErr w:type="spellStart"/>
+      <w:r>
+        <w:t>Emviroment</w:t>
+      </w:r>
+      <w:proofErr w:type="spellEnd"/>
+      <w:r>
+        <w:t xml:space="preserve"> class)</w:t>
       </w:r>
     </w:p>
     <w:p>
@@ -654,7 +792,17 @@
         <w:t xml:space="preserve">Instead of using </w:t>
       </w:r>
       <w:r>
-        <w:t>@value and placeholder bean,using environment class</w:t>
+        <w:t xml:space="preserve">@value and placeholder </w:t>
+      </w:r>
+      <w:proofErr w:type="spellStart"/>
+      <w:proofErr w:type="gramStart"/>
+      <w:r>
+        <w:t>bean,using</w:t>
+      </w:r>
+      <w:proofErr w:type="spellEnd"/>
+      <w:proofErr w:type="gramEnd"/>
+      <w:r>
+        <w:t xml:space="preserve"> environment class</w:t>
       </w:r>
     </w:p>
     <w:p>
@@ -841,13 +989,50 @@
         <w:t>Exercise</w:t>
       </w:r>
       <w:r>
-        <w:t xml:space="preserve"> 3  (</w:t>
-      </w:r>
-      <w:r>
-        <w:t>Multiple property file using using propertysource</w:t>
-      </w:r>
-      <w:r>
-        <w:t>s(propertysource(classpath:))</w:t>
+        <w:t xml:space="preserve"> </w:t>
+      </w:r>
+      <w:proofErr w:type="gramStart"/>
+      <w:r>
+        <w:t>3  (</w:t>
+      </w:r>
+      <w:proofErr w:type="gramEnd"/>
+      <w:r>
+        <w:t xml:space="preserve">Multiple property file using </w:t>
+      </w:r>
+      <w:proofErr w:type="spellStart"/>
+      <w:r>
+        <w:t>using</w:t>
+      </w:r>
+      <w:proofErr w:type="spellEnd"/>
+      <w:r>
+        <w:t xml:space="preserve"> </w:t>
+      </w:r>
+      <w:proofErr w:type="spellStart"/>
+      <w:r>
+        <w:t>propertysource</w:t>
+      </w:r>
+      <w:r>
+        <w:t>s</w:t>
+      </w:r>
+      <w:proofErr w:type="spellEnd"/>
+      <w:r>
+        <w:t>(</w:t>
+      </w:r>
+      <w:proofErr w:type="spellStart"/>
+      <w:r>
+        <w:t>propertysource</w:t>
+      </w:r>
+      <w:proofErr w:type="spellEnd"/>
+      <w:r>
+        <w:t>(</w:t>
+      </w:r>
+      <w:proofErr w:type="spellStart"/>
+      <w:r>
+        <w:t>classpath</w:t>
+      </w:r>
+      <w:proofErr w:type="spellEnd"/>
+      <w:r>
+        <w:t>:))</w:t>
       </w:r>
     </w:p>
     <w:p>
@@ -898,7 +1083,15 @@
         <w:outlineLvl w:val="2"/>
       </w:pPr>
       <w:r>
-        <w:t>Exercise 4 (Springboot integration test)</w:t>
+        <w:t>Exercise 4 (</w:t>
+      </w:r>
+      <w:proofErr w:type="spellStart"/>
+      <w:r>
+        <w:t>Springboot</w:t>
+      </w:r>
+      <w:proofErr w:type="spellEnd"/>
+      <w:r>
+        <w:t xml:space="preserve"> integration test)</w:t>
       </w:r>
     </w:p>
     <w:p>
@@ -952,7 +1145,15 @@
     </w:p>
     <w:p>
       <w:r>
-        <w:t>There is no propertysource under the @configuration</w:t>
+        <w:t xml:space="preserve">There is no </w:t>
+      </w:r>
+      <w:proofErr w:type="spellStart"/>
+      <w:r>
+        <w:t>propertysource</w:t>
+      </w:r>
+      <w:proofErr w:type="spellEnd"/>
+      <w:r>
+        <w:t xml:space="preserve"> under the @configuration</w:t>
       </w:r>
     </w:p>
     <w:p>
@@ -1011,7 +1212,15 @@
         <w:outlineLvl w:val="2"/>
       </w:pPr>
       <w:r>
-        <w:t xml:space="preserve">Exercise 5 (Profile @activeprofiles) </w:t>
+        <w:t>Exercise 5 (Profile @</w:t>
+      </w:r>
+      <w:proofErr w:type="spellStart"/>
+      <w:r>
+        <w:t>activeprofiles</w:t>
+      </w:r>
+      <w:proofErr w:type="spellEnd"/>
+      <w:r>
+        <w:t xml:space="preserve">) </w:t>
       </w:r>
     </w:p>
     <w:p>
@@ -1182,7 +1391,15 @@
         <w:ind w:left="360" w:firstLine="360"/>
       </w:pPr>
       <w:r>
-        <w:t>@profile(“dev”,”default”)</w:t>
+        <w:t>@profile(“</w:t>
+      </w:r>
+      <w:proofErr w:type="spellStart"/>
+      <w:r>
+        <w:t>dev”,”default</w:t>
+      </w:r>
+      <w:proofErr w:type="spellEnd"/>
+      <w:r>
+        <w:t>”)</w:t>
       </w:r>
     </w:p>
     <w:p>
@@ -1190,10 +1407,26 @@
         <w:ind w:left="360" w:firstLine="360"/>
       </w:pPr>
       <w:r>
-        <w:t>@activeprofile(“dev”)</w:t>
-      </w:r>
-      <w:r>
-        <w:t xml:space="preserve"> for unittest only</w:t>
+        <w:t>@</w:t>
+      </w:r>
+      <w:proofErr w:type="spellStart"/>
+      <w:r>
+        <w:t>activeprofile</w:t>
+      </w:r>
+      <w:proofErr w:type="spellEnd"/>
+      <w:r>
+        <w:t>(“dev”)</w:t>
+      </w:r>
+      <w:r>
+        <w:t xml:space="preserve"> for </w:t>
+      </w:r>
+      <w:proofErr w:type="spellStart"/>
+      <w:r>
+        <w:t>unittest</w:t>
+      </w:r>
+      <w:proofErr w:type="spellEnd"/>
+      <w:r>
+        <w:t xml:space="preserve"> only</w:t>
       </w:r>
     </w:p>
     <w:p>
@@ -1238,6 +1471,8 @@
         </w:rPr>
         <w:tab/>
       </w:r>
+      <w:proofErr w:type="spellStart"/>
+      <w:proofErr w:type="gramStart"/>
       <w:r>
         <w:rPr>
           <w:rFonts w:ascii="Courier New" w:eastAsia="Times New Roman" w:hAnsi="Courier New" w:cs="Courier New"/>
@@ -1248,8 +1483,22 @@
           <w:szCs w:val="18"/>
           <w:lang w:val="en-CA"/>
         </w:rPr>
-        <w:t>spring.profiles.active</w:t>
-      </w:r>
+        <w:t>spring.profiles</w:t>
+      </w:r>
+      <w:proofErr w:type="gramEnd"/>
+      <w:r>
+        <w:rPr>
+          <w:rFonts w:ascii="Courier New" w:eastAsia="Times New Roman" w:hAnsi="Courier New" w:cs="Courier New"/>
+          <w:b/>
+          <w:bCs/>
+          <w:color w:val="000080"/>
+          <w:sz w:val="18"/>
+          <w:szCs w:val="18"/>
+          <w:lang w:val="en-CA"/>
+        </w:rPr>
+        <w:t>.active</w:t>
+      </w:r>
+      <w:proofErr w:type="spellEnd"/>
       <w:r>
         <w:rPr>
           <w:rFonts w:ascii="Courier New" w:eastAsia="Times New Roman" w:hAnsi="Courier New" w:cs="Courier New"/>
@@ -1295,10 +1544,18 @@
         <w:outlineLvl w:val="2"/>
       </w:pPr>
       <w:r>
-        <w:t>Exercise 6</w:t>
-      </w:r>
-      <w:r>
-        <w:t xml:space="preserve">  (profile properties)</w:t>
+        <w:t xml:space="preserve">Exercise </w:t>
+      </w:r>
+      <w:proofErr w:type="gramStart"/>
+      <w:r>
+        <w:t>6</w:t>
+      </w:r>
+      <w:r>
+        <w:t xml:space="preserve">  (</w:t>
+      </w:r>
+      <w:proofErr w:type="gramEnd"/>
+      <w:r>
+        <w:t>profile properties)</w:t>
       </w:r>
     </w:p>
     <w:p>
@@ -1354,7 +1611,15 @@
     </w:p>
     <w:p>
       <w:r>
-        <w:t>Each class will mapping one properties</w:t>
+        <w:t xml:space="preserve">Each class will </w:t>
+      </w:r>
+      <w:proofErr w:type="gramStart"/>
+      <w:r>
+        <w:t>mapping</w:t>
+      </w:r>
+      <w:proofErr w:type="gramEnd"/>
+      <w:r>
+        <w:t xml:space="preserve"> one properties</w:t>
       </w:r>
     </w:p>
     <w:p>
@@ -1403,7 +1668,28 @@
     <w:p>
       <w:r>
         <w:lastRenderedPageBreak/>
-        <w:t>When run spring boot, set spring.profile.active in the application.properties file</w:t>
+        <w:t xml:space="preserve">When run spring boot, set </w:t>
+      </w:r>
+      <w:proofErr w:type="spellStart"/>
+      <w:proofErr w:type="gramStart"/>
+      <w:r>
+        <w:t>spring.profile</w:t>
+      </w:r>
+      <w:proofErr w:type="gramEnd"/>
+      <w:r>
+        <w:t>.active</w:t>
+      </w:r>
+      <w:proofErr w:type="spellEnd"/>
+      <w:r>
+        <w:t xml:space="preserve"> in the </w:t>
+      </w:r>
+      <w:proofErr w:type="spellStart"/>
+      <w:r>
+        <w:t>application.properties</w:t>
+      </w:r>
+      <w:proofErr w:type="spellEnd"/>
+      <w:r>
+        <w:t xml:space="preserve"> file</w:t>
       </w:r>
     </w:p>
     <w:p>
@@ -1467,7 +1753,17 @@
     </w:p>
     <w:p>
       <w:r>
-        <w:t>in the application-dev.properties file</w:t>
+        <w:t>in the application-</w:t>
+      </w:r>
+      <w:proofErr w:type="spellStart"/>
+      <w:proofErr w:type="gramStart"/>
+      <w:r>
+        <w:t>dev.properties</w:t>
+      </w:r>
+      <w:proofErr w:type="spellEnd"/>
+      <w:proofErr w:type="gramEnd"/>
+      <w:r>
+        <w:t xml:space="preserve"> file</w:t>
       </w:r>
     </w:p>
     <w:p>
@@ -1515,7 +1811,15 @@
     </w:p>
     <w:p>
       <w:r>
-        <w:t xml:space="preserve">Start the server and access the url </w:t>
+        <w:t xml:space="preserve">Start the server and access the </w:t>
+      </w:r>
+      <w:proofErr w:type="spellStart"/>
+      <w:r>
+        <w:t>url</w:t>
+      </w:r>
+      <w:proofErr w:type="spellEnd"/>
+      <w:r>
+        <w:t xml:space="preserve"> </w:t>
       </w:r>
     </w:p>
     <w:p>
@@ -1784,7 +2088,28 @@
         </w:numPr>
       </w:pPr>
       <w:r>
-        <w:t>Define three datasource classes.(devdatasource,qadatasource,proddatasource)</w:t>
+        <w:t xml:space="preserve">Define three </w:t>
+      </w:r>
+      <w:proofErr w:type="spellStart"/>
+      <w:r>
+        <w:t>datasource</w:t>
+      </w:r>
+      <w:proofErr w:type="spellEnd"/>
+      <w:r>
+        <w:t xml:space="preserve"> </w:t>
+      </w:r>
+      <w:proofErr w:type="gramStart"/>
+      <w:r>
+        <w:t>classes.(</w:t>
+      </w:r>
+      <w:proofErr w:type="spellStart"/>
+      <w:proofErr w:type="gramEnd"/>
+      <w:r>
+        <w:t>devdatasource,qadatasource,proddatasource</w:t>
+      </w:r>
+      <w:proofErr w:type="spellEnd"/>
+      <w:r>
+        <w:t>)</w:t>
       </w:r>
     </w:p>
     <w:p>
@@ -1796,8 +2121,29 @@
         </w:numPr>
       </w:pPr>
       <w:r>
-        <w:t>@profile(“dev”)  @profile(“qa”)  @profile(“prod”)  in front of each datasource</w:t>
-      </w:r>
+        <w:t>@profile(“dev</w:t>
+      </w:r>
+      <w:proofErr w:type="gramStart"/>
+      <w:r>
+        <w:t>”)  @</w:t>
+      </w:r>
+      <w:proofErr w:type="gramEnd"/>
+      <w:r>
+        <w:t>profile(“</w:t>
+      </w:r>
+      <w:proofErr w:type="spellStart"/>
+      <w:r>
+        <w:t>qa</w:t>
+      </w:r>
+      <w:proofErr w:type="spellEnd"/>
+      <w:r>
+        <w:t xml:space="preserve">”)  @profile(“prod”)  in front of each </w:t>
+      </w:r>
+      <w:proofErr w:type="spellStart"/>
+      <w:r>
+        <w:t>datasource</w:t>
+      </w:r>
+      <w:proofErr w:type="spellEnd"/>
     </w:p>
     <w:p>
       <w:pPr>
@@ -1808,14 +2154,37 @@
         </w:numPr>
       </w:pPr>
       <w:r>
-        <w:t>@componentscan(“ all datasource class path”)</w:t>
+        <w:t>@</w:t>
+      </w:r>
+      <w:proofErr w:type="spellStart"/>
+      <w:proofErr w:type="gramStart"/>
+      <w:r>
+        <w:t>componentscan</w:t>
+      </w:r>
+      <w:proofErr w:type="spellEnd"/>
+      <w:r>
+        <w:t>(</w:t>
+      </w:r>
+      <w:proofErr w:type="gramEnd"/>
+      <w:r>
+        <w:t xml:space="preserve">“ all </w:t>
+      </w:r>
+      <w:proofErr w:type="spellStart"/>
+      <w:r>
+        <w:t>datasource</w:t>
+      </w:r>
+      <w:proofErr w:type="spellEnd"/>
+      <w:r>
+        <w:t xml:space="preserve"> class path”)</w:t>
       </w:r>
     </w:p>
     <w:p/>
     <w:p>
+      <w:proofErr w:type="spellStart"/>
       <w:r>
         <w:t>Hotswap</w:t>
       </w:r>
+      <w:proofErr w:type="spellEnd"/>
       <w:r>
         <w:t xml:space="preserve"> solution</w:t>
       </w:r>
@@ -1828,8 +2197,13 @@
           <w:numId w:val="4"/>
         </w:numPr>
       </w:pPr>
-      <w:r>
-        <w:t>Devops dependency</w:t>
+      <w:proofErr w:type="spellStart"/>
+      <w:r>
+        <w:t>Devops</w:t>
+      </w:r>
+      <w:proofErr w:type="spellEnd"/>
+      <w:r>
+        <w:t xml:space="preserve"> dependency</w:t>
       </w:r>
     </w:p>
     <w:p>
@@ -1895,9 +2269,11 @@
           <w:numId w:val="4"/>
         </w:numPr>
       </w:pPr>
+      <w:proofErr w:type="spellStart"/>
       <w:r>
         <w:t>Ctrl+shift+A</w:t>
       </w:r>
+      <w:proofErr w:type="spellEnd"/>
     </w:p>
     <w:p>
       <w:pPr>
@@ -1954,6 +2330,8 @@
           <w:shd w:val="clear" w:color="auto" w:fill="FFFFFF"/>
         </w:rPr>
       </w:pPr>
+      <w:proofErr w:type="spellStart"/>
+      <w:proofErr w:type="gramStart"/>
       <w:r>
         <w:rPr>
           <w:rFonts w:ascii="Arial" w:hAnsi="Arial" w:cs="Arial"/>
@@ -1962,6 +2340,8 @@
         </w:rPr>
         <w:t>compiler.automake.allow.when.app.running</w:t>
       </w:r>
+      <w:proofErr w:type="spellEnd"/>
+      <w:proofErr w:type="gramEnd"/>
     </w:p>
     <w:p>
       <w:r>
@@ -1981,7 +2361,15 @@
         </w:numPr>
       </w:pPr>
       <w:r>
-        <w:t>cursor on the  resources folder</w:t>
+        <w:t xml:space="preserve">cursor on </w:t>
+      </w:r>
+      <w:proofErr w:type="gramStart"/>
+      <w:r>
+        <w:t>the  resources</w:t>
+      </w:r>
+      <w:proofErr w:type="gramEnd"/>
+      <w:r>
+        <w:t xml:space="preserve"> folder</w:t>
       </w:r>
     </w:p>
     <w:p>
@@ -2038,9 +2426,11 @@
           <w:numId w:val="1"/>
         </w:numPr>
       </w:pPr>
+      <w:proofErr w:type="spellStart"/>
       <w:r>
         <w:t>Alt+Insert</w:t>
       </w:r>
+      <w:proofErr w:type="spellEnd"/>
     </w:p>
     <w:p>
       <w:pPr>
@@ -2093,8 +2483,21 @@
         <w:ind w:firstLine="720"/>
       </w:pPr>
       <w:r>
-        <w:t>Add messages and add en/fr</w:t>
-      </w:r>
+        <w:t xml:space="preserve">Add messages and add </w:t>
+      </w:r>
+      <w:proofErr w:type="spellStart"/>
+      <w:r>
+        <w:t>en</w:t>
+      </w:r>
+      <w:proofErr w:type="spellEnd"/>
+      <w:r>
+        <w:t>/</w:t>
+      </w:r>
+      <w:proofErr w:type="spellStart"/>
+      <w:r>
+        <w:t>fr</w:t>
+      </w:r>
+      <w:proofErr w:type="spellEnd"/>
     </w:p>
     <w:p>
       <w:pPr>
@@ -2374,7 +2777,23 @@
     </w:p>
     <w:p>
       <w:r>
-        <w:t>By default only 2 endpoint ,add this in application.properties for all endpoint</w:t>
+        <w:t xml:space="preserve">By default only 2 </w:t>
+      </w:r>
+      <w:proofErr w:type="gramStart"/>
+      <w:r>
+        <w:t>endpoint ,add</w:t>
+      </w:r>
+      <w:proofErr w:type="gramEnd"/>
+      <w:r>
+        <w:t xml:space="preserve"> this in </w:t>
+      </w:r>
+      <w:proofErr w:type="spellStart"/>
+      <w:r>
+        <w:t>application.properties</w:t>
+      </w:r>
+      <w:proofErr w:type="spellEnd"/>
+      <w:r>
+        <w:t xml:space="preserve"> for all endpoint</w:t>
       </w:r>
     </w:p>
     <w:p>
@@ -2400,7 +2819,7 @@
         </w:tabs>
         <w:spacing w:after="0" w:line="240" w:lineRule="auto"/>
         <w:rPr>
-          <w:rFonts w:ascii="SimSun" w:eastAsia="SimSun" w:hAnsi="SimSun" w:cs="Courier New"/>
+          <w:rFonts w:ascii="宋体" w:eastAsia="宋体" w:hAnsi="宋体" w:cs="Courier New"/>
           <w:b/>
           <w:bCs/>
           <w:color w:val="008000"/>
@@ -2408,20 +2827,35 @@
           <w:szCs w:val="18"/>
         </w:rPr>
       </w:pPr>
-      <w:r>
-        <w:rPr>
-          <w:rFonts w:ascii="SimSun" w:eastAsia="SimSun" w:hAnsi="SimSun" w:cs="Courier New" w:hint="eastAsia"/>
+      <w:proofErr w:type="spellStart"/>
+      <w:proofErr w:type="gramStart"/>
+      <w:r>
+        <w:rPr>
+          <w:rFonts w:ascii="宋体" w:eastAsia="宋体" w:hAnsi="宋体" w:cs="Courier New" w:hint="eastAsia"/>
           <w:b/>
           <w:bCs/>
           <w:color w:val="000080"/>
           <w:sz w:val="18"/>
           <w:szCs w:val="18"/>
         </w:rPr>
-        <w:t>management.endpoints.web.exposure.include</w:t>
-      </w:r>
-      <w:r>
-        <w:rPr>
-          <w:rFonts w:ascii="SimSun" w:eastAsia="SimSun" w:hAnsi="SimSun" w:cs="Courier New" w:hint="eastAsia"/>
+        <w:t>management.endpoints.web.exposure</w:t>
+      </w:r>
+      <w:proofErr w:type="gramEnd"/>
+      <w:r>
+        <w:rPr>
+          <w:rFonts w:ascii="宋体" w:eastAsia="宋体" w:hAnsi="宋体" w:cs="Courier New" w:hint="eastAsia"/>
+          <w:b/>
+          <w:bCs/>
+          <w:color w:val="000080"/>
+          <w:sz w:val="18"/>
+          <w:szCs w:val="18"/>
+        </w:rPr>
+        <w:t>.include</w:t>
+      </w:r>
+      <w:proofErr w:type="spellEnd"/>
+      <w:r>
+        <w:rPr>
+          <w:rFonts w:ascii="宋体" w:eastAsia="宋体" w:hAnsi="宋体" w:cs="Courier New" w:hint="eastAsia"/>
           <w:color w:val="000000"/>
           <w:sz w:val="18"/>
           <w:szCs w:val="18"/>
@@ -2430,7 +2864,7 @@
       </w:r>
       <w:r>
         <w:rPr>
-          <w:rFonts w:ascii="SimSun" w:eastAsia="SimSun" w:hAnsi="SimSun" w:cs="Courier New" w:hint="eastAsia"/>
+          <w:rFonts w:ascii="宋体" w:eastAsia="宋体" w:hAnsi="宋体" w:cs="Courier New" w:hint="eastAsia"/>
           <w:b/>
           <w:bCs/>
           <w:color w:val="008000"/>
@@ -2463,7 +2897,7 @@
         </w:tabs>
         <w:spacing w:after="0" w:line="240" w:lineRule="auto"/>
         <w:rPr>
-          <w:rFonts w:ascii="SimSun" w:eastAsia="SimSun" w:hAnsi="SimSun" w:cs="Courier New"/>
+          <w:rFonts w:ascii="宋体" w:eastAsia="宋体" w:hAnsi="宋体" w:cs="Courier New"/>
           <w:b/>
           <w:bCs/>
           <w:color w:val="008000"/>
@@ -2495,7 +2929,7 @@
         </w:tabs>
         <w:spacing w:after="0" w:line="240" w:lineRule="auto"/>
         <w:rPr>
-          <w:rFonts w:ascii="SimSun" w:eastAsia="SimSun" w:hAnsi="SimSun" w:cs="Courier New"/>
+          <w:rFonts w:ascii="宋体" w:eastAsia="宋体" w:hAnsi="宋体" w:cs="Courier New"/>
           <w:b/>
           <w:bCs/>
           <w:color w:val="008000"/>
@@ -2505,7 +2939,7 @@
       </w:pPr>
       <w:r>
         <w:rPr>
-          <w:rFonts w:ascii="SimSun" w:eastAsia="SimSun" w:hAnsi="SimSun" w:cs="Courier New"/>
+          <w:rFonts w:ascii="宋体" w:eastAsia="宋体" w:hAnsi="宋体" w:cs="Courier New"/>
           <w:b/>
           <w:bCs/>
           <w:color w:val="008000"/>
@@ -2538,7 +2972,7 @@
         </w:tabs>
         <w:spacing w:after="0" w:line="240" w:lineRule="auto"/>
         <w:rPr>
-          <w:rFonts w:ascii="SimSun" w:eastAsia="SimSun" w:hAnsi="SimSun" w:cs="Courier New"/>
+          <w:rFonts w:ascii="宋体" w:eastAsia="宋体" w:hAnsi="宋体" w:cs="Courier New"/>
           <w:b/>
           <w:bCs/>
           <w:color w:val="000080"/>
@@ -2546,16 +2980,42 @@
           <w:szCs w:val="18"/>
         </w:rPr>
       </w:pPr>
-      <w:r>
-        <w:rPr>
-          <w:rFonts w:ascii="SimSun" w:eastAsia="SimSun" w:hAnsi="SimSun" w:cs="Courier New"/>
+      <w:proofErr w:type="spellStart"/>
+      <w:proofErr w:type="gramStart"/>
+      <w:r>
+        <w:rPr>
+          <w:rFonts w:ascii="宋体" w:eastAsia="宋体" w:hAnsi="宋体" w:cs="Courier New"/>
           <w:b/>
           <w:bCs/>
           <w:color w:val="000080"/>
           <w:sz w:val="18"/>
           <w:szCs w:val="18"/>
         </w:rPr>
-        <w:t>management.endpoints.web.exposure.exclude= # Endpoint IDs that should be excluded.</w:t>
+        <w:t>management.endpoints.web.exposure</w:t>
+      </w:r>
+      <w:proofErr w:type="gramEnd"/>
+      <w:r>
+        <w:rPr>
+          <w:rFonts w:ascii="宋体" w:eastAsia="宋体" w:hAnsi="宋体" w:cs="Courier New"/>
+          <w:b/>
+          <w:bCs/>
+          <w:color w:val="000080"/>
+          <w:sz w:val="18"/>
+          <w:szCs w:val="18"/>
+        </w:rPr>
+        <w:t>.exclude</w:t>
+      </w:r>
+      <w:proofErr w:type="spellEnd"/>
+      <w:r>
+        <w:rPr>
+          <w:rFonts w:ascii="宋体" w:eastAsia="宋体" w:hAnsi="宋体" w:cs="Courier New"/>
+          <w:b/>
+          <w:bCs/>
+          <w:color w:val="000080"/>
+          <w:sz w:val="18"/>
+          <w:szCs w:val="18"/>
+        </w:rPr>
+        <w:t>= # Endpoint IDs that should be excluded.</w:t>
       </w:r>
     </w:p>
     <w:p>
@@ -2581,7 +3041,7 @@
         </w:tabs>
         <w:spacing w:after="0" w:line="240" w:lineRule="auto"/>
         <w:rPr>
-          <w:rFonts w:ascii="SimSun" w:eastAsia="SimSun" w:hAnsi="SimSun" w:cs="Courier New"/>
+          <w:rFonts w:ascii="宋体" w:eastAsia="宋体" w:hAnsi="宋体" w:cs="Courier New"/>
           <w:b/>
           <w:bCs/>
           <w:color w:val="008000"/>
@@ -2643,24 +3103,50 @@
     </w:p>
     <w:p>
       <w:r>
-        <w:t>Register the endpoint  into application.properties</w:t>
-      </w:r>
-    </w:p>
-    <w:p>
-      <w:r>
-        <w:rPr>
-          <w:rFonts w:ascii="SimSun" w:eastAsia="SimSun" w:hAnsi="SimSun" w:cs="Courier New" w:hint="eastAsia"/>
+        <w:t xml:space="preserve">Register the </w:t>
+      </w:r>
+      <w:proofErr w:type="gramStart"/>
+      <w:r>
+        <w:t>endpoint  into</w:t>
+      </w:r>
+      <w:proofErr w:type="gramEnd"/>
+      <w:r>
+        <w:t xml:space="preserve"> </w:t>
+      </w:r>
+      <w:proofErr w:type="spellStart"/>
+      <w:r>
+        <w:t>application.properties</w:t>
+      </w:r>
+      <w:proofErr w:type="spellEnd"/>
+    </w:p>
+    <w:p>
+      <w:proofErr w:type="gramStart"/>
+      <w:r>
+        <w:rPr>
+          <w:rFonts w:ascii="宋体" w:eastAsia="宋体" w:hAnsi="宋体" w:cs="Courier New" w:hint="eastAsia"/>
           <w:b/>
           <w:bCs/>
           <w:color w:val="000080"/>
           <w:sz w:val="18"/>
           <w:szCs w:val="18"/>
         </w:rPr>
-        <w:t>management.endpoints.web.exposure.include</w:t>
-      </w:r>
-      <w:r>
-        <w:rPr>
-          <w:rFonts w:ascii="SimSun" w:eastAsia="SimSun" w:hAnsi="SimSun" w:cs="Courier New" w:hint="eastAsia"/>
+        <w:t>management.endpoints.web.exposure</w:t>
+      </w:r>
+      <w:proofErr w:type="gramEnd"/>
+      <w:r>
+        <w:rPr>
+          <w:rFonts w:ascii="宋体" w:eastAsia="宋体" w:hAnsi="宋体" w:cs="Courier New" w:hint="eastAsia"/>
+          <w:b/>
+          <w:bCs/>
+          <w:color w:val="000080"/>
+          <w:sz w:val="18"/>
+          <w:szCs w:val="18"/>
+        </w:rPr>
+        <w:t>.include</w:t>
+      </w:r>
+      <w:r>
+        <w:rPr>
+          <w:rFonts w:ascii="宋体" w:eastAsia="宋体" w:hAnsi="宋体" w:cs="Courier New" w:hint="eastAsia"/>
           <w:color w:val="000000"/>
           <w:sz w:val="18"/>
           <w:szCs w:val="18"/>
@@ -2669,7 +3155,7 @@
       </w:r>
       <w:r>
         <w:rPr>
-          <w:rFonts w:ascii="SimSun" w:eastAsia="SimSun" w:hAnsi="SimSun" w:cs="Courier New"/>
+          <w:rFonts w:ascii="宋体" w:eastAsia="宋体" w:hAnsi="宋体" w:cs="Courier New"/>
           <w:b/>
           <w:bCs/>
           <w:color w:val="008000"/>
@@ -2703,7 +3189,7 @@
         </w:tabs>
         <w:spacing w:after="0" w:line="240" w:lineRule="auto"/>
         <w:rPr>
-          <w:rFonts w:ascii="SimSun" w:eastAsia="SimSun" w:hAnsi="SimSun" w:cs="Courier New"/>
+          <w:rFonts w:ascii="宋体" w:eastAsia="宋体" w:hAnsi="宋体" w:cs="Courier New"/>
           <w:color w:val="000000"/>
           <w:sz w:val="18"/>
           <w:szCs w:val="18"/>
@@ -2742,7 +3228,7 @@
         </w:tabs>
         <w:spacing w:after="0" w:line="240" w:lineRule="auto"/>
         <w:rPr>
-          <w:rFonts w:ascii="SimSun" w:eastAsia="SimSun" w:hAnsi="SimSun" w:cs="Courier New"/>
+          <w:rFonts w:ascii="宋体" w:eastAsia="宋体" w:hAnsi="宋体" w:cs="Courier New"/>
           <w:color w:val="000000"/>
           <w:sz w:val="18"/>
           <w:szCs w:val="18"/>
@@ -2751,7 +3237,7 @@
       </w:pPr>
       <w:r>
         <w:rPr>
-          <w:rFonts w:ascii="SimSun" w:eastAsia="SimSun" w:hAnsi="SimSun" w:cs="Courier New" w:hint="eastAsia"/>
+          <w:rFonts w:ascii="宋体" w:eastAsia="宋体" w:hAnsi="宋体" w:cs="Courier New" w:hint="eastAsia"/>
           <w:color w:val="000000"/>
           <w:sz w:val="18"/>
           <w:szCs w:val="18"/>
@@ -2761,7 +3247,7 @@
       </w:r>
       <w:r>
         <w:rPr>
-          <w:rFonts w:ascii="SimSun" w:eastAsia="SimSun" w:hAnsi="SimSun" w:cs="Courier New" w:hint="eastAsia"/>
+          <w:rFonts w:ascii="宋体" w:eastAsia="宋体" w:hAnsi="宋体" w:cs="Courier New" w:hint="eastAsia"/>
           <w:b/>
           <w:bCs/>
           <w:color w:val="000080"/>
@@ -2773,7 +3259,7 @@
       </w:r>
       <w:r>
         <w:rPr>
-          <w:rFonts w:ascii="SimSun" w:eastAsia="SimSun" w:hAnsi="SimSun" w:cs="Courier New" w:hint="eastAsia"/>
+          <w:rFonts w:ascii="宋体" w:eastAsia="宋体" w:hAnsi="宋体" w:cs="Courier New" w:hint="eastAsia"/>
           <w:color w:val="000000"/>
           <w:sz w:val="18"/>
           <w:szCs w:val="18"/>
@@ -2783,7 +3269,7 @@
       </w:r>
       <w:r>
         <w:rPr>
-          <w:rFonts w:ascii="SimSun" w:eastAsia="SimSun" w:hAnsi="SimSun" w:cs="Courier New" w:hint="eastAsia"/>
+          <w:rFonts w:ascii="宋体" w:eastAsia="宋体" w:hAnsi="宋体" w:cs="Courier New" w:hint="eastAsia"/>
           <w:color w:val="000000"/>
           <w:sz w:val="18"/>
           <w:szCs w:val="18"/>
@@ -2791,9 +3277,10 @@
         <w:br/>
         <w:t xml:space="preserve">   </w:t>
       </w:r>
-      <w:r>
-        <w:rPr>
-          <w:rFonts w:ascii="SimSun" w:eastAsia="SimSun" w:hAnsi="SimSun" w:cs="Courier New" w:hint="eastAsia"/>
+      <w:proofErr w:type="gramStart"/>
+      <w:r>
+        <w:rPr>
+          <w:rFonts w:ascii="宋体" w:eastAsia="宋体" w:hAnsi="宋体" w:cs="Courier New" w:hint="eastAsia"/>
           <w:color w:val="000000"/>
           <w:sz w:val="18"/>
           <w:szCs w:val="18"/>
@@ -2801,9 +3288,10 @@
         </w:rPr>
         <w:t>&lt;</w:t>
       </w:r>
-      <w:r>
-        <w:rPr>
-          <w:rFonts w:ascii="SimSun" w:eastAsia="SimSun" w:hAnsi="SimSun" w:cs="Courier New" w:hint="eastAsia"/>
+      <w:proofErr w:type="spellStart"/>
+      <w:r>
+        <w:rPr>
+          <w:rFonts w:ascii="宋体" w:eastAsia="宋体" w:hAnsi="宋体" w:cs="Courier New" w:hint="eastAsia"/>
           <w:b/>
           <w:bCs/>
           <w:color w:val="000080"/>
@@ -2813,9 +3301,10 @@
         </w:rPr>
         <w:t>groupId</w:t>
       </w:r>
-      <w:r>
-        <w:rPr>
-          <w:rFonts w:ascii="SimSun" w:eastAsia="SimSun" w:hAnsi="SimSun" w:cs="Courier New" w:hint="eastAsia"/>
+      <w:proofErr w:type="spellEnd"/>
+      <w:r>
+        <w:rPr>
+          <w:rFonts w:ascii="宋体" w:eastAsia="宋体" w:hAnsi="宋体" w:cs="Courier New" w:hint="eastAsia"/>
           <w:color w:val="000000"/>
           <w:sz w:val="18"/>
           <w:szCs w:val="18"/>
@@ -2823,18 +3312,21 @@
         </w:rPr>
         <w:t>&gt;</w:t>
       </w:r>
-      <w:r>
-        <w:rPr>
-          <w:rFonts w:ascii="SimSun" w:eastAsia="SimSun" w:hAnsi="SimSun" w:cs="Courier New" w:hint="eastAsia"/>
+      <w:proofErr w:type="spellStart"/>
+      <w:r>
+        <w:rPr>
+          <w:rFonts w:ascii="宋体" w:eastAsia="宋体" w:hAnsi="宋体" w:cs="Courier New" w:hint="eastAsia"/>
           <w:color w:val="000000"/>
           <w:sz w:val="18"/>
           <w:szCs w:val="18"/>
         </w:rPr>
         <w:t>com.github.ulisesbocchio</w:t>
       </w:r>
-      <w:r>
-        <w:rPr>
-          <w:rFonts w:ascii="SimSun" w:eastAsia="SimSun" w:hAnsi="SimSun" w:cs="Courier New" w:hint="eastAsia"/>
+      <w:proofErr w:type="spellEnd"/>
+      <w:proofErr w:type="gramEnd"/>
+      <w:r>
+        <w:rPr>
+          <w:rFonts w:ascii="宋体" w:eastAsia="宋体" w:hAnsi="宋体" w:cs="Courier New" w:hint="eastAsia"/>
           <w:color w:val="000000"/>
           <w:sz w:val="18"/>
           <w:szCs w:val="18"/>
@@ -2842,9 +3334,10 @@
         </w:rPr>
         <w:t>&lt;/</w:t>
       </w:r>
-      <w:r>
-        <w:rPr>
-          <w:rFonts w:ascii="SimSun" w:eastAsia="SimSun" w:hAnsi="SimSun" w:cs="Courier New" w:hint="eastAsia"/>
+      <w:proofErr w:type="spellStart"/>
+      <w:r>
+        <w:rPr>
+          <w:rFonts w:ascii="宋体" w:eastAsia="宋体" w:hAnsi="宋体" w:cs="Courier New" w:hint="eastAsia"/>
           <w:b/>
           <w:bCs/>
           <w:color w:val="000080"/>
@@ -2854,9 +3347,10 @@
         </w:rPr>
         <w:t>groupId</w:t>
       </w:r>
-      <w:r>
-        <w:rPr>
-          <w:rFonts w:ascii="SimSun" w:eastAsia="SimSun" w:hAnsi="SimSun" w:cs="Courier New" w:hint="eastAsia"/>
+      <w:proofErr w:type="spellEnd"/>
+      <w:r>
+        <w:rPr>
+          <w:rFonts w:ascii="宋体" w:eastAsia="宋体" w:hAnsi="宋体" w:cs="Courier New" w:hint="eastAsia"/>
           <w:color w:val="000000"/>
           <w:sz w:val="18"/>
           <w:szCs w:val="18"/>
@@ -2866,7 +3360,7 @@
       </w:r>
       <w:r>
         <w:rPr>
-          <w:rFonts w:ascii="SimSun" w:eastAsia="SimSun" w:hAnsi="SimSun" w:cs="Courier New" w:hint="eastAsia"/>
+          <w:rFonts w:ascii="宋体" w:eastAsia="宋体" w:hAnsi="宋体" w:cs="Courier New" w:hint="eastAsia"/>
           <w:color w:val="000000"/>
           <w:sz w:val="18"/>
           <w:szCs w:val="18"/>
@@ -2876,7 +3370,7 @@
       </w:r>
       <w:r>
         <w:rPr>
-          <w:rFonts w:ascii="SimSun" w:eastAsia="SimSun" w:hAnsi="SimSun" w:cs="Courier New" w:hint="eastAsia"/>
+          <w:rFonts w:ascii="宋体" w:eastAsia="宋体" w:hAnsi="宋体" w:cs="Courier New" w:hint="eastAsia"/>
           <w:color w:val="000000"/>
           <w:sz w:val="18"/>
           <w:szCs w:val="18"/>
@@ -2884,9 +3378,10 @@
         </w:rPr>
         <w:t>&lt;</w:t>
       </w:r>
-      <w:r>
-        <w:rPr>
-          <w:rFonts w:ascii="SimSun" w:eastAsia="SimSun" w:hAnsi="SimSun" w:cs="Courier New" w:hint="eastAsia"/>
+      <w:proofErr w:type="spellStart"/>
+      <w:r>
+        <w:rPr>
+          <w:rFonts w:ascii="宋体" w:eastAsia="宋体" w:hAnsi="宋体" w:cs="Courier New" w:hint="eastAsia"/>
           <w:b/>
           <w:bCs/>
           <w:color w:val="000080"/>
@@ -2896,9 +3391,10 @@
         </w:rPr>
         <w:t>artifactId</w:t>
       </w:r>
-      <w:r>
-        <w:rPr>
-          <w:rFonts w:ascii="SimSun" w:eastAsia="SimSun" w:hAnsi="SimSun" w:cs="Courier New" w:hint="eastAsia"/>
+      <w:proofErr w:type="spellEnd"/>
+      <w:r>
+        <w:rPr>
+          <w:rFonts w:ascii="宋体" w:eastAsia="宋体" w:hAnsi="宋体" w:cs="Courier New" w:hint="eastAsia"/>
           <w:color w:val="000000"/>
           <w:sz w:val="18"/>
           <w:szCs w:val="18"/>
@@ -2906,18 +3402,29 @@
         </w:rPr>
         <w:t>&gt;</w:t>
       </w:r>
-      <w:r>
-        <w:rPr>
-          <w:rFonts w:ascii="SimSun" w:eastAsia="SimSun" w:hAnsi="SimSun" w:cs="Courier New" w:hint="eastAsia"/>
-          <w:color w:val="000000"/>
-          <w:sz w:val="18"/>
-          <w:szCs w:val="18"/>
-        </w:rPr>
-        <w:t>jasypt-spring-boot-starter</w:t>
-      </w:r>
-      <w:r>
-        <w:rPr>
-          <w:rFonts w:ascii="SimSun" w:eastAsia="SimSun" w:hAnsi="SimSun" w:cs="Courier New" w:hint="eastAsia"/>
+      <w:proofErr w:type="spellStart"/>
+      <w:r>
+        <w:rPr>
+          <w:rFonts w:ascii="宋体" w:eastAsia="宋体" w:hAnsi="宋体" w:cs="Courier New" w:hint="eastAsia"/>
+          <w:color w:val="000000"/>
+          <w:sz w:val="18"/>
+          <w:szCs w:val="18"/>
+        </w:rPr>
+        <w:t>jasypt</w:t>
+      </w:r>
+      <w:proofErr w:type="spellEnd"/>
+      <w:r>
+        <w:rPr>
+          <w:rFonts w:ascii="宋体" w:eastAsia="宋体" w:hAnsi="宋体" w:cs="Courier New" w:hint="eastAsia"/>
+          <w:color w:val="000000"/>
+          <w:sz w:val="18"/>
+          <w:szCs w:val="18"/>
+        </w:rPr>
+        <w:t>-spring-boot-starter</w:t>
+      </w:r>
+      <w:r>
+        <w:rPr>
+          <w:rFonts w:ascii="宋体" w:eastAsia="宋体" w:hAnsi="宋体" w:cs="Courier New" w:hint="eastAsia"/>
           <w:color w:val="000000"/>
           <w:sz w:val="18"/>
           <w:szCs w:val="18"/>
@@ -2925,9 +3432,10 @@
         </w:rPr>
         <w:t>&lt;/</w:t>
       </w:r>
-      <w:r>
-        <w:rPr>
-          <w:rFonts w:ascii="SimSun" w:eastAsia="SimSun" w:hAnsi="SimSun" w:cs="Courier New" w:hint="eastAsia"/>
+      <w:proofErr w:type="spellStart"/>
+      <w:r>
+        <w:rPr>
+          <w:rFonts w:ascii="宋体" w:eastAsia="宋体" w:hAnsi="宋体" w:cs="Courier New" w:hint="eastAsia"/>
           <w:b/>
           <w:bCs/>
           <w:color w:val="000080"/>
@@ -2937,9 +3445,10 @@
         </w:rPr>
         <w:t>artifactId</w:t>
       </w:r>
-      <w:r>
-        <w:rPr>
-          <w:rFonts w:ascii="SimSun" w:eastAsia="SimSun" w:hAnsi="SimSun" w:cs="Courier New" w:hint="eastAsia"/>
+      <w:proofErr w:type="spellEnd"/>
+      <w:r>
+        <w:rPr>
+          <w:rFonts w:ascii="宋体" w:eastAsia="宋体" w:hAnsi="宋体" w:cs="Courier New" w:hint="eastAsia"/>
           <w:color w:val="000000"/>
           <w:sz w:val="18"/>
           <w:szCs w:val="18"/>
@@ -2949,7 +3458,7 @@
       </w:r>
       <w:r>
         <w:rPr>
-          <w:rFonts w:ascii="SimSun" w:eastAsia="SimSun" w:hAnsi="SimSun" w:cs="Courier New" w:hint="eastAsia"/>
+          <w:rFonts w:ascii="宋体" w:eastAsia="宋体" w:hAnsi="宋体" w:cs="Courier New" w:hint="eastAsia"/>
           <w:color w:val="000000"/>
           <w:sz w:val="18"/>
           <w:szCs w:val="18"/>
@@ -2958,7 +3467,7 @@
       </w:r>
       <w:r>
         <w:rPr>
-          <w:rFonts w:ascii="SimSun" w:eastAsia="SimSun" w:hAnsi="SimSun" w:cs="Courier New" w:hint="eastAsia"/>
+          <w:rFonts w:ascii="宋体" w:eastAsia="宋体" w:hAnsi="宋体" w:cs="Courier New" w:hint="eastAsia"/>
           <w:color w:val="000000"/>
           <w:sz w:val="18"/>
           <w:szCs w:val="18"/>
@@ -2968,7 +3477,7 @@
       </w:r>
       <w:r>
         <w:rPr>
-          <w:rFonts w:ascii="SimSun" w:eastAsia="SimSun" w:hAnsi="SimSun" w:cs="Courier New" w:hint="eastAsia"/>
+          <w:rFonts w:ascii="宋体" w:eastAsia="宋体" w:hAnsi="宋体" w:cs="Courier New" w:hint="eastAsia"/>
           <w:color w:val="000000"/>
           <w:sz w:val="18"/>
           <w:szCs w:val="18"/>
@@ -2978,7 +3487,7 @@
       </w:r>
       <w:r>
         <w:rPr>
-          <w:rFonts w:ascii="SimSun" w:eastAsia="SimSun" w:hAnsi="SimSun" w:cs="Courier New" w:hint="eastAsia"/>
+          <w:rFonts w:ascii="宋体" w:eastAsia="宋体" w:hAnsi="宋体" w:cs="Courier New" w:hint="eastAsia"/>
           <w:b/>
           <w:bCs/>
           <w:color w:val="000080"/>
@@ -2990,7 +3499,7 @@
       </w:r>
       <w:r>
         <w:rPr>
-          <w:rFonts w:ascii="SimSun" w:eastAsia="SimSun" w:hAnsi="SimSun" w:cs="Courier New" w:hint="eastAsia"/>
+          <w:rFonts w:ascii="宋体" w:eastAsia="宋体" w:hAnsi="宋体" w:cs="Courier New" w:hint="eastAsia"/>
           <w:color w:val="000000"/>
           <w:sz w:val="18"/>
           <w:szCs w:val="18"/>
@@ -3000,7 +3509,7 @@
       </w:r>
       <w:r>
         <w:rPr>
-          <w:rFonts w:ascii="SimSun" w:eastAsia="SimSun" w:hAnsi="SimSun" w:cs="Courier New"/>
+          <w:rFonts w:ascii="宋体" w:eastAsia="宋体" w:hAnsi="宋体" w:cs="Courier New"/>
           <w:color w:val="000000"/>
           <w:sz w:val="18"/>
           <w:szCs w:val="18"/>
@@ -3009,7 +3518,7 @@
       </w:r>
       <w:r>
         <w:rPr>
-          <w:rFonts w:ascii="SimSun" w:eastAsia="SimSun" w:hAnsi="SimSun" w:cs="Courier New"/>
+          <w:rFonts w:ascii="宋体" w:eastAsia="宋体" w:hAnsi="宋体" w:cs="Courier New"/>
           <w:color w:val="000000"/>
           <w:sz w:val="18"/>
           <w:szCs w:val="18"/>
@@ -3018,7 +3527,7 @@
       </w:r>
       <w:r>
         <w:rPr>
-          <w:rFonts w:ascii="SimSun" w:eastAsia="SimSun" w:hAnsi="SimSun" w:cs="Courier New" w:hint="eastAsia"/>
+          <w:rFonts w:ascii="宋体" w:eastAsia="宋体" w:hAnsi="宋体" w:cs="Courier New" w:hint="eastAsia"/>
           <w:color w:val="000000"/>
           <w:sz w:val="18"/>
           <w:szCs w:val="18"/>
@@ -3028,7 +3537,7 @@
       </w:r>
       <w:r>
         <w:rPr>
-          <w:rFonts w:ascii="SimSun" w:eastAsia="SimSun" w:hAnsi="SimSun" w:cs="Courier New" w:hint="eastAsia"/>
+          <w:rFonts w:ascii="宋体" w:eastAsia="宋体" w:hAnsi="宋体" w:cs="Courier New" w:hint="eastAsia"/>
           <w:b/>
           <w:bCs/>
           <w:color w:val="000080"/>
@@ -3040,7 +3549,7 @@
       </w:r>
       <w:r>
         <w:rPr>
-          <w:rFonts w:ascii="SimSun" w:eastAsia="SimSun" w:hAnsi="SimSun" w:cs="Courier New" w:hint="eastAsia"/>
+          <w:rFonts w:ascii="宋体" w:eastAsia="宋体" w:hAnsi="宋体" w:cs="Courier New" w:hint="eastAsia"/>
           <w:color w:val="000000"/>
           <w:sz w:val="18"/>
           <w:szCs w:val="18"/>
@@ -3050,7 +3559,7 @@
       </w:r>
       <w:r>
         <w:rPr>
-          <w:rFonts w:ascii="SimSun" w:eastAsia="SimSun" w:hAnsi="SimSun" w:cs="Courier New" w:hint="eastAsia"/>
+          <w:rFonts w:ascii="宋体" w:eastAsia="宋体" w:hAnsi="宋体" w:cs="Courier New" w:hint="eastAsia"/>
           <w:color w:val="000000"/>
           <w:sz w:val="18"/>
           <w:szCs w:val="18"/>
@@ -3059,7 +3568,7 @@
       </w:r>
       <w:r>
         <w:rPr>
-          <w:rFonts w:ascii="SimSun" w:eastAsia="SimSun" w:hAnsi="SimSun" w:cs="Courier New" w:hint="eastAsia"/>
+          <w:rFonts w:ascii="宋体" w:eastAsia="宋体" w:hAnsi="宋体" w:cs="Courier New" w:hint="eastAsia"/>
           <w:color w:val="000000"/>
           <w:sz w:val="18"/>
           <w:szCs w:val="18"/>
@@ -3069,7 +3578,7 @@
       </w:r>
       <w:r>
         <w:rPr>
-          <w:rFonts w:ascii="SimSun" w:eastAsia="SimSun" w:hAnsi="SimSun" w:cs="Courier New" w:hint="eastAsia"/>
+          <w:rFonts w:ascii="宋体" w:eastAsia="宋体" w:hAnsi="宋体" w:cs="Courier New" w:hint="eastAsia"/>
           <w:b/>
           <w:bCs/>
           <w:color w:val="000080"/>
@@ -3081,7 +3590,7 @@
       </w:r>
       <w:r>
         <w:rPr>
-          <w:rFonts w:ascii="SimSun" w:eastAsia="SimSun" w:hAnsi="SimSun" w:cs="Courier New" w:hint="eastAsia"/>
+          <w:rFonts w:ascii="宋体" w:eastAsia="宋体" w:hAnsi="宋体" w:cs="Courier New" w:hint="eastAsia"/>
           <w:color w:val="000000"/>
           <w:sz w:val="18"/>
           <w:szCs w:val="18"/>
@@ -3113,15 +3622,15 @@
         </w:tabs>
         <w:spacing w:after="0" w:line="240" w:lineRule="auto"/>
         <w:rPr>
-          <w:rFonts w:ascii="SimSun" w:eastAsia="SimSun" w:hAnsi="SimSun" w:cs="Courier New"/>
-          <w:color w:val="000000"/>
-          <w:sz w:val="18"/>
-          <w:szCs w:val="18"/>
-        </w:rPr>
-      </w:pPr>
-      <w:r>
-        <w:rPr>
-          <w:rFonts w:ascii="SimSun" w:eastAsia="SimSun" w:hAnsi="SimSun" w:cs="Courier New"/>
+          <w:rFonts w:ascii="宋体" w:eastAsia="宋体" w:hAnsi="宋体" w:cs="Courier New"/>
+          <w:color w:val="000000"/>
+          <w:sz w:val="18"/>
+          <w:szCs w:val="18"/>
+        </w:rPr>
+      </w:pPr>
+      <w:r>
+        <w:rPr>
+          <w:rFonts w:ascii="宋体" w:eastAsia="宋体" w:hAnsi="宋体" w:cs="Courier New"/>
           <w:color w:val="000000"/>
           <w:sz w:val="18"/>
           <w:szCs w:val="18"/>
@@ -3152,15 +3661,15 @@
         </w:tabs>
         <w:spacing w:after="0" w:line="240" w:lineRule="auto"/>
         <w:rPr>
-          <w:rFonts w:ascii="SimSun" w:eastAsia="SimSun" w:hAnsi="SimSun" w:cs="Courier New"/>
-          <w:color w:val="000000"/>
-          <w:sz w:val="18"/>
-          <w:szCs w:val="18"/>
-        </w:rPr>
-      </w:pPr>
-      <w:r>
-        <w:rPr>
-          <w:rFonts w:ascii="SimSun" w:eastAsia="SimSun" w:hAnsi="SimSun" w:cs="Courier New"/>
+          <w:rFonts w:ascii="宋体" w:eastAsia="宋体" w:hAnsi="宋体" w:cs="Courier New"/>
+          <w:color w:val="000000"/>
+          <w:sz w:val="18"/>
+          <w:szCs w:val="18"/>
+        </w:rPr>
+      </w:pPr>
+      <w:r>
+        <w:rPr>
+          <w:rFonts w:ascii="宋体" w:eastAsia="宋体" w:hAnsi="宋体" w:cs="Courier New"/>
           <w:color w:val="000000"/>
           <w:sz w:val="18"/>
           <w:szCs w:val="18"/>
@@ -3191,15 +3700,15 @@
         </w:tabs>
         <w:spacing w:after="0" w:line="240" w:lineRule="auto"/>
         <w:rPr>
-          <w:rFonts w:ascii="SimSun" w:eastAsia="SimSun" w:hAnsi="SimSun" w:cs="Courier New"/>
-          <w:color w:val="000000"/>
-          <w:sz w:val="18"/>
-          <w:szCs w:val="18"/>
-        </w:rPr>
-      </w:pPr>
-      <w:r>
-        <w:rPr>
-          <w:rFonts w:ascii="SimSun" w:eastAsia="SimSun" w:hAnsi="SimSun" w:cs="Courier New"/>
+          <w:rFonts w:ascii="宋体" w:eastAsia="宋体" w:hAnsi="宋体" w:cs="Courier New"/>
+          <w:color w:val="000000"/>
+          <w:sz w:val="18"/>
+          <w:szCs w:val="18"/>
+        </w:rPr>
+      </w:pPr>
+      <w:r>
+        <w:rPr>
+          <w:rFonts w:ascii="宋体" w:eastAsia="宋体" w:hAnsi="宋体" w:cs="Courier New"/>
           <w:color w:val="000000"/>
           <w:sz w:val="18"/>
           <w:szCs w:val="18"/>
@@ -3230,15 +3739,15 @@
         </w:tabs>
         <w:spacing w:after="0" w:line="240" w:lineRule="auto"/>
         <w:rPr>
-          <w:rFonts w:ascii="SimSun" w:eastAsia="SimSun" w:hAnsi="SimSun" w:cs="Courier New"/>
-          <w:color w:val="000000"/>
-          <w:sz w:val="18"/>
-          <w:szCs w:val="18"/>
-        </w:rPr>
-      </w:pPr>
-      <w:r>
-        <w:rPr>
-          <w:rFonts w:ascii="SimSun" w:eastAsia="SimSun" w:hAnsi="SimSun" w:cs="Courier New"/>
+          <w:rFonts w:ascii="宋体" w:eastAsia="宋体" w:hAnsi="宋体" w:cs="Courier New"/>
+          <w:color w:val="000000"/>
+          <w:sz w:val="18"/>
+          <w:szCs w:val="18"/>
+        </w:rPr>
+      </w:pPr>
+      <w:r>
+        <w:rPr>
+          <w:rFonts w:ascii="宋体" w:eastAsia="宋体" w:hAnsi="宋体" w:cs="Courier New"/>
           <w:color w:val="000000"/>
           <w:sz w:val="18"/>
           <w:szCs w:val="18"/>
@@ -3269,15 +3778,15 @@
         </w:tabs>
         <w:spacing w:after="0" w:line="240" w:lineRule="auto"/>
         <w:rPr>
-          <w:rFonts w:ascii="SimSun" w:eastAsia="SimSun" w:hAnsi="SimSun" w:cs="Courier New"/>
-          <w:color w:val="000000"/>
-          <w:sz w:val="18"/>
-          <w:szCs w:val="18"/>
-        </w:rPr>
-      </w:pPr>
-      <w:r>
-        <w:rPr>
-          <w:rFonts w:ascii="SimSun" w:eastAsia="SimSun" w:hAnsi="SimSun" w:cs="Courier New"/>
+          <w:rFonts w:ascii="宋体" w:eastAsia="宋体" w:hAnsi="宋体" w:cs="Courier New"/>
+          <w:color w:val="000000"/>
+          <w:sz w:val="18"/>
+          <w:szCs w:val="18"/>
+        </w:rPr>
+      </w:pPr>
+      <w:r>
+        <w:rPr>
+          <w:rFonts w:ascii="宋体" w:eastAsia="宋体" w:hAnsi="宋体" w:cs="Courier New"/>
           <w:color w:val="000000"/>
           <w:sz w:val="18"/>
           <w:szCs w:val="18"/>
@@ -3308,15 +3817,15 @@
         </w:tabs>
         <w:spacing w:after="0" w:line="240" w:lineRule="auto"/>
         <w:rPr>
-          <w:rFonts w:ascii="SimSun" w:eastAsia="SimSun" w:hAnsi="SimSun" w:cs="Courier New"/>
-          <w:color w:val="000000"/>
-          <w:sz w:val="18"/>
-          <w:szCs w:val="18"/>
-        </w:rPr>
-      </w:pPr>
-      <w:r>
-        <w:rPr>
-          <w:rFonts w:ascii="SimSun" w:eastAsia="SimSun" w:hAnsi="SimSun" w:cs="Courier New"/>
+          <w:rFonts w:ascii="宋体" w:eastAsia="宋体" w:hAnsi="宋体" w:cs="Courier New"/>
+          <w:color w:val="000000"/>
+          <w:sz w:val="18"/>
+          <w:szCs w:val="18"/>
+        </w:rPr>
+      </w:pPr>
+      <w:r>
+        <w:rPr>
+          <w:rFonts w:ascii="宋体" w:eastAsia="宋体" w:hAnsi="宋体" w:cs="Courier New"/>
           <w:color w:val="000000"/>
           <w:sz w:val="18"/>
           <w:szCs w:val="18"/>
@@ -3347,20 +3856,42 @@
         </w:tabs>
         <w:spacing w:after="0" w:line="240" w:lineRule="auto"/>
         <w:rPr>
-          <w:rFonts w:ascii="SimSun" w:eastAsia="SimSun" w:hAnsi="SimSun" w:cs="Courier New"/>
-          <w:color w:val="000000"/>
-          <w:sz w:val="18"/>
-          <w:szCs w:val="18"/>
-        </w:rPr>
-      </w:pPr>
-      <w:r>
-        <w:rPr>
-          <w:rFonts w:ascii="SimSun" w:eastAsia="SimSun" w:hAnsi="SimSun" w:cs="Courier New"/>
-          <w:color w:val="000000"/>
-          <w:sz w:val="18"/>
-          <w:szCs w:val="18"/>
-        </w:rPr>
-        <w:t xml:space="preserve">Copy it to application-qa.properties </w:t>
+          <w:rFonts w:ascii="宋体" w:eastAsia="宋体" w:hAnsi="宋体" w:cs="Courier New"/>
+          <w:color w:val="000000"/>
+          <w:sz w:val="18"/>
+          <w:szCs w:val="18"/>
+        </w:rPr>
+      </w:pPr>
+      <w:r>
+        <w:rPr>
+          <w:rFonts w:ascii="宋体" w:eastAsia="宋体" w:hAnsi="宋体" w:cs="Courier New"/>
+          <w:color w:val="000000"/>
+          <w:sz w:val="18"/>
+          <w:szCs w:val="18"/>
+        </w:rPr>
+        <w:t>Copy it to application-</w:t>
+      </w:r>
+      <w:proofErr w:type="spellStart"/>
+      <w:proofErr w:type="gramStart"/>
+      <w:r>
+        <w:rPr>
+          <w:rFonts w:ascii="宋体" w:eastAsia="宋体" w:hAnsi="宋体" w:cs="Courier New"/>
+          <w:color w:val="000000"/>
+          <w:sz w:val="18"/>
+          <w:szCs w:val="18"/>
+        </w:rPr>
+        <w:t>qa.properties</w:t>
+      </w:r>
+      <w:proofErr w:type="spellEnd"/>
+      <w:proofErr w:type="gramEnd"/>
+      <w:r>
+        <w:rPr>
+          <w:rFonts w:ascii="宋体" w:eastAsia="宋体" w:hAnsi="宋体" w:cs="Courier New"/>
+          <w:color w:val="000000"/>
+          <w:sz w:val="18"/>
+          <w:szCs w:val="18"/>
+        </w:rPr>
+        <w:t xml:space="preserve"> </w:t>
       </w:r>
     </w:p>
     <w:p>
@@ -3386,7 +3917,7 @@
         </w:tabs>
         <w:spacing w:after="0" w:line="240" w:lineRule="auto"/>
         <w:rPr>
-          <w:rFonts w:ascii="SimSun" w:eastAsia="SimSun" w:hAnsi="SimSun" w:cs="Courier New"/>
+          <w:rFonts w:ascii="宋体" w:eastAsia="宋体" w:hAnsi="宋体" w:cs="Courier New"/>
           <w:color w:val="000000"/>
           <w:sz w:val="18"/>
           <w:szCs w:val="18"/>
@@ -3416,26 +3947,41 @@
         </w:tabs>
         <w:spacing w:after="0" w:line="240" w:lineRule="auto"/>
         <w:rPr>
-          <w:rFonts w:ascii="SimSun" w:eastAsia="SimSun" w:hAnsi="SimSun" w:cs="Courier New"/>
-          <w:color w:val="000000"/>
-          <w:sz w:val="18"/>
-          <w:szCs w:val="18"/>
-        </w:rPr>
-      </w:pPr>
-      <w:r>
-        <w:rPr>
-          <w:rFonts w:ascii="SimSun" w:eastAsia="SimSun" w:hAnsi="SimSun" w:cs="Courier New" w:hint="eastAsia"/>
+          <w:rFonts w:ascii="宋体" w:eastAsia="宋体" w:hAnsi="宋体" w:cs="Courier New"/>
+          <w:color w:val="000000"/>
+          <w:sz w:val="18"/>
+          <w:szCs w:val="18"/>
+        </w:rPr>
+      </w:pPr>
+      <w:proofErr w:type="spellStart"/>
+      <w:proofErr w:type="gramStart"/>
+      <w:r>
+        <w:rPr>
+          <w:rFonts w:ascii="宋体" w:eastAsia="宋体" w:hAnsi="宋体" w:cs="Courier New" w:hint="eastAsia"/>
           <w:b/>
           <w:bCs/>
           <w:color w:val="000080"/>
           <w:sz w:val="18"/>
           <w:szCs w:val="18"/>
         </w:rPr>
-        <w:t>jasypt.encryptor.password</w:t>
-      </w:r>
-      <w:r>
-        <w:rPr>
-          <w:rFonts w:ascii="SimSun" w:eastAsia="SimSun" w:hAnsi="SimSun" w:cs="Courier New" w:hint="eastAsia"/>
+        <w:t>jasypt.encryptor</w:t>
+      </w:r>
+      <w:proofErr w:type="gramEnd"/>
+      <w:r>
+        <w:rPr>
+          <w:rFonts w:ascii="宋体" w:eastAsia="宋体" w:hAnsi="宋体" w:cs="Courier New" w:hint="eastAsia"/>
+          <w:b/>
+          <w:bCs/>
+          <w:color w:val="000080"/>
+          <w:sz w:val="18"/>
+          <w:szCs w:val="18"/>
+        </w:rPr>
+        <w:t>.password</w:t>
+      </w:r>
+      <w:proofErr w:type="spellEnd"/>
+      <w:r>
+        <w:rPr>
+          <w:rFonts w:ascii="宋体" w:eastAsia="宋体" w:hAnsi="宋体" w:cs="Courier New" w:hint="eastAsia"/>
           <w:color w:val="000000"/>
           <w:sz w:val="18"/>
           <w:szCs w:val="18"/>
@@ -3444,7 +3990,7 @@
       </w:r>
       <w:r>
         <w:rPr>
-          <w:rFonts w:ascii="SimSun" w:eastAsia="SimSun" w:hAnsi="SimSun" w:cs="Courier New" w:hint="eastAsia"/>
+          <w:rFonts w:ascii="宋体" w:eastAsia="宋体" w:hAnsi="宋体" w:cs="Courier New" w:hint="eastAsia"/>
           <w:b/>
           <w:bCs/>
           <w:color w:val="008000"/>
@@ -3477,15 +4023,15 @@
         </w:tabs>
         <w:spacing w:after="0" w:line="240" w:lineRule="auto"/>
         <w:rPr>
-          <w:rFonts w:ascii="SimSun" w:eastAsia="SimSun" w:hAnsi="SimSun" w:cs="Courier New"/>
-          <w:color w:val="000000"/>
-          <w:sz w:val="18"/>
-          <w:szCs w:val="18"/>
-        </w:rPr>
-      </w:pPr>
-      <w:r>
-        <w:rPr>
-          <w:rFonts w:ascii="SimSun" w:eastAsia="SimSun" w:hAnsi="SimSun" w:cs="Courier New" w:hint="eastAsia"/>
+          <w:rFonts w:ascii="宋体" w:eastAsia="宋体" w:hAnsi="宋体" w:cs="Courier New"/>
+          <w:color w:val="000000"/>
+          <w:sz w:val="18"/>
+          <w:szCs w:val="18"/>
+        </w:rPr>
+      </w:pPr>
+      <w:r>
+        <w:rPr>
+          <w:rFonts w:ascii="宋体" w:eastAsia="宋体" w:hAnsi="宋体" w:cs="Courier New" w:hint="eastAsia"/>
           <w:b/>
           <w:bCs/>
           <w:color w:val="000080"/>
@@ -3496,72 +4042,149 @@
       </w:r>
       <w:r>
         <w:rPr>
-          <w:rFonts w:ascii="SimSun" w:eastAsia="SimSun" w:hAnsi="SimSun" w:cs="Courier New" w:hint="eastAsia"/>
+          <w:rFonts w:ascii="宋体" w:eastAsia="宋体" w:hAnsi="宋体" w:cs="Courier New" w:hint="eastAsia"/>
           <w:color w:val="000000"/>
           <w:sz w:val="18"/>
           <w:szCs w:val="18"/>
         </w:rPr>
         <w:t>=</w:t>
       </w:r>
-      <w:r>
-        <w:rPr>
-          <w:rFonts w:ascii="SimSun" w:eastAsia="SimSun" w:hAnsi="SimSun" w:cs="Courier New" w:hint="eastAsia"/>
+      <w:proofErr w:type="spellStart"/>
+      <w:proofErr w:type="gramStart"/>
+      <w:r>
+        <w:rPr>
+          <w:rFonts w:ascii="宋体" w:eastAsia="宋体" w:hAnsi="宋体" w:cs="Courier New" w:hint="eastAsia"/>
           <w:b/>
           <w:bCs/>
           <w:color w:val="008000"/>
           <w:sz w:val="18"/>
           <w:szCs w:val="18"/>
         </w:rPr>
-        <w:t>jdbc:mysql://localhost:3306/world</w:t>
-      </w:r>
-      <w:r>
-        <w:rPr>
-          <w:rFonts w:ascii="SimSun" w:eastAsia="SimSun" w:hAnsi="SimSun" w:cs="Courier New" w:hint="eastAsia"/>
+        <w:t>jdbc:mysql</w:t>
+      </w:r>
+      <w:proofErr w:type="spellEnd"/>
+      <w:r>
+        <w:rPr>
+          <w:rFonts w:ascii="宋体" w:eastAsia="宋体" w:hAnsi="宋体" w:cs="Courier New" w:hint="eastAsia"/>
           <w:b/>
           <w:bCs/>
           <w:color w:val="008000"/>
           <w:sz w:val="18"/>
           <w:szCs w:val="18"/>
         </w:rPr>
+        <w:t>://localhost:3306/world</w:t>
+      </w:r>
+      <w:proofErr w:type="gramEnd"/>
+      <w:r>
+        <w:rPr>
+          <w:rFonts w:ascii="宋体" w:eastAsia="宋体" w:hAnsi="宋体" w:cs="Courier New" w:hint="eastAsia"/>
+          <w:b/>
+          <w:bCs/>
+          <w:color w:val="008000"/>
+          <w:sz w:val="18"/>
+          <w:szCs w:val="18"/>
+        </w:rPr>
         <w:br/>
       </w:r>
       <w:r>
         <w:rPr>
-          <w:rFonts w:ascii="SimSun" w:eastAsia="SimSun" w:hAnsi="SimSun" w:cs="Courier New" w:hint="eastAsia"/>
+          <w:rFonts w:ascii="宋体" w:eastAsia="宋体" w:hAnsi="宋体" w:cs="Courier New" w:hint="eastAsia"/>
           <w:i/>
           <w:iCs/>
           <w:color w:val="808080"/>
           <w:sz w:val="18"/>
           <w:szCs w:val="18"/>
         </w:rPr>
-        <w:t>#spring.datasource.username=root</w:t>
-      </w:r>
-      <w:r>
-        <w:rPr>
-          <w:rFonts w:ascii="SimSun" w:eastAsia="SimSun" w:hAnsi="SimSun" w:cs="Courier New" w:hint="eastAsia"/>
+        <w:t>#</w:t>
+      </w:r>
+      <w:proofErr w:type="spellStart"/>
+      <w:r>
+        <w:rPr>
+          <w:rFonts w:ascii="宋体" w:eastAsia="宋体" w:hAnsi="宋体" w:cs="Courier New" w:hint="eastAsia"/>
           <w:i/>
           <w:iCs/>
           <w:color w:val="808080"/>
           <w:sz w:val="18"/>
           <w:szCs w:val="18"/>
         </w:rPr>
-        <w:br/>
-        <w:t>#spring.datasource.password=hadoop</w:t>
-      </w:r>
-      <w:r>
-        <w:rPr>
-          <w:rFonts w:ascii="SimSun" w:eastAsia="SimSun" w:hAnsi="SimSun" w:cs="Courier New" w:hint="eastAsia"/>
+        <w:t>spring.datasource.username</w:t>
+      </w:r>
+      <w:proofErr w:type="spellEnd"/>
+      <w:r>
+        <w:rPr>
+          <w:rFonts w:ascii="宋体" w:eastAsia="宋体" w:hAnsi="宋体" w:cs="Courier New" w:hint="eastAsia"/>
           <w:i/>
           <w:iCs/>
           <w:color w:val="808080"/>
           <w:sz w:val="18"/>
           <w:szCs w:val="18"/>
         </w:rPr>
+        <w:t>=root</w:t>
+      </w:r>
+      <w:r>
+        <w:rPr>
+          <w:rFonts w:ascii="宋体" w:eastAsia="宋体" w:hAnsi="宋体" w:cs="Courier New" w:hint="eastAsia"/>
+          <w:i/>
+          <w:iCs/>
+          <w:color w:val="808080"/>
+          <w:sz w:val="18"/>
+          <w:szCs w:val="18"/>
+        </w:rPr>
         <w:br/>
-      </w:r>
-      <w:r>
-        <w:rPr>
-          <w:rFonts w:ascii="SimSun" w:eastAsia="SimSun" w:hAnsi="SimSun" w:cs="Courier New" w:hint="eastAsia"/>
+        <w:t>#</w:t>
+      </w:r>
+      <w:proofErr w:type="spellStart"/>
+      <w:r>
+        <w:rPr>
+          <w:rFonts w:ascii="宋体" w:eastAsia="宋体" w:hAnsi="宋体" w:cs="Courier New" w:hint="eastAsia"/>
+          <w:i/>
+          <w:iCs/>
+          <w:color w:val="808080"/>
+          <w:sz w:val="18"/>
+          <w:szCs w:val="18"/>
+        </w:rPr>
+        <w:t>spring.datasource.password</w:t>
+      </w:r>
+      <w:proofErr w:type="spellEnd"/>
+      <w:r>
+        <w:rPr>
+          <w:rFonts w:ascii="宋体" w:eastAsia="宋体" w:hAnsi="宋体" w:cs="Courier New" w:hint="eastAsia"/>
+          <w:i/>
+          <w:iCs/>
+          <w:color w:val="808080"/>
+          <w:sz w:val="18"/>
+          <w:szCs w:val="18"/>
+        </w:rPr>
+        <w:t>=</w:t>
+      </w:r>
+      <w:proofErr w:type="spellStart"/>
+      <w:r>
+        <w:rPr>
+          <w:rFonts w:ascii="宋体" w:eastAsia="宋体" w:hAnsi="宋体" w:cs="Courier New" w:hint="eastAsia"/>
+          <w:i/>
+          <w:iCs/>
+          <w:color w:val="808080"/>
+          <w:sz w:val="18"/>
+          <w:szCs w:val="18"/>
+        </w:rPr>
+        <w:t>hadoop</w:t>
+      </w:r>
+      <w:proofErr w:type="spellEnd"/>
+      <w:r>
+        <w:rPr>
+          <w:rFonts w:ascii="宋体" w:eastAsia="宋体" w:hAnsi="宋体" w:cs="Courier New" w:hint="eastAsia"/>
+          <w:i/>
+          <w:iCs/>
+          <w:color w:val="808080"/>
+          <w:sz w:val="18"/>
+          <w:szCs w:val="18"/>
+        </w:rPr>
+        <w:br/>
+      </w:r>
+      <w:proofErr w:type="spellStart"/>
+      <w:r>
+        <w:rPr>
+          <w:rFonts w:ascii="宋体" w:eastAsia="宋体" w:hAnsi="宋体" w:cs="Courier New" w:hint="eastAsia"/>
           <w:b/>
           <w:bCs/>
           <w:color w:val="000080"/>
@@ -3570,9 +4193,10 @@
         </w:rPr>
         <w:t>spring.datasource.username</w:t>
       </w:r>
-      <w:r>
-        <w:rPr>
-          <w:rFonts w:ascii="SimSun" w:eastAsia="SimSun" w:hAnsi="SimSun" w:cs="Courier New" w:hint="eastAsia"/>
+      <w:proofErr w:type="spellEnd"/>
+      <w:r>
+        <w:rPr>
+          <w:rFonts w:ascii="宋体" w:eastAsia="宋体" w:hAnsi="宋体" w:cs="Courier New" w:hint="eastAsia"/>
           <w:color w:val="000000"/>
           <w:sz w:val="18"/>
           <w:szCs w:val="18"/>
@@ -3581,29 +4205,78 @@
       </w:r>
       <w:r>
         <w:rPr>
-          <w:rFonts w:ascii="SimSun" w:eastAsia="SimSun" w:hAnsi="SimSun" w:cs="Courier New" w:hint="eastAsia"/>
+          <w:rFonts w:ascii="宋体" w:eastAsia="宋体" w:hAnsi="宋体" w:cs="Courier New" w:hint="eastAsia"/>
           <w:b/>
           <w:bCs/>
           <w:color w:val="008000"/>
           <w:sz w:val="18"/>
           <w:szCs w:val="18"/>
         </w:rPr>
-        <w:t>ENC(iM/RWLJl3RTrDVuG/WliVw==)</w:t>
-      </w:r>
-      <w:r>
-        <w:rPr>
-          <w:rFonts w:ascii="SimSun" w:eastAsia="SimSun" w:hAnsi="SimSun" w:cs="Courier New" w:hint="eastAsia"/>
+        <w:t>ENC(</w:t>
+      </w:r>
+      <w:proofErr w:type="spellStart"/>
+      <w:r>
+        <w:rPr>
+          <w:rFonts w:ascii="宋体" w:eastAsia="宋体" w:hAnsi="宋体" w:cs="Courier New" w:hint="eastAsia"/>
           <w:b/>
           <w:bCs/>
           <w:color w:val="008000"/>
           <w:sz w:val="18"/>
           <w:szCs w:val="18"/>
         </w:rPr>
+        <w:t>iM</w:t>
+      </w:r>
+      <w:proofErr w:type="spellEnd"/>
+      <w:r>
+        <w:rPr>
+          <w:rFonts w:ascii="宋体" w:eastAsia="宋体" w:hAnsi="宋体" w:cs="Courier New" w:hint="eastAsia"/>
+          <w:b/>
+          <w:bCs/>
+          <w:color w:val="008000"/>
+          <w:sz w:val="18"/>
+          <w:szCs w:val="18"/>
+        </w:rPr>
+        <w:t>/RWLJl3RTrDVuG/</w:t>
+      </w:r>
+      <w:proofErr w:type="spellStart"/>
+      <w:r>
+        <w:rPr>
+          <w:rFonts w:ascii="宋体" w:eastAsia="宋体" w:hAnsi="宋体" w:cs="Courier New" w:hint="eastAsia"/>
+          <w:b/>
+          <w:bCs/>
+          <w:color w:val="008000"/>
+          <w:sz w:val="18"/>
+          <w:szCs w:val="18"/>
+        </w:rPr>
+        <w:t>WliVw</w:t>
+      </w:r>
+      <w:proofErr w:type="spellEnd"/>
+      <w:r>
+        <w:rPr>
+          <w:rFonts w:ascii="宋体" w:eastAsia="宋体" w:hAnsi="宋体" w:cs="Courier New" w:hint="eastAsia"/>
+          <w:b/>
+          <w:bCs/>
+          <w:color w:val="008000"/>
+          <w:sz w:val="18"/>
+          <w:szCs w:val="18"/>
+        </w:rPr>
+        <w:t>==)</w:t>
+      </w:r>
+      <w:r>
+        <w:rPr>
+          <w:rFonts w:ascii="宋体" w:eastAsia="宋体" w:hAnsi="宋体" w:cs="Courier New" w:hint="eastAsia"/>
+          <w:b/>
+          <w:bCs/>
+          <w:color w:val="008000"/>
+          <w:sz w:val="18"/>
+          <w:szCs w:val="18"/>
+        </w:rPr>
         <w:br/>
       </w:r>
-      <w:r>
-        <w:rPr>
-          <w:rFonts w:ascii="SimSun" w:eastAsia="SimSun" w:hAnsi="SimSun" w:cs="Courier New" w:hint="eastAsia"/>
+      <w:proofErr w:type="spellStart"/>
+      <w:r>
+        <w:rPr>
+          <w:rFonts w:ascii="宋体" w:eastAsia="宋体" w:hAnsi="宋体" w:cs="Courier New" w:hint="eastAsia"/>
           <w:b/>
           <w:bCs/>
           <w:color w:val="000080"/>
@@ -3612,9 +4285,10 @@
         </w:rPr>
         <w:t>spring.datasource.password</w:t>
       </w:r>
-      <w:r>
-        <w:rPr>
-          <w:rFonts w:ascii="SimSun" w:eastAsia="SimSun" w:hAnsi="SimSun" w:cs="Courier New" w:hint="eastAsia"/>
+      <w:proofErr w:type="spellEnd"/>
+      <w:r>
+        <w:rPr>
+          <w:rFonts w:ascii="宋体" w:eastAsia="宋体" w:hAnsi="宋体" w:cs="Courier New" w:hint="eastAsia"/>
           <w:color w:val="000000"/>
           <w:sz w:val="18"/>
           <w:szCs w:val="18"/>
@@ -3623,7 +4297,7 @@
       </w:r>
       <w:r>
         <w:rPr>
-          <w:rFonts w:ascii="SimSun" w:eastAsia="SimSun" w:hAnsi="SimSun" w:cs="Courier New" w:hint="eastAsia"/>
+          <w:rFonts w:ascii="宋体" w:eastAsia="宋体" w:hAnsi="宋体" w:cs="Courier New" w:hint="eastAsia"/>
           <w:b/>
           <w:bCs/>
           <w:color w:val="008000"/>
@@ -3637,8 +4311,21 @@
     <w:p/>
     <w:p>
       <w:r>
-        <w:t>add webhooker in the github</w:t>
-      </w:r>
+        <w:t xml:space="preserve">add </w:t>
+      </w:r>
+      <w:proofErr w:type="spellStart"/>
+      <w:r>
+        <w:t>webhooker</w:t>
+      </w:r>
+      <w:proofErr w:type="spellEnd"/>
+      <w:r>
+        <w:t xml:space="preserve"> in the </w:t>
+      </w:r>
+      <w:proofErr w:type="spellStart"/>
+      <w:r>
+        <w:t>github</w:t>
+      </w:r>
+      <w:proofErr w:type="spellEnd"/>
     </w:p>
     <w:p>
       <w:r>
@@ -3684,8 +4371,13 @@
       </w:r>
     </w:p>
     <w:p>
-      <w:r>
-        <w:t>Github-webhook is required</w:t>
+      <w:proofErr w:type="spellStart"/>
+      <w:r>
+        <w:t>Github</w:t>
+      </w:r>
+      <w:proofErr w:type="spellEnd"/>
+      <w:r>
+        <w:t>-webhook is required</w:t>
       </w:r>
     </w:p>
     <w:p>
@@ -3738,8 +4430,13 @@
         <w:t xml:space="preserve">Reinstall maven </w:t>
       </w:r>
       <w:r>
-        <w:t>can’t find mvn</w:t>
-      </w:r>
+        <w:t xml:space="preserve">can’t find </w:t>
+      </w:r>
+      <w:proofErr w:type="spellStart"/>
+      <w:r>
+        <w:t>mvn</w:t>
+      </w:r>
+      <w:proofErr w:type="spellEnd"/>
     </w:p>
     <w:p>
       <w:r>
@@ -3832,17 +4529,34 @@
         <w:outlineLvl w:val="2"/>
         <w:rPr>
           <w:rStyle w:val="Hyperlink"/>
-          <w:rFonts w:ascii="inherit" w:hAnsi="inherit" w:cs="Arial"/>
-          <w:b/>
-          <w:bCs/>
-          <w:color w:val="242729"/>
-          <w:sz w:val="36"/>
-          <w:szCs w:val="36"/>
-          <w:bdr w:val="none" w:sz="0" w:space="0" w:color="auto" w:frame="1"/>
-        </w:rPr>
-      </w:pPr>
-      <w:r>
-        <w:t>Install docker on linux</w:t>
+          <w:color w:val="auto"/>
+          <w:u w:val="none"/>
+        </w:rPr>
+      </w:pPr>
+      <w:r>
+        <w:t xml:space="preserve">Install docker on </w:t>
+      </w:r>
+      <w:r>
+        <w:t xml:space="preserve">another </w:t>
+      </w:r>
+      <w:proofErr w:type="spellStart"/>
+      <w:r>
+        <w:t>redhat</w:t>
+      </w:r>
+      <w:proofErr w:type="spellEnd"/>
+      <w:r>
+        <w:t xml:space="preserve"> </w:t>
+      </w:r>
+      <w:proofErr w:type="spellStart"/>
+      <w:r>
+        <w:t>linux</w:t>
+      </w:r>
+      <w:proofErr w:type="spellEnd"/>
+      <w:r>
+        <w:t xml:space="preserve"> server, if install on same server as Jenkins, there will be out of mem</w:t>
+      </w:r>
+      <w:r>
+        <w:t>ory issue.</w:t>
       </w:r>
     </w:p>
     <w:p>
@@ -3905,8 +4619,38 @@
       <w:pPr>
         <w:pStyle w:val="ListParagraph"/>
       </w:pPr>
-      <w:r>
-        <w:t>sudo tee /etc/yum.repos.d/docker.repo &lt;&lt;-'EOF'</w:t>
+      <w:proofErr w:type="spellStart"/>
+      <w:r>
+        <w:lastRenderedPageBreak/>
+        <w:t>sudo</w:t>
+      </w:r>
+      <w:proofErr w:type="spellEnd"/>
+      <w:r>
+        <w:t xml:space="preserve"> tee /</w:t>
+      </w:r>
+      <w:proofErr w:type="spellStart"/>
+      <w:r>
+        <w:t>etc</w:t>
+      </w:r>
+      <w:proofErr w:type="spellEnd"/>
+      <w:r>
+        <w:t>/</w:t>
+      </w:r>
+      <w:proofErr w:type="spellStart"/>
+      <w:r>
+        <w:t>yum.repos.d</w:t>
+      </w:r>
+      <w:proofErr w:type="spellEnd"/>
+      <w:r>
+        <w:t>/</w:t>
+      </w:r>
+      <w:proofErr w:type="spellStart"/>
+      <w:r>
+        <w:t>docker.repo</w:t>
+      </w:r>
+      <w:proofErr w:type="spellEnd"/>
+      <w:r>
+        <w:t xml:space="preserve"> &lt;&lt;-'EOF'</w:t>
       </w:r>
     </w:p>
     <w:p>
@@ -3914,8 +4658,15 @@
         <w:ind w:left="720"/>
       </w:pPr>
       <w:r>
-        <w:lastRenderedPageBreak/>
-        <w:t>[dockerrepo]</w:t>
+        <w:t>[</w:t>
+      </w:r>
+      <w:proofErr w:type="spellStart"/>
+      <w:r>
+        <w:t>dockerrepo</w:t>
+      </w:r>
+      <w:proofErr w:type="spellEnd"/>
+      <w:r>
+        <w:t>]</w:t>
       </w:r>
     </w:p>
     <w:p>
@@ -3930,8 +4681,13 @@
       <w:pPr>
         <w:ind w:left="720"/>
       </w:pPr>
-      <w:r>
-        <w:t>baseurl=https://yum.dockerproject.org/repo/main/centos/7/</w:t>
+      <w:proofErr w:type="spellStart"/>
+      <w:r>
+        <w:t>baseurl</w:t>
+      </w:r>
+      <w:proofErr w:type="spellEnd"/>
+      <w:r>
+        <w:t>=https://yum.dockerproject.org/repo/main/centos/7/</w:t>
       </w:r>
     </w:p>
     <w:p>
@@ -3946,16 +4702,26 @@
       <w:pPr>
         <w:ind w:left="720"/>
       </w:pPr>
-      <w:r>
-        <w:t>gpgcheck=1</w:t>
+      <w:proofErr w:type="spellStart"/>
+      <w:r>
+        <w:t>gpgcheck</w:t>
+      </w:r>
+      <w:proofErr w:type="spellEnd"/>
+      <w:r>
+        <w:t>=1</w:t>
       </w:r>
     </w:p>
     <w:p>
       <w:pPr>
         <w:ind w:left="720"/>
       </w:pPr>
-      <w:r>
-        <w:t>gpgkey=https://yum.dockerproject.org/gpg</w:t>
+      <w:proofErr w:type="spellStart"/>
+      <w:r>
+        <w:t>gpgkey</w:t>
+      </w:r>
+      <w:proofErr w:type="spellEnd"/>
+      <w:r>
+        <w:t>=https://yum.dockerproject.org/gpg</w:t>
       </w:r>
     </w:p>
     <w:p>
@@ -3975,8 +4741,13 @@
           <w:numId w:val="6"/>
         </w:numPr>
       </w:pPr>
-      <w:r>
-        <w:t>sudo yum install docker-engine -y</w:t>
+      <w:proofErr w:type="spellStart"/>
+      <w:r>
+        <w:t>sudo</w:t>
+      </w:r>
+      <w:proofErr w:type="spellEnd"/>
+      <w:r>
+        <w:t xml:space="preserve"> yum install docker-engine -y</w:t>
       </w:r>
     </w:p>
     <w:p>
@@ -3987,9 +4758,29 @@
           <w:numId w:val="6"/>
         </w:numPr>
       </w:pPr>
-      <w:r>
-        <w:t>sudo systemctl enable docker.service</w:t>
-      </w:r>
+      <w:proofErr w:type="spellStart"/>
+      <w:r>
+        <w:t>sudo</w:t>
+      </w:r>
+      <w:proofErr w:type="spellEnd"/>
+      <w:r>
+        <w:t xml:space="preserve"> </w:t>
+      </w:r>
+      <w:proofErr w:type="spellStart"/>
+      <w:r>
+        <w:t>systemctl</w:t>
+      </w:r>
+      <w:proofErr w:type="spellEnd"/>
+      <w:r>
+        <w:t xml:space="preserve"> enable </w:t>
+      </w:r>
+      <w:proofErr w:type="spellStart"/>
+      <w:proofErr w:type="gramStart"/>
+      <w:r>
+        <w:t>docker.service</w:t>
+      </w:r>
+      <w:proofErr w:type="spellEnd"/>
+      <w:proofErr w:type="gramEnd"/>
     </w:p>
     <w:p>
       <w:pPr>
@@ -3999,8 +4790,21 @@
           <w:numId w:val="6"/>
         </w:numPr>
       </w:pPr>
-      <w:r>
-        <w:t>sudo systemctl start docker</w:t>
+      <w:proofErr w:type="spellStart"/>
+      <w:r>
+        <w:t>sudo</w:t>
+      </w:r>
+      <w:proofErr w:type="spellEnd"/>
+      <w:r>
+        <w:t xml:space="preserve"> </w:t>
+      </w:r>
+      <w:proofErr w:type="spellStart"/>
+      <w:r>
+        <w:t>systemctl</w:t>
+      </w:r>
+      <w:proofErr w:type="spellEnd"/>
+      <w:r>
+        <w:t xml:space="preserve"> start docker</w:t>
       </w:r>
     </w:p>
     <w:p>
@@ -4011,14 +4815,24 @@
           <w:numId w:val="6"/>
         </w:numPr>
       </w:pPr>
-      <w:r>
-        <w:t>sudo docker rum --rm hello-world</w:t>
-      </w:r>
-    </w:p>
-    <w:p>
-      <w:r>
-        <w:t>install artifactory</w:t>
-      </w:r>
+      <w:proofErr w:type="spellStart"/>
+      <w:r>
+        <w:t>sudo</w:t>
+      </w:r>
+      <w:proofErr w:type="spellEnd"/>
+      <w:r>
+        <w:t xml:space="preserve"> docker rum --rm hello-world</w:t>
+      </w:r>
+    </w:p>
+    <w:p>
+      <w:r>
+        <w:t xml:space="preserve">install </w:t>
+      </w:r>
+      <w:proofErr w:type="spellStart"/>
+      <w:r>
+        <w:t>artifactory</w:t>
+      </w:r>
+      <w:proofErr w:type="spellEnd"/>
     </w:p>
     <w:p>
       <w:pPr>
@@ -4050,6 +4864,7 @@
           <w:lang w:val="en-CA"/>
         </w:rPr>
       </w:pPr>
+      <w:proofErr w:type="spellStart"/>
       <w:r>
         <w:rPr>
           <w:rFonts w:ascii="Courier New" w:eastAsia="Times New Roman" w:hAnsi="Courier New" w:cs="Courier New"/>
@@ -4058,8 +4873,9 @@
           <w:szCs w:val="18"/>
           <w:lang w:val="en-CA"/>
         </w:rPr>
-        <w:t>sudo docker run -d --name jfrog_container -p 8081:8081 \</w:t>
-      </w:r>
+        <w:t>sudo</w:t>
+      </w:r>
+      <w:proofErr w:type="spellEnd"/>
       <w:r>
         <w:rPr>
           <w:rFonts w:ascii="Courier New" w:eastAsia="Times New Roman" w:hAnsi="Courier New" w:cs="Courier New"/>
@@ -4068,9 +4884,42 @@
           <w:szCs w:val="18"/>
           <w:lang w:val="en-CA"/>
         </w:rPr>
+        <w:t xml:space="preserve"> docker run -d --name </w:t>
+      </w:r>
+      <w:proofErr w:type="spellStart"/>
+      <w:r>
+        <w:rPr>
+          <w:rFonts w:ascii="Courier New" w:eastAsia="Times New Roman" w:hAnsi="Courier New" w:cs="Courier New"/>
+          <w:color w:val="000000"/>
+          <w:sz w:val="18"/>
+          <w:szCs w:val="18"/>
+          <w:lang w:val="en-CA"/>
+        </w:rPr>
+        <w:t>jfrog_container</w:t>
+      </w:r>
+      <w:proofErr w:type="spellEnd"/>
+      <w:r>
+        <w:rPr>
+          <w:rFonts w:ascii="Courier New" w:eastAsia="Times New Roman" w:hAnsi="Courier New" w:cs="Courier New"/>
+          <w:color w:val="000000"/>
+          <w:sz w:val="18"/>
+          <w:szCs w:val="18"/>
+          <w:lang w:val="en-CA"/>
+        </w:rPr>
+        <w:t xml:space="preserve"> -p 8081:8081 \</w:t>
+      </w:r>
+      <w:r>
+        <w:rPr>
+          <w:rFonts w:ascii="Courier New" w:eastAsia="Times New Roman" w:hAnsi="Courier New" w:cs="Courier New"/>
+          <w:color w:val="000000"/>
+          <w:sz w:val="18"/>
+          <w:szCs w:val="18"/>
+          <w:lang w:val="en-CA"/>
+        </w:rPr>
         <w:br/>
-        <w:t>-v /var/opt/jfrog/artifactory/data:/var/opt/jfrog/artifactory/data \</w:t>
-      </w:r>
+        <w:t>-v /var/opt/</w:t>
+      </w:r>
+      <w:proofErr w:type="spellStart"/>
       <w:r>
         <w:rPr>
           <w:rFonts w:ascii="Courier New" w:eastAsia="Times New Roman" w:hAnsi="Courier New" w:cs="Courier New"/>
@@ -4079,9 +4928,97 @@
           <w:szCs w:val="18"/>
           <w:lang w:val="en-CA"/>
         </w:rPr>
+        <w:t>jfrog</w:t>
+      </w:r>
+      <w:proofErr w:type="spellEnd"/>
+      <w:r>
+        <w:rPr>
+          <w:rFonts w:ascii="Courier New" w:eastAsia="Times New Roman" w:hAnsi="Courier New" w:cs="Courier New"/>
+          <w:color w:val="000000"/>
+          <w:sz w:val="18"/>
+          <w:szCs w:val="18"/>
+          <w:lang w:val="en-CA"/>
+        </w:rPr>
+        <w:t>/</w:t>
+      </w:r>
+      <w:proofErr w:type="spellStart"/>
+      <w:r>
+        <w:rPr>
+          <w:rFonts w:ascii="Courier New" w:eastAsia="Times New Roman" w:hAnsi="Courier New" w:cs="Courier New"/>
+          <w:color w:val="000000"/>
+          <w:sz w:val="18"/>
+          <w:szCs w:val="18"/>
+          <w:lang w:val="en-CA"/>
+        </w:rPr>
+        <w:t>artifactory</w:t>
+      </w:r>
+      <w:proofErr w:type="spellEnd"/>
+      <w:r>
+        <w:rPr>
+          <w:rFonts w:ascii="Courier New" w:eastAsia="Times New Roman" w:hAnsi="Courier New" w:cs="Courier New"/>
+          <w:color w:val="000000"/>
+          <w:sz w:val="18"/>
+          <w:szCs w:val="18"/>
+          <w:lang w:val="en-CA"/>
+        </w:rPr>
+        <w:t>/data:/var/opt/</w:t>
+      </w:r>
+      <w:proofErr w:type="spellStart"/>
+      <w:r>
+        <w:rPr>
+          <w:rFonts w:ascii="Courier New" w:eastAsia="Times New Roman" w:hAnsi="Courier New" w:cs="Courier New"/>
+          <w:color w:val="000000"/>
+          <w:sz w:val="18"/>
+          <w:szCs w:val="18"/>
+          <w:lang w:val="en-CA"/>
+        </w:rPr>
+        <w:t>jfrog</w:t>
+      </w:r>
+      <w:proofErr w:type="spellEnd"/>
+      <w:r>
+        <w:rPr>
+          <w:rFonts w:ascii="Courier New" w:eastAsia="Times New Roman" w:hAnsi="Courier New" w:cs="Courier New"/>
+          <w:color w:val="000000"/>
+          <w:sz w:val="18"/>
+          <w:szCs w:val="18"/>
+          <w:lang w:val="en-CA"/>
+        </w:rPr>
+        <w:t>/</w:t>
+      </w:r>
+      <w:proofErr w:type="spellStart"/>
+      <w:r>
+        <w:rPr>
+          <w:rFonts w:ascii="Courier New" w:eastAsia="Times New Roman" w:hAnsi="Courier New" w:cs="Courier New"/>
+          <w:color w:val="000000"/>
+          <w:sz w:val="18"/>
+          <w:szCs w:val="18"/>
+          <w:lang w:val="en-CA"/>
+        </w:rPr>
+        <w:t>artifactory</w:t>
+      </w:r>
+      <w:proofErr w:type="spellEnd"/>
+      <w:r>
+        <w:rPr>
+          <w:rFonts w:ascii="Courier New" w:eastAsia="Times New Roman" w:hAnsi="Courier New" w:cs="Courier New"/>
+          <w:color w:val="000000"/>
+          <w:sz w:val="18"/>
+          <w:szCs w:val="18"/>
+          <w:lang w:val="en-CA"/>
+        </w:rPr>
+        <w:t>/data \</w:t>
+      </w:r>
+      <w:r>
+        <w:rPr>
+          <w:rFonts w:ascii="Courier New" w:eastAsia="Times New Roman" w:hAnsi="Courier New" w:cs="Courier New"/>
+          <w:color w:val="000000"/>
+          <w:sz w:val="18"/>
+          <w:szCs w:val="18"/>
+          <w:lang w:val="en-CA"/>
+        </w:rPr>
         <w:br/>
-        <w:t>-v /var/opt/jfrog/artifactory/logs:/var/opt/jfrog/artifactory/logs \</w:t>
-      </w:r>
+        <w:t>-v /var/opt/</w:t>
+      </w:r>
+      <w:proofErr w:type="spellStart"/>
       <w:r>
         <w:rPr>
           <w:rFonts w:ascii="Courier New" w:eastAsia="Times New Roman" w:hAnsi="Courier New" w:cs="Courier New"/>
@@ -4090,9 +5027,97 @@
           <w:szCs w:val="18"/>
           <w:lang w:val="en-CA"/>
         </w:rPr>
+        <w:t>jfrog</w:t>
+      </w:r>
+      <w:proofErr w:type="spellEnd"/>
+      <w:r>
+        <w:rPr>
+          <w:rFonts w:ascii="Courier New" w:eastAsia="Times New Roman" w:hAnsi="Courier New" w:cs="Courier New"/>
+          <w:color w:val="000000"/>
+          <w:sz w:val="18"/>
+          <w:szCs w:val="18"/>
+          <w:lang w:val="en-CA"/>
+        </w:rPr>
+        <w:t>/</w:t>
+      </w:r>
+      <w:proofErr w:type="spellStart"/>
+      <w:r>
+        <w:rPr>
+          <w:rFonts w:ascii="Courier New" w:eastAsia="Times New Roman" w:hAnsi="Courier New" w:cs="Courier New"/>
+          <w:color w:val="000000"/>
+          <w:sz w:val="18"/>
+          <w:szCs w:val="18"/>
+          <w:lang w:val="en-CA"/>
+        </w:rPr>
+        <w:t>artifactory</w:t>
+      </w:r>
+      <w:proofErr w:type="spellEnd"/>
+      <w:r>
+        <w:rPr>
+          <w:rFonts w:ascii="Courier New" w:eastAsia="Times New Roman" w:hAnsi="Courier New" w:cs="Courier New"/>
+          <w:color w:val="000000"/>
+          <w:sz w:val="18"/>
+          <w:szCs w:val="18"/>
+          <w:lang w:val="en-CA"/>
+        </w:rPr>
+        <w:t>/logs:/var/opt/</w:t>
+      </w:r>
+      <w:proofErr w:type="spellStart"/>
+      <w:r>
+        <w:rPr>
+          <w:rFonts w:ascii="Courier New" w:eastAsia="Times New Roman" w:hAnsi="Courier New" w:cs="Courier New"/>
+          <w:color w:val="000000"/>
+          <w:sz w:val="18"/>
+          <w:szCs w:val="18"/>
+          <w:lang w:val="en-CA"/>
+        </w:rPr>
+        <w:t>jfrog</w:t>
+      </w:r>
+      <w:proofErr w:type="spellEnd"/>
+      <w:r>
+        <w:rPr>
+          <w:rFonts w:ascii="Courier New" w:eastAsia="Times New Roman" w:hAnsi="Courier New" w:cs="Courier New"/>
+          <w:color w:val="000000"/>
+          <w:sz w:val="18"/>
+          <w:szCs w:val="18"/>
+          <w:lang w:val="en-CA"/>
+        </w:rPr>
+        <w:t>/</w:t>
+      </w:r>
+      <w:proofErr w:type="spellStart"/>
+      <w:r>
+        <w:rPr>
+          <w:rFonts w:ascii="Courier New" w:eastAsia="Times New Roman" w:hAnsi="Courier New" w:cs="Courier New"/>
+          <w:color w:val="000000"/>
+          <w:sz w:val="18"/>
+          <w:szCs w:val="18"/>
+          <w:lang w:val="en-CA"/>
+        </w:rPr>
+        <w:t>artifactory</w:t>
+      </w:r>
+      <w:proofErr w:type="spellEnd"/>
+      <w:r>
+        <w:rPr>
+          <w:rFonts w:ascii="Courier New" w:eastAsia="Times New Roman" w:hAnsi="Courier New" w:cs="Courier New"/>
+          <w:color w:val="000000"/>
+          <w:sz w:val="18"/>
+          <w:szCs w:val="18"/>
+          <w:lang w:val="en-CA"/>
+        </w:rPr>
+        <w:t>/logs \</w:t>
+      </w:r>
+      <w:r>
+        <w:rPr>
+          <w:rFonts w:ascii="Courier New" w:eastAsia="Times New Roman" w:hAnsi="Courier New" w:cs="Courier New"/>
+          <w:color w:val="000000"/>
+          <w:sz w:val="18"/>
+          <w:szCs w:val="18"/>
+          <w:lang w:val="en-CA"/>
+        </w:rPr>
         <w:br/>
-        <w:t>-v /var/opt/jfrog/artifactory/etc:/var/opt/jfrog/artifactory/etc \</w:t>
-      </w:r>
+        <w:t>-v /var/opt/</w:t>
+      </w:r>
+      <w:proofErr w:type="spellStart"/>
       <w:r>
         <w:rPr>
           <w:rFonts w:ascii="Courier New" w:eastAsia="Times New Roman" w:hAnsi="Courier New" w:cs="Courier New"/>
@@ -4101,9 +5126,186 @@
           <w:szCs w:val="18"/>
           <w:lang w:val="en-CA"/>
         </w:rPr>
+        <w:t>jfrog</w:t>
+      </w:r>
+      <w:proofErr w:type="spellEnd"/>
+      <w:r>
+        <w:rPr>
+          <w:rFonts w:ascii="Courier New" w:eastAsia="Times New Roman" w:hAnsi="Courier New" w:cs="Courier New"/>
+          <w:color w:val="000000"/>
+          <w:sz w:val="18"/>
+          <w:szCs w:val="18"/>
+          <w:lang w:val="en-CA"/>
+        </w:rPr>
+        <w:t>/</w:t>
+      </w:r>
+      <w:proofErr w:type="spellStart"/>
+      <w:r>
+        <w:rPr>
+          <w:rFonts w:ascii="Courier New" w:eastAsia="Times New Roman" w:hAnsi="Courier New" w:cs="Courier New"/>
+          <w:color w:val="000000"/>
+          <w:sz w:val="18"/>
+          <w:szCs w:val="18"/>
+          <w:lang w:val="en-CA"/>
+        </w:rPr>
+        <w:t>artifactory</w:t>
+      </w:r>
+      <w:proofErr w:type="spellEnd"/>
+      <w:r>
+        <w:rPr>
+          <w:rFonts w:ascii="Courier New" w:eastAsia="Times New Roman" w:hAnsi="Courier New" w:cs="Courier New"/>
+          <w:color w:val="000000"/>
+          <w:sz w:val="18"/>
+          <w:szCs w:val="18"/>
+          <w:lang w:val="en-CA"/>
+        </w:rPr>
+        <w:t>/</w:t>
+      </w:r>
+      <w:proofErr w:type="spellStart"/>
+      <w:r>
+        <w:rPr>
+          <w:rFonts w:ascii="Courier New" w:eastAsia="Times New Roman" w:hAnsi="Courier New" w:cs="Courier New"/>
+          <w:color w:val="000000"/>
+          <w:sz w:val="18"/>
+          <w:szCs w:val="18"/>
+          <w:lang w:val="en-CA"/>
+        </w:rPr>
+        <w:t>etc</w:t>
+      </w:r>
+      <w:proofErr w:type="spellEnd"/>
+      <w:r>
+        <w:rPr>
+          <w:rFonts w:ascii="Courier New" w:eastAsia="Times New Roman" w:hAnsi="Courier New" w:cs="Courier New"/>
+          <w:color w:val="000000"/>
+          <w:sz w:val="18"/>
+          <w:szCs w:val="18"/>
+          <w:lang w:val="en-CA"/>
+        </w:rPr>
+        <w:t>:/var/opt/</w:t>
+      </w:r>
+      <w:proofErr w:type="spellStart"/>
+      <w:r>
+        <w:rPr>
+          <w:rFonts w:ascii="Courier New" w:eastAsia="Times New Roman" w:hAnsi="Courier New" w:cs="Courier New"/>
+          <w:color w:val="000000"/>
+          <w:sz w:val="18"/>
+          <w:szCs w:val="18"/>
+          <w:lang w:val="en-CA"/>
+        </w:rPr>
+        <w:t>jfrog</w:t>
+      </w:r>
+      <w:proofErr w:type="spellEnd"/>
+      <w:r>
+        <w:rPr>
+          <w:rFonts w:ascii="Courier New" w:eastAsia="Times New Roman" w:hAnsi="Courier New" w:cs="Courier New"/>
+          <w:color w:val="000000"/>
+          <w:sz w:val="18"/>
+          <w:szCs w:val="18"/>
+          <w:lang w:val="en-CA"/>
+        </w:rPr>
+        <w:t>/</w:t>
+      </w:r>
+      <w:proofErr w:type="spellStart"/>
+      <w:r>
+        <w:rPr>
+          <w:rFonts w:ascii="Courier New" w:eastAsia="Times New Roman" w:hAnsi="Courier New" w:cs="Courier New"/>
+          <w:color w:val="000000"/>
+          <w:sz w:val="18"/>
+          <w:szCs w:val="18"/>
+          <w:lang w:val="en-CA"/>
+        </w:rPr>
+        <w:t>artifactory</w:t>
+      </w:r>
+      <w:proofErr w:type="spellEnd"/>
+      <w:r>
+        <w:rPr>
+          <w:rFonts w:ascii="Courier New" w:eastAsia="Times New Roman" w:hAnsi="Courier New" w:cs="Courier New"/>
+          <w:color w:val="000000"/>
+          <w:sz w:val="18"/>
+          <w:szCs w:val="18"/>
+          <w:lang w:val="en-CA"/>
+        </w:rPr>
+        <w:t>/</w:t>
+      </w:r>
+      <w:proofErr w:type="spellStart"/>
+      <w:r>
+        <w:rPr>
+          <w:rFonts w:ascii="Courier New" w:eastAsia="Times New Roman" w:hAnsi="Courier New" w:cs="Courier New"/>
+          <w:color w:val="000000"/>
+          <w:sz w:val="18"/>
+          <w:szCs w:val="18"/>
+          <w:lang w:val="en-CA"/>
+        </w:rPr>
+        <w:t>etc</w:t>
+      </w:r>
+      <w:proofErr w:type="spellEnd"/>
+      <w:r>
+        <w:rPr>
+          <w:rFonts w:ascii="Courier New" w:eastAsia="Times New Roman" w:hAnsi="Courier New" w:cs="Courier New"/>
+          <w:color w:val="000000"/>
+          <w:sz w:val="18"/>
+          <w:szCs w:val="18"/>
+          <w:lang w:val="en-CA"/>
+        </w:rPr>
+        <w:t xml:space="preserve"> \</w:t>
+      </w:r>
+      <w:r>
+        <w:rPr>
+          <w:rFonts w:ascii="Courier New" w:eastAsia="Times New Roman" w:hAnsi="Courier New" w:cs="Courier New"/>
+          <w:color w:val="000000"/>
+          <w:sz w:val="18"/>
+          <w:szCs w:val="18"/>
+          <w:lang w:val="en-CA"/>
+        </w:rPr>
         <w:br/>
-        <w:t>docker.bintray.io/jfrog/artifactory-oss:latest</w:t>
-      </w:r>
+        <w:t>docker.bintray.io/</w:t>
+      </w:r>
+      <w:proofErr w:type="spellStart"/>
+      <w:r>
+        <w:rPr>
+          <w:rFonts w:ascii="Courier New" w:eastAsia="Times New Roman" w:hAnsi="Courier New" w:cs="Courier New"/>
+          <w:color w:val="000000"/>
+          <w:sz w:val="18"/>
+          <w:szCs w:val="18"/>
+          <w:lang w:val="en-CA"/>
+        </w:rPr>
+        <w:t>jfrog</w:t>
+      </w:r>
+      <w:proofErr w:type="spellEnd"/>
+      <w:r>
+        <w:rPr>
+          <w:rFonts w:ascii="Courier New" w:eastAsia="Times New Roman" w:hAnsi="Courier New" w:cs="Courier New"/>
+          <w:color w:val="000000"/>
+          <w:sz w:val="18"/>
+          <w:szCs w:val="18"/>
+          <w:lang w:val="en-CA"/>
+        </w:rPr>
+        <w:t>/</w:t>
+      </w:r>
+      <w:proofErr w:type="spellStart"/>
+      <w:r>
+        <w:rPr>
+          <w:rFonts w:ascii="Courier New" w:eastAsia="Times New Roman" w:hAnsi="Courier New" w:cs="Courier New"/>
+          <w:color w:val="000000"/>
+          <w:sz w:val="18"/>
+          <w:szCs w:val="18"/>
+          <w:lang w:val="en-CA"/>
+        </w:rPr>
+        <w:t>artifactory-</w:t>
+      </w:r>
+      <w:proofErr w:type="gramStart"/>
+      <w:r>
+        <w:rPr>
+          <w:rFonts w:ascii="Courier New" w:eastAsia="Times New Roman" w:hAnsi="Courier New" w:cs="Courier New"/>
+          <w:color w:val="000000"/>
+          <w:sz w:val="18"/>
+          <w:szCs w:val="18"/>
+          <w:lang w:val="en-CA"/>
+        </w:rPr>
+        <w:t>oss:latest</w:t>
+      </w:r>
+      <w:proofErr w:type="spellEnd"/>
+      <w:proofErr w:type="gramEnd"/>
     </w:p>
     <w:p>
       <w:pPr>
@@ -4170,10 +5372,849 @@
         <w:rPr>
           <w:lang w:val="en-CA"/>
         </w:rPr>
-        <w:t>Docker ps -a</w:t>
-      </w:r>
+        <w:t xml:space="preserve">Docker </w:t>
+      </w:r>
+      <w:proofErr w:type="spellStart"/>
+      <w:r>
+        <w:rPr>
+          <w:lang w:val="en-CA"/>
+        </w:rPr>
+        <w:t>ps</w:t>
+      </w:r>
+      <w:proofErr w:type="spellEnd"/>
+      <w:r>
+        <w:rPr>
+          <w:lang w:val="en-CA"/>
+        </w:rPr>
+        <w:t xml:space="preserve"> </w:t>
+      </w:r>
+    </w:p>
+    <w:p>
+      <w:pPr>
+        <w:rPr>
+          <w:lang w:val="en-CA"/>
+        </w:rPr>
+      </w:pPr>
+    </w:p>
+    <w:p>
+      <w:pPr>
+        <w:rPr>
+          <w:lang w:val="en-CA"/>
+        </w:rPr>
+      </w:pPr>
+    </w:p>
+    <w:p>
+      <w:pPr>
+        <w:outlineLvl w:val="2"/>
+      </w:pPr>
+      <w:r>
+        <w:t>remove docker if container wrong</w:t>
+      </w:r>
+    </w:p>
+    <w:p>
+      <w:pPr>
+        <w:rPr>
+          <w:lang w:val="en-CA"/>
+        </w:rPr>
+      </w:pPr>
+      <w:r>
+        <w:rPr>
+          <w:lang w:val="en-CA"/>
+        </w:rPr>
+        <w:t>yum list installed | grep docker</w:t>
+      </w:r>
+    </w:p>
+    <w:p>
+      <w:pPr>
+        <w:rPr>
+          <w:lang w:val="en-CA"/>
+        </w:rPr>
+      </w:pPr>
+      <w:r>
+        <w:rPr>
+          <w:lang w:val="en-CA"/>
+        </w:rPr>
+        <w:t>yum -y remove docker-engine.x86_64 17.05.0.ce-1.el7.centos docker-engine-</w:t>
+      </w:r>
+      <w:proofErr w:type="spellStart"/>
+      <w:proofErr w:type="gramStart"/>
+      <w:r>
+        <w:rPr>
+          <w:lang w:val="en-CA"/>
+        </w:rPr>
+        <w:t>selinux.noarch</w:t>
+      </w:r>
+      <w:proofErr w:type="spellEnd"/>
+      <w:proofErr w:type="gramEnd"/>
+    </w:p>
+    <w:p>
+      <w:pPr>
+        <w:rPr>
+          <w:lang w:val="en-CA"/>
+        </w:rPr>
+      </w:pPr>
+      <w:r>
+        <w:rPr>
+          <w:lang w:val="en-CA"/>
+        </w:rPr>
+        <w:t>rm -rf /var/lib/docker</w:t>
+      </w:r>
+    </w:p>
+    <w:p>
+      <w:pPr>
+        <w:rPr>
+          <w:lang w:val="en-CA"/>
+        </w:rPr>
+      </w:pPr>
+    </w:p>
+    <w:p>
+      <w:pPr>
+        <w:rPr>
+          <w:lang w:val="en-CA"/>
+        </w:rPr>
+      </w:pPr>
+      <w:r>
+        <w:rPr>
+          <w:noProof/>
+        </w:rPr>
+        <w:lastRenderedPageBreak/>
+        <w:drawing>
+          <wp:inline distT="0" distB="0" distL="0" distR="0" wp14:anchorId="55FE4615" wp14:editId="38A538C0">
+            <wp:extent cx="4206146" cy="942975"/>
+            <wp:effectExtent l="0" t="0" r="4445" b="0"/>
+            <wp:docPr id="39" name="Picture 39"/>
+            <wp:cNvGraphicFramePr>
+              <a:graphicFrameLocks xmlns:a="http://schemas.openxmlformats.org/drawingml/2006/main" noChangeAspect="1"/>
+            </wp:cNvGraphicFramePr>
+            <a:graphic xmlns:a="http://schemas.openxmlformats.org/drawingml/2006/main">
+              <a:graphicData uri="http://schemas.openxmlformats.org/drawingml/2006/picture">
+                <pic:pic xmlns:pic="http://schemas.openxmlformats.org/drawingml/2006/picture">
+                  <pic:nvPicPr>
+                    <pic:cNvPr id="1" name=""/>
+                    <pic:cNvPicPr/>
+                  </pic:nvPicPr>
+                  <pic:blipFill>
+                    <a:blip r:embed="rId47"/>
+                    <a:stretch>
+                      <a:fillRect/>
+                    </a:stretch>
+                  </pic:blipFill>
+                  <pic:spPr>
+                    <a:xfrm>
+                      <a:off x="0" y="0"/>
+                      <a:ext cx="4255449" cy="954028"/>
+                    </a:xfrm>
+                    <a:prstGeom prst="rect">
+                      <a:avLst/>
+                    </a:prstGeom>
+                  </pic:spPr>
+                </pic:pic>
+              </a:graphicData>
+            </a:graphic>
+          </wp:inline>
+        </w:drawing>
+      </w:r>
+    </w:p>
+    <w:p>
+      <w:pPr>
+        <w:rPr>
+          <w:lang w:val="en-CA"/>
+        </w:rPr>
+      </w:pPr>
+      <w:r>
+        <w:rPr>
+          <w:lang w:val="en-CA"/>
+        </w:rPr>
+        <w:t>Admin/password</w:t>
+      </w:r>
+    </w:p>
+    <w:p>
+      <w:pPr>
+        <w:rPr>
+          <w:lang w:val="en-CA"/>
+        </w:rPr>
+      </w:pPr>
+      <w:r>
+        <w:rPr>
+          <w:lang w:val="en-CA"/>
+        </w:rPr>
+        <w:t>Create local repository for maven</w:t>
+      </w:r>
+    </w:p>
+    <w:p>
+      <w:pPr>
+        <w:rPr>
+          <w:lang w:val="en-CA"/>
+        </w:rPr>
+      </w:pPr>
+      <w:r>
+        <w:rPr>
+          <w:noProof/>
+        </w:rPr>
+        <w:drawing>
+          <wp:inline distT="0" distB="0" distL="0" distR="0" wp14:anchorId="03890CE5" wp14:editId="23C26A3E">
+            <wp:extent cx="1409700" cy="1189715"/>
+            <wp:effectExtent l="0" t="0" r="0" b="0"/>
+            <wp:docPr id="44" name="Picture 44"/>
+            <wp:cNvGraphicFramePr>
+              <a:graphicFrameLocks xmlns:a="http://schemas.openxmlformats.org/drawingml/2006/main" noChangeAspect="1"/>
+            </wp:cNvGraphicFramePr>
+            <a:graphic xmlns:a="http://schemas.openxmlformats.org/drawingml/2006/main">
+              <a:graphicData uri="http://schemas.openxmlformats.org/drawingml/2006/picture">
+                <pic:pic xmlns:pic="http://schemas.openxmlformats.org/drawingml/2006/picture">
+                  <pic:nvPicPr>
+                    <pic:cNvPr id="1" name=""/>
+                    <pic:cNvPicPr/>
+                  </pic:nvPicPr>
+                  <pic:blipFill>
+                    <a:blip r:embed="rId48"/>
+                    <a:stretch>
+                      <a:fillRect/>
+                    </a:stretch>
+                  </pic:blipFill>
+                  <pic:spPr>
+                    <a:xfrm>
+                      <a:off x="0" y="0"/>
+                      <a:ext cx="1414461" cy="1193733"/>
+                    </a:xfrm>
+                    <a:prstGeom prst="rect">
+                      <a:avLst/>
+                    </a:prstGeom>
+                  </pic:spPr>
+                </pic:pic>
+              </a:graphicData>
+            </a:graphic>
+          </wp:inline>
+        </w:drawing>
+      </w:r>
+    </w:p>
+    <w:p>
+      <w:pPr>
+        <w:rPr>
+          <w:lang w:val="en-CA"/>
+        </w:rPr>
+      </w:pPr>
+      <w:r>
+        <w:rPr>
+          <w:noProof/>
+        </w:rPr>
+        <w:drawing>
+          <wp:inline distT="0" distB="0" distL="0" distR="0" wp14:anchorId="796C7552" wp14:editId="04A35AFB">
+            <wp:extent cx="4324350" cy="1124631"/>
+            <wp:effectExtent l="0" t="0" r="0" b="0"/>
+            <wp:docPr id="40" name="Picture 40"/>
+            <wp:cNvGraphicFramePr>
+              <a:graphicFrameLocks xmlns:a="http://schemas.openxmlformats.org/drawingml/2006/main" noChangeAspect="1"/>
+            </wp:cNvGraphicFramePr>
+            <a:graphic xmlns:a="http://schemas.openxmlformats.org/drawingml/2006/main">
+              <a:graphicData uri="http://schemas.openxmlformats.org/drawingml/2006/picture">
+                <pic:pic xmlns:pic="http://schemas.openxmlformats.org/drawingml/2006/picture">
+                  <pic:nvPicPr>
+                    <pic:cNvPr id="1" name=""/>
+                    <pic:cNvPicPr/>
+                  </pic:nvPicPr>
+                  <pic:blipFill>
+                    <a:blip r:embed="rId49"/>
+                    <a:stretch>
+                      <a:fillRect/>
+                    </a:stretch>
+                  </pic:blipFill>
+                  <pic:spPr>
+                    <a:xfrm>
+                      <a:off x="0" y="0"/>
+                      <a:ext cx="4337570" cy="1128069"/>
+                    </a:xfrm>
+                    <a:prstGeom prst="rect">
+                      <a:avLst/>
+                    </a:prstGeom>
+                  </pic:spPr>
+                </pic:pic>
+              </a:graphicData>
+            </a:graphic>
+          </wp:inline>
+        </w:drawing>
+      </w:r>
+    </w:p>
+    <w:p>
+      <w:pPr>
+        <w:rPr>
+          <w:lang w:val="en-CA"/>
+        </w:rPr>
+      </w:pPr>
+      <w:r>
+        <w:rPr>
+          <w:noProof/>
+        </w:rPr>
+        <w:drawing>
+          <wp:inline distT="0" distB="0" distL="0" distR="0" wp14:anchorId="0002499C" wp14:editId="7E6109C4">
+            <wp:extent cx="5486400" cy="1548130"/>
+            <wp:effectExtent l="0" t="0" r="0" b="0"/>
+            <wp:docPr id="45" name="Picture 45"/>
+            <wp:cNvGraphicFramePr>
+              <a:graphicFrameLocks xmlns:a="http://schemas.openxmlformats.org/drawingml/2006/main" noChangeAspect="1"/>
+            </wp:cNvGraphicFramePr>
+            <a:graphic xmlns:a="http://schemas.openxmlformats.org/drawingml/2006/main">
+              <a:graphicData uri="http://schemas.openxmlformats.org/drawingml/2006/picture">
+                <pic:pic xmlns:pic="http://schemas.openxmlformats.org/drawingml/2006/picture">
+                  <pic:nvPicPr>
+                    <pic:cNvPr id="1" name=""/>
+                    <pic:cNvPicPr/>
+                  </pic:nvPicPr>
+                  <pic:blipFill>
+                    <a:blip r:embed="rId50"/>
+                    <a:stretch>
+                      <a:fillRect/>
+                    </a:stretch>
+                  </pic:blipFill>
+                  <pic:spPr>
+                    <a:xfrm>
+                      <a:off x="0" y="0"/>
+                      <a:ext cx="5486400" cy="1548130"/>
+                    </a:xfrm>
+                    <a:prstGeom prst="rect">
+                      <a:avLst/>
+                    </a:prstGeom>
+                  </pic:spPr>
+                </pic:pic>
+              </a:graphicData>
+            </a:graphic>
+          </wp:inline>
+        </w:drawing>
+      </w:r>
+    </w:p>
+    <w:p>
+      <w:pPr>
+        <w:outlineLvl w:val="2"/>
+      </w:pPr>
       <w:bookmarkStart w:id="0" w:name="_GoBack"/>
-      <w:bookmarkEnd w:id="0"/>
+      <w:r>
+        <w:t>I</w:t>
+      </w:r>
+      <w:r>
+        <w:t>n</w:t>
+      </w:r>
+      <w:r>
+        <w:t xml:space="preserve">stall </w:t>
+      </w:r>
+      <w:proofErr w:type="spellStart"/>
+      <w:r>
+        <w:t>mysql</w:t>
+      </w:r>
+      <w:proofErr w:type="spellEnd"/>
+      <w:r>
+        <w:t xml:space="preserve"> docker</w:t>
+      </w:r>
+    </w:p>
+    <w:bookmarkEnd w:id="0"/>
+    <w:p>
+      <w:pPr>
+        <w:rPr>
+          <w:lang w:val="en-CA"/>
+        </w:rPr>
+      </w:pPr>
+      <w:r>
+        <w:rPr>
+          <w:lang w:val="en-CA"/>
+        </w:rPr>
+        <w:t>- provision server</w:t>
+      </w:r>
+    </w:p>
+    <w:p>
+      <w:pPr>
+        <w:rPr>
+          <w:lang w:val="en-CA"/>
+        </w:rPr>
+      </w:pPr>
+      <w:r>
+        <w:rPr>
+          <w:lang w:val="en-CA"/>
+        </w:rPr>
+        <w:t>- add CNAME for subdomain - proddb.exmaple.com</w:t>
+      </w:r>
+    </w:p>
+    <w:p>
+      <w:pPr>
+        <w:rPr>
+          <w:lang w:val="en-CA"/>
+        </w:rPr>
+      </w:pPr>
+      <w:r>
+        <w:rPr>
+          <w:lang w:val="en-CA"/>
+        </w:rPr>
+        <w:t>- open firewall for port 3306</w:t>
+      </w:r>
+    </w:p>
+    <w:p>
+      <w:pPr>
+        <w:rPr>
+          <w:lang w:val="en-CA"/>
+        </w:rPr>
+      </w:pPr>
+      <w:r>
+        <w:rPr>
+          <w:lang w:val="en-CA"/>
+        </w:rPr>
+        <w:t>- install docker</w:t>
+      </w:r>
+    </w:p>
+    <w:p>
+      <w:pPr>
+        <w:rPr>
+          <w:lang w:val="en-CA"/>
+        </w:rPr>
+      </w:pPr>
+      <w:r>
+        <w:rPr>
+          <w:lang w:val="en-CA"/>
+        </w:rPr>
+        <w:t>- start docker service</w:t>
+      </w:r>
+    </w:p>
+    <w:p>
+      <w:pPr>
+        <w:rPr>
+          <w:lang w:val="en-CA"/>
+        </w:rPr>
+      </w:pPr>
+      <w:r>
+        <w:rPr>
+          <w:lang w:val="en-CA"/>
+        </w:rPr>
+        <w:t>- start database</w:t>
+      </w:r>
+    </w:p>
+    <w:p>
+      <w:pPr>
+        <w:rPr>
+          <w:lang w:val="en-CA"/>
+        </w:rPr>
+      </w:pPr>
+    </w:p>
+    <w:p>
+      <w:pPr>
+        <w:rPr>
+          <w:lang w:val="en-CA"/>
+        </w:rPr>
+      </w:pPr>
+      <w:r>
+        <w:rPr>
+          <w:lang w:val="en-CA"/>
+        </w:rPr>
+        <w:lastRenderedPageBreak/>
+        <w:t>#Command to start MySQL Docker Container</w:t>
+      </w:r>
+    </w:p>
+    <w:p>
+      <w:pPr>
+        <w:rPr>
+          <w:lang w:val="en-CA"/>
+        </w:rPr>
+      </w:pPr>
+    </w:p>
+    <w:p>
+      <w:pPr>
+        <w:rPr>
+          <w:lang w:val="en-CA"/>
+        </w:rPr>
+      </w:pPr>
+      <w:proofErr w:type="spellStart"/>
+      <w:r>
+        <w:rPr>
+          <w:lang w:val="en-CA"/>
+        </w:rPr>
+        <w:t>sudo</w:t>
+      </w:r>
+      <w:proofErr w:type="spellEnd"/>
+      <w:r>
+        <w:rPr>
+          <w:lang w:val="en-CA"/>
+        </w:rPr>
+        <w:t xml:space="preserve"> docker run -d --name </w:t>
+      </w:r>
+      <w:proofErr w:type="spellStart"/>
+      <w:r>
+        <w:rPr>
+          <w:lang w:val="en-CA"/>
+        </w:rPr>
+        <w:t>prod_mysql</w:t>
+      </w:r>
+      <w:proofErr w:type="spellEnd"/>
+      <w:r>
+        <w:rPr>
+          <w:lang w:val="en-CA"/>
+        </w:rPr>
+        <w:t xml:space="preserve"> \</w:t>
+      </w:r>
+    </w:p>
+    <w:p>
+      <w:pPr>
+        <w:rPr>
+          <w:lang w:val="en-CA"/>
+        </w:rPr>
+      </w:pPr>
+      <w:r>
+        <w:rPr>
+          <w:lang w:val="en-CA"/>
+        </w:rPr>
+        <w:t>-p 3306:3306 \</w:t>
+      </w:r>
+    </w:p>
+    <w:p>
+      <w:pPr>
+        <w:rPr>
+          <w:lang w:val="en-CA"/>
+        </w:rPr>
+      </w:pPr>
+      <w:r>
+        <w:rPr>
+          <w:lang w:val="en-CA"/>
+        </w:rPr>
+        <w:t>-v /var/lib/</w:t>
+      </w:r>
+      <w:proofErr w:type="spellStart"/>
+      <w:r>
+        <w:rPr>
+          <w:lang w:val="en-CA"/>
+        </w:rPr>
+        <w:t>mysql</w:t>
+      </w:r>
+      <w:proofErr w:type="spellEnd"/>
+      <w:r>
+        <w:rPr>
+          <w:lang w:val="en-CA"/>
+        </w:rPr>
+        <w:t>:/var/lib/</w:t>
+      </w:r>
+      <w:proofErr w:type="spellStart"/>
+      <w:r>
+        <w:rPr>
+          <w:lang w:val="en-CA"/>
+        </w:rPr>
+        <w:t>mysql</w:t>
+      </w:r>
+      <w:proofErr w:type="spellEnd"/>
+      <w:r>
+        <w:rPr>
+          <w:lang w:val="en-CA"/>
+        </w:rPr>
+        <w:t xml:space="preserve"> \</w:t>
+      </w:r>
+    </w:p>
+    <w:p>
+      <w:pPr>
+        <w:rPr>
+          <w:lang w:val="en-CA"/>
+        </w:rPr>
+      </w:pPr>
+      <w:r>
+        <w:rPr>
+          <w:lang w:val="en-CA"/>
+        </w:rPr>
+        <w:t>-e MYSQL_ROOT_PASSWORD=</w:t>
+      </w:r>
+      <w:proofErr w:type="gramStart"/>
+      <w:r>
+        <w:rPr>
+          <w:lang w:val="en-CA"/>
+        </w:rPr>
+        <w:t>tiger  \</w:t>
+      </w:r>
+      <w:proofErr w:type="gramEnd"/>
+    </w:p>
+    <w:p>
+      <w:pPr>
+        <w:rPr>
+          <w:lang w:val="en-CA"/>
+        </w:rPr>
+      </w:pPr>
+      <w:proofErr w:type="spellStart"/>
+      <w:r>
+        <w:rPr>
+          <w:lang w:val="en-CA"/>
+        </w:rPr>
+        <w:t>mysql</w:t>
+      </w:r>
+      <w:proofErr w:type="spellEnd"/>
+      <w:r>
+        <w:rPr>
+          <w:lang w:val="en-CA"/>
+        </w:rPr>
+        <w:t>/</w:t>
+      </w:r>
+      <w:proofErr w:type="spellStart"/>
+      <w:r>
+        <w:rPr>
+          <w:lang w:val="en-CA"/>
+        </w:rPr>
+        <w:t>mysql-</w:t>
+      </w:r>
+      <w:proofErr w:type="gramStart"/>
+      <w:r>
+        <w:rPr>
+          <w:lang w:val="en-CA"/>
+        </w:rPr>
+        <w:t>server:latest</w:t>
+      </w:r>
+      <w:proofErr w:type="spellEnd"/>
+      <w:proofErr w:type="gramEnd"/>
+    </w:p>
+    <w:p>
+      <w:pPr>
+        <w:rPr>
+          <w:lang w:val="en-CA"/>
+        </w:rPr>
+      </w:pPr>
+    </w:p>
+    <w:p>
+      <w:pPr>
+        <w:rPr>
+          <w:lang w:val="en-CA"/>
+        </w:rPr>
+      </w:pPr>
+      <w:r>
+        <w:rPr>
+          <w:lang w:val="en-CA"/>
+        </w:rPr>
+        <w:t>#check running images</w:t>
+      </w:r>
+    </w:p>
+    <w:p>
+      <w:pPr>
+        <w:rPr>
+          <w:lang w:val="en-CA"/>
+        </w:rPr>
+      </w:pPr>
+      <w:proofErr w:type="spellStart"/>
+      <w:r>
+        <w:rPr>
+          <w:lang w:val="en-CA"/>
+        </w:rPr>
+        <w:t>sudo</w:t>
+      </w:r>
+      <w:proofErr w:type="spellEnd"/>
+      <w:r>
+        <w:rPr>
+          <w:lang w:val="en-CA"/>
+        </w:rPr>
+        <w:t xml:space="preserve"> docker </w:t>
+      </w:r>
+      <w:proofErr w:type="spellStart"/>
+      <w:r>
+        <w:rPr>
+          <w:lang w:val="en-CA"/>
+        </w:rPr>
+        <w:t>ps</w:t>
+      </w:r>
+      <w:proofErr w:type="spellEnd"/>
+    </w:p>
+    <w:p>
+      <w:pPr>
+        <w:rPr>
+          <w:lang w:val="en-CA"/>
+        </w:rPr>
+      </w:pPr>
+    </w:p>
+    <w:p>
+      <w:pPr>
+        <w:rPr>
+          <w:lang w:val="en-CA"/>
+        </w:rPr>
+      </w:pPr>
+      <w:r>
+        <w:rPr>
+          <w:lang w:val="en-CA"/>
+        </w:rPr>
+        <w:t>#Connect to container</w:t>
+      </w:r>
+    </w:p>
+    <w:p>
+      <w:pPr>
+        <w:rPr>
+          <w:lang w:val="en-CA"/>
+        </w:rPr>
+      </w:pPr>
+      <w:proofErr w:type="spellStart"/>
+      <w:r>
+        <w:rPr>
+          <w:lang w:val="en-CA"/>
+        </w:rPr>
+        <w:t>sudo</w:t>
+      </w:r>
+      <w:proofErr w:type="spellEnd"/>
+      <w:r>
+        <w:rPr>
+          <w:lang w:val="en-CA"/>
+        </w:rPr>
+        <w:t xml:space="preserve"> docker exec -it </w:t>
+      </w:r>
+      <w:proofErr w:type="spellStart"/>
+      <w:proofErr w:type="gramStart"/>
+      <w:r>
+        <w:rPr>
+          <w:lang w:val="en-CA"/>
+        </w:rPr>
+        <w:t>prod</w:t>
+      </w:r>
+      <w:proofErr w:type="gramEnd"/>
+      <w:r>
+        <w:rPr>
+          <w:lang w:val="en-CA"/>
+        </w:rPr>
+        <w:t>_mysql</w:t>
+      </w:r>
+      <w:proofErr w:type="spellEnd"/>
+      <w:r>
+        <w:rPr>
+          <w:lang w:val="en-CA"/>
+        </w:rPr>
+        <w:t xml:space="preserve"> bash</w:t>
+      </w:r>
+    </w:p>
+    <w:p>
+      <w:pPr>
+        <w:rPr>
+          <w:lang w:val="en-CA"/>
+        </w:rPr>
+      </w:pPr>
+    </w:p>
+    <w:p>
+      <w:pPr>
+        <w:rPr>
+          <w:lang w:val="en-CA"/>
+        </w:rPr>
+      </w:pPr>
+      <w:r>
+        <w:rPr>
+          <w:lang w:val="en-CA"/>
+        </w:rPr>
+        <w:t xml:space="preserve"># Connect </w:t>
+      </w:r>
+      <w:proofErr w:type="spellStart"/>
+      <w:r>
+        <w:rPr>
+          <w:lang w:val="en-CA"/>
+        </w:rPr>
+        <w:t>mySql</w:t>
+      </w:r>
+      <w:proofErr w:type="spellEnd"/>
+    </w:p>
+    <w:p>
+      <w:pPr>
+        <w:rPr>
+          <w:lang w:val="en-CA"/>
+        </w:rPr>
+      </w:pPr>
+      <w:proofErr w:type="spellStart"/>
+      <w:r>
+        <w:rPr>
+          <w:lang w:val="en-CA"/>
+        </w:rPr>
+        <w:t>mysql</w:t>
+      </w:r>
+      <w:proofErr w:type="spellEnd"/>
+      <w:r>
+        <w:rPr>
+          <w:lang w:val="en-CA"/>
+        </w:rPr>
+        <w:t xml:space="preserve"> -p</w:t>
+      </w:r>
+    </w:p>
+    <w:p>
+      <w:pPr>
+        <w:rPr>
+          <w:lang w:val="en-CA"/>
+        </w:rPr>
+      </w:pPr>
+    </w:p>
+    <w:p>
+      <w:pPr>
+        <w:rPr>
+          <w:lang w:val="en-CA"/>
+        </w:rPr>
+      </w:pPr>
+      <w:r>
+        <w:rPr>
+          <w:lang w:val="en-CA"/>
+        </w:rPr>
+        <w:t>#create database</w:t>
+      </w:r>
+    </w:p>
+    <w:p>
+      <w:pPr>
+        <w:rPr>
+          <w:lang w:val="en-CA"/>
+        </w:rPr>
+      </w:pPr>
+      <w:r>
+        <w:rPr>
+          <w:lang w:val="en-CA"/>
+        </w:rPr>
+        <w:t xml:space="preserve">CREATE DATABASE </w:t>
+      </w:r>
+      <w:proofErr w:type="spellStart"/>
+      <w:r>
+        <w:rPr>
+          <w:lang w:val="en-CA"/>
+        </w:rPr>
+        <w:t>springguru</w:t>
+      </w:r>
+      <w:proofErr w:type="spellEnd"/>
+    </w:p>
+    <w:p>
+      <w:pPr>
+        <w:rPr>
+          <w:lang w:val="en-CA"/>
+        </w:rPr>
+      </w:pPr>
+      <w:r>
+        <w:rPr>
+          <w:lang w:val="en-CA"/>
+        </w:rPr>
+        <w:t xml:space="preserve">grant all privileges on </w:t>
+      </w:r>
+      <w:proofErr w:type="gramStart"/>
+      <w:r>
+        <w:rPr>
+          <w:lang w:val="en-CA"/>
+        </w:rPr>
+        <w:t>springguru.*</w:t>
+      </w:r>
+      <w:proofErr w:type="gramEnd"/>
+      <w:r>
+        <w:rPr>
+          <w:lang w:val="en-CA"/>
+        </w:rPr>
+        <w:t xml:space="preserve"> to '</w:t>
+      </w:r>
+      <w:proofErr w:type="spellStart"/>
+      <w:r>
+        <w:rPr>
+          <w:lang w:val="en-CA"/>
+        </w:rPr>
+        <w:t>spring_guru_owner'@'localhost</w:t>
+      </w:r>
+      <w:proofErr w:type="spellEnd"/>
+      <w:r>
+        <w:rPr>
+          <w:lang w:val="en-CA"/>
+        </w:rPr>
+        <w:t>' identified by "</w:t>
+      </w:r>
+      <w:proofErr w:type="spellStart"/>
+      <w:r>
+        <w:rPr>
+          <w:lang w:val="en-CA"/>
+        </w:rPr>
+        <w:t>GuruPassword</w:t>
+      </w:r>
+      <w:proofErr w:type="spellEnd"/>
+      <w:r>
+        <w:rPr>
+          <w:lang w:val="en-CA"/>
+        </w:rPr>
+        <w:t>";</w:t>
+      </w:r>
     </w:p>
     <w:sectPr>
       <w:pgSz w:w="12240" w:h="15840"/>
@@ -4186,7 +6227,7 @@
 </file>
 
 <file path=word/numbering.xml><?xml version="1.0" encoding="utf-8"?>
-<w:numbering xmlns:wpc="http://schemas.microsoft.com/office/word/2010/wordprocessingCanvas" xmlns:mc="http://schemas.openxmlformats.org/markup-compatibility/2006" xmlns:o="urn:schemas-microsoft-com:office:office" xmlns:r="http://schemas.openxmlformats.org/officeDocument/2006/relationships" xmlns:m="http://schemas.openxmlformats.org/officeDocument/2006/math" xmlns:v="urn:schemas-microsoft-com:vml" xmlns:wp14="http://schemas.microsoft.com/office/word/2010/wordprocessingDrawing" xmlns:wp="http://schemas.openxmlformats.org/drawingml/2006/wordprocessingDrawing" xmlns:w10="urn:schemas-microsoft-com:office:word" xmlns:w="http://schemas.openxmlformats.org/wordprocessingml/2006/main" xmlns:w14="http://schemas.microsoft.com/office/word/2010/wordml" xmlns:w15="http://schemas.microsoft.com/office/word/2012/wordml" xmlns:wpg="http://schemas.microsoft.com/office/word/2010/wordprocessingGroup" xmlns:wpi="http://schemas.microsoft.com/office/word/2010/wordprocessingInk" xmlns:wne="http://schemas.microsoft.com/office/word/2006/wordml" xmlns:wps="http://schemas.microsoft.com/office/word/2010/wordprocessingShape" mc:Ignorable="w14 w15 wp14">
+<w:numbering xmlns:wpc="http://schemas.microsoft.com/office/word/2010/wordprocessingCanvas" xmlns:cx="http://schemas.microsoft.com/office/drawing/2014/chartex" xmlns:cx1="http://schemas.microsoft.com/office/drawing/2015/9/8/chartex" xmlns:cx2="http://schemas.microsoft.com/office/drawing/2015/10/21/chartex" xmlns:cx3="http://schemas.microsoft.com/office/drawing/2016/5/9/chartex" xmlns:cx4="http://schemas.microsoft.com/office/drawing/2016/5/10/chartex" xmlns:cx5="http://schemas.microsoft.com/office/drawing/2016/5/11/chartex" xmlns:cx6="http://schemas.microsoft.com/office/drawing/2016/5/12/chartex" xmlns:cx7="http://schemas.microsoft.com/office/drawing/2016/5/13/chartex" xmlns:cx8="http://schemas.microsoft.com/office/drawing/2016/5/14/chartex" xmlns:mc="http://schemas.openxmlformats.org/markup-compatibility/2006" xmlns:aink="http://schemas.microsoft.com/office/drawing/2016/ink" xmlns:am3d="http://schemas.microsoft.com/office/drawing/2017/model3d" xmlns:o="urn:schemas-microsoft-com:office:office" xmlns:r="http://schemas.openxmlformats.org/officeDocument/2006/relationships" xmlns:m="http://schemas.openxmlformats.org/officeDocument/2006/math" xmlns:v="urn:schemas-microsoft-com:vml" xmlns:wp14="http://schemas.microsoft.com/office/word/2010/wordprocessingDrawing" xmlns:wp="http://schemas.openxmlformats.org/drawingml/2006/wordprocessingDrawing" xmlns:w10="urn:schemas-microsoft-com:office:word" xmlns:w="http://schemas.openxmlformats.org/wordprocessingml/2006/main" xmlns:w14="http://schemas.microsoft.com/office/word/2010/wordml" xmlns:w15="http://schemas.microsoft.com/office/word/2012/wordml" xmlns:w16cid="http://schemas.microsoft.com/office/word/2016/wordml/cid" xmlns:w16se="http://schemas.microsoft.com/office/word/2015/wordml/symex" xmlns:wpg="http://schemas.microsoft.com/office/word/2010/wordprocessingGroup" xmlns:wpi="http://schemas.microsoft.com/office/word/2010/wordprocessingInk" xmlns:wne="http://schemas.microsoft.com/office/word/2006/wordml" xmlns:wps="http://schemas.microsoft.com/office/word/2010/wordprocessingShape" mc:Ignorable="w14 w15 w16se w16cid wp14">
   <w:abstractNum w:abstractNumId="0" w15:restartNumberingAfterBreak="0">
     <w:nsid w:val="00A61695"/>
     <w:multiLevelType w:val="hybridMultilevel"/>
@@ -4815,7 +6856,7 @@
 </file>
 
 <file path=word/styles.xml><?xml version="1.0" encoding="utf-8"?>
-<w:styles xmlns:mc="http://schemas.openxmlformats.org/markup-compatibility/2006" xmlns:r="http://schemas.openxmlformats.org/officeDocument/2006/relationships" xmlns:w="http://schemas.openxmlformats.org/wordprocessingml/2006/main" xmlns:w14="http://schemas.microsoft.com/office/word/2010/wordml" xmlns:w15="http://schemas.microsoft.com/office/word/2012/wordml" mc:Ignorable="w14 w15">
+<w:styles xmlns:mc="http://schemas.openxmlformats.org/markup-compatibility/2006" xmlns:r="http://schemas.openxmlformats.org/officeDocument/2006/relationships" xmlns:w="http://schemas.openxmlformats.org/wordprocessingml/2006/main" xmlns:w14="http://schemas.microsoft.com/office/word/2010/wordml" xmlns:w15="http://schemas.microsoft.com/office/word/2012/wordml" xmlns:w16cid="http://schemas.microsoft.com/office/word/2016/wordml/cid" xmlns:w16se="http://schemas.microsoft.com/office/word/2015/wordml/symex" mc:Ignorable="w14 w15 w16se w16cid">
   <w:docDefaults>
     <w:rPrDefault>
       <w:rPr>
@@ -4831,7 +6872,7 @@
       </w:pPr>
     </w:pPrDefault>
   </w:docDefaults>
-  <w:latentStyles w:defLockedState="0" w:defUIPriority="99" w:defSemiHidden="0" w:defUnhideWhenUsed="0" w:defQFormat="0" w:count="371">
+  <w:latentStyles w:defLockedState="0" w:defUIPriority="99" w:defSemiHidden="0" w:defUnhideWhenUsed="0" w:defQFormat="0" w:count="375">
     <w:lsdException w:name="Normal" w:uiPriority="0" w:qFormat="1"/>
     <w:lsdException w:name="heading 1" w:uiPriority="9" w:qFormat="1"/>
     <w:lsdException w:name="heading 2" w:semiHidden="1" w:uiPriority="9" w:unhideWhenUsed="1" w:qFormat="1"/>
@@ -5203,6 +7244,10 @@
     <w:lsdException w:name="List Table 5 Dark Accent 6" w:uiPriority="50"/>
     <w:lsdException w:name="List Table 6 Colorful Accent 6" w:uiPriority="51"/>
     <w:lsdException w:name="List Table 7 Colorful Accent 6" w:uiPriority="52"/>
+    <w:lsdException w:name="Mention" w:semiHidden="1" w:unhideWhenUsed="1"/>
+    <w:lsdException w:name="Smart Hyperlink" w:semiHidden="1" w:unhideWhenUsed="1"/>
+    <w:lsdException w:name="Hashtag" w:semiHidden="1" w:unhideWhenUsed="1"/>
+    <w:lsdException w:name="Unresolved Mention" w:semiHidden="1" w:unhideWhenUsed="1"/>
   </w:latentStyles>
   <w:style w:type="paragraph" w:default="1" w:styleId="Normal">
     <w:name w:val="Normal"/>

</xml_diff>